<commit_message>
all-examples cleanup: renumbering, remove body paragraphs
</commit_message>
<xml_diff>
--- a/all-examples/cge09Ex.docx
+++ b/all-examples/cge09Ex.docx
@@ -7713,6 +7713,7 @@
           <w:rFonts w:cs="CG Times"/>
           <w:lang w:val="en-AU"/>
         </w:rPr>
+        <w:lastRenderedPageBreak/>
         <w:t>[</w:t>
       </w:r>
       <w:r>
@@ -7807,7 +7808,6 @@
           <w:rFonts w:cs="CG Times"/>
           <w:lang w:val="en-AU"/>
         </w:rPr>
-        <w:lastRenderedPageBreak/>
         <w:tab/>
       </w:r>
       <w:r>
@@ -9937,6 +9937,7 @@
           <w:rFonts w:cs="CG Times"/>
           <w:lang w:val="en-AU"/>
         </w:rPr>
+        <w:lastRenderedPageBreak/>
         <w:t>[</w:t>
       </w:r>
       <w:r>
@@ -10043,7 +10044,6 @@
           <w:rFonts w:cs="CG Times"/>
           <w:lang w:val="en-AU"/>
         </w:rPr>
-        <w:lastRenderedPageBreak/>
         <w:tab/>
       </w:r>
       <w:r>
@@ -11995,6 +11995,7 @@
           <w:rFonts w:cs="CG Times"/>
           <w:lang w:val="en-AU"/>
         </w:rPr>
+        <w:lastRenderedPageBreak/>
         <w:tab/>
       </w:r>
       <w:r>
@@ -12111,7 +12112,6 @@
           <w:rFonts w:cs="CG Times"/>
           <w:lang w:val="en-AU"/>
         </w:rPr>
-        <w:lastRenderedPageBreak/>
         <w:tab/>
       </w:r>
       <w:r>
@@ -14855,6 +14855,7 @@
           <w:rFonts w:cs="CG Times"/>
           <w:lang w:val="en-AU"/>
         </w:rPr>
+        <w:lastRenderedPageBreak/>
         <w:tab/>
       </w:r>
       <w:r>
@@ -14975,7 +14976,6 @@
           <w:rFonts w:cs="CG Times"/>
           <w:lang w:val="en-AU"/>
         </w:rPr>
-        <w:lastRenderedPageBreak/>
         <w:t>[</w:t>
       </w:r>
       <w:r>
@@ -17460,6 +17460,7 @@
           <w:rFonts w:cs="CG Times"/>
           <w:lang w:val="en-AU"/>
         </w:rPr>
+        <w:lastRenderedPageBreak/>
         <w:t>[</w:t>
       </w:r>
       <w:r>
@@ -17572,7 +17573,6 @@
           <w:rFonts w:cs="CG Times"/>
           <w:lang w:val="en-AU"/>
         </w:rPr>
-        <w:lastRenderedPageBreak/>
         <w:tab/>
       </w:r>
       <w:r>
@@ -19646,6 +19646,7 @@
           <w:rFonts w:cs="CG Times"/>
           <w:lang w:val="en-AU"/>
         </w:rPr>
+        <w:lastRenderedPageBreak/>
         <w:t>[</w:t>
       </w:r>
       <w:r>
@@ -22696,6 +22697,7 @@
           <w:rFonts w:cs="CG Times"/>
           <w:lang w:val="en-AU"/>
         </w:rPr>
+        <w:lastRenderedPageBreak/>
         <w:tab/>
       </w:r>
       <w:r>
@@ -24776,6 +24778,7 @@
           <w:rFonts w:cs="CG Times"/>
           <w:lang w:val="en-AU"/>
         </w:rPr>
+        <w:lastRenderedPageBreak/>
         <w:t>[</w:t>
       </w:r>
       <w:r>
@@ -27152,6 +27155,7 @@
           <w:rFonts w:cs="CG Times"/>
           <w:lang w:val="en-AU"/>
         </w:rPr>
+        <w:lastRenderedPageBreak/>
         <w:tab/>
       </w:r>
       <w:r>
@@ -29740,6 +29744,7 @@
           <w:rFonts w:cs="CG Times"/>
           <w:lang w:val="en-AU"/>
         </w:rPr>
+        <w:lastRenderedPageBreak/>
         <w:tab/>
       </w:r>
       <w:r>
@@ -32695,6 +32700,7 @@
           <w:iCs/>
           <w:lang w:val="en-AU"/>
         </w:rPr>
+        <w:lastRenderedPageBreak/>
         <w:t>drink</w:t>
       </w:r>
       <w:r>
@@ -34927,6 +34933,7 @@
           <w:rFonts w:cs="CG Times"/>
           <w:lang w:val="en-AU"/>
         </w:rPr>
+        <w:lastRenderedPageBreak/>
         <w:tab/>
       </w:r>
       <w:r>
@@ -36963,6 +36970,7 @@
           <w:rFonts w:cs="CG Times"/>
           <w:lang w:val="en-AU"/>
         </w:rPr>
+        <w:lastRenderedPageBreak/>
         <w:tab/>
       </w:r>
       <w:r>
@@ -39496,6 +39504,7 @@
           <w:rFonts w:cs="CG Times"/>
           <w:lang w:val="en-AU"/>
         </w:rPr>
+        <w:lastRenderedPageBreak/>
         <w:t>[</w:t>
       </w:r>
       <w:r>
@@ -41743,6 +41752,7 @@
           <w:rFonts w:cs="CG Times"/>
           <w:lang w:val="en-AU"/>
         </w:rPr>
+        <w:lastRenderedPageBreak/>
         <w:t>[</w:t>
       </w:r>
       <w:r>
@@ -44292,6 +44302,7 @@
           <w:rFonts w:cs="CG Times"/>
           <w:lang w:val="en-AU"/>
         </w:rPr>
+        <w:lastRenderedPageBreak/>
         <w:tab/>
       </w:r>
       <w:r>
@@ -47265,6 +47276,7 @@
           <w:rFonts w:cs="CG Times"/>
           <w:lang w:val="en-AU"/>
         </w:rPr>
+        <w:lastRenderedPageBreak/>
         <w:tab/>
       </w:r>
       <w:r>
@@ -51005,6 +51017,7 @@
           <w:rFonts w:cs="CG Times"/>
           <w:lang w:val="en-AU"/>
         </w:rPr>
+        <w:lastRenderedPageBreak/>
         <w:tab/>
       </w:r>
       <w:r>
@@ -54107,6 +54120,7 @@
           <w:rFonts w:cs="CG Times"/>
           <w:lang w:val="en-AU"/>
         </w:rPr>
+        <w:lastRenderedPageBreak/>
         <w:tab/>
       </w:r>
       <w:r>
@@ -55053,204 +55067,6 @@
         </w:rPr>
         <w:tab/>
         <w:t>B: (</w:t>
-      </w:r>
-    </w:p>
-    <w:p>
-      <w:pPr>
-        <w:tabs>
-          <w:tab w:val="left" w:pos="-792"/>
-          <w:tab w:val="left" w:pos="-360"/>
-          <w:tab w:val="left" w:pos="0"/>
-          <w:tab w:val="left" w:pos="532"/>
-          <w:tab w:val="right" w:pos="676"/>
-          <w:tab w:val="left" w:pos="835"/>
-          <w:tab w:val="left" w:pos="1238"/>
-          <w:tab w:val="left" w:pos="4389"/>
-          <w:tab w:val="left" w:pos="4888"/>
-          <w:tab w:val="left" w:pos="5371"/>
-          <w:tab w:val="left" w:pos="6480"/>
-        </w:tabs>
-        <w:spacing w:line="480" w:lineRule="auto"/>
-        <w:ind w:firstLine="532"/>
-        <w:jc w:val="both"/>
-        <w:rPr>
-          <w:rFonts w:cs="CG Times"/>
-          <w:lang w:val="en-AU"/>
-        </w:rPr>
-      </w:pPr>
-      <w:r>
-        <w:rPr>
-          <w:rFonts w:cs="CG Times"/>
-          <w:lang w:val="en-AU"/>
-        </w:rPr>
-        <w:t>*</w:t>
-      </w:r>
-      <w:r>
-        <w:rPr>
-          <w:rFonts w:cs="CG Times"/>
-          <w:i/>
-          <w:iCs/>
-          <w:lang w:val="en-AU"/>
-        </w:rPr>
-        <w:t>Yes it isn't</w:t>
-      </w:r>
-      <w:r>
-        <w:rPr>
-          <w:rFonts w:cs="CG Times"/>
-          <w:lang w:val="en-AU"/>
-        </w:rPr>
-        <w:t xml:space="preserve"> and *</w:t>
-      </w:r>
-      <w:r>
-        <w:rPr>
-          <w:rFonts w:cs="CG Times"/>
-          <w:i/>
-          <w:iCs/>
-          <w:lang w:val="en-AU"/>
-        </w:rPr>
-        <w:t>No it is</w:t>
-      </w:r>
-      <w:r>
-        <w:rPr>
-          <w:rFonts w:cs="CG Times"/>
-          <w:lang w:val="en-AU"/>
-        </w:rPr>
-        <w:t xml:space="preserve"> are thus ungrammatical as single clauses. In </w:t>
-      </w:r>
-      <w:r>
-        <w:rPr>
-          <w:rFonts w:cs="CG Times"/>
-          <w:i/>
-          <w:iCs/>
-          <w:lang w:val="en-AU"/>
-        </w:rPr>
-        <w:t>Yes it is</w:t>
-      </w:r>
-      <w:r>
-        <w:rPr>
-          <w:rFonts w:cs="CG Times"/>
-          <w:lang w:val="en-AU"/>
-        </w:rPr>
-        <w:t xml:space="preserve"> and </w:t>
-      </w:r>
-      <w:r>
-        <w:rPr>
-          <w:rFonts w:cs="CG Times"/>
-          <w:i/>
-          <w:iCs/>
-          <w:lang w:val="en-AU"/>
-        </w:rPr>
-        <w:t>No it isn't</w:t>
-      </w:r>
-      <w:r>
-        <w:rPr>
-          <w:rFonts w:cs="CG Times"/>
-          <w:lang w:val="en-AU"/>
-        </w:rPr>
-        <w:t xml:space="preserve">, the </w:t>
-      </w:r>
-      <w:r>
-        <w:rPr>
-          <w:rFonts w:cs="CG Times"/>
-          <w:i/>
-          <w:iCs/>
-          <w:lang w:val="en-AU"/>
-        </w:rPr>
-        <w:t>yes</w:t>
-      </w:r>
-      <w:r>
-        <w:rPr>
-          <w:rFonts w:cs="CG Times"/>
-          <w:lang w:val="en-AU"/>
-        </w:rPr>
-        <w:t xml:space="preserve"> and </w:t>
-      </w:r>
-      <w:r>
-        <w:rPr>
-          <w:rFonts w:cs="CG Times"/>
-          <w:i/>
-          <w:iCs/>
-          <w:lang w:val="en-AU"/>
-        </w:rPr>
-        <w:t>no</w:t>
-      </w:r>
-      <w:r>
-        <w:rPr>
-          <w:rFonts w:cs="CG Times"/>
-          <w:lang w:val="en-AU"/>
-        </w:rPr>
-        <w:t xml:space="preserve"> can be regarded as a special type of adjunct, a polarity adjunct, which agrees in polarity with the clause </w:t>
-      </w:r>
-      <w:r>
-        <w:rPr>
-          <w:rFonts w:cs="CG Times"/>
-          <w:lang w:val="en-AU"/>
-        </w:rPr>
-        <w:sym w:font="WP TypographicSymbols" w:char="0042"/>
-      </w:r>
-      <w:r>
-        <w:rPr>
-          <w:rFonts w:cs="CG Times"/>
-          <w:lang w:val="en-AU"/>
-        </w:rPr>
-        <w:t xml:space="preserve"> a further case of polarity concord in English. The adjunct can also be placed at the end of the clause, with prosodic detachment: </w:t>
-      </w:r>
-      <w:r>
-        <w:rPr>
-          <w:rFonts w:cs="CG Times"/>
-          <w:i/>
-          <w:iCs/>
-          <w:lang w:val="en-AU"/>
-        </w:rPr>
-        <w:t>It is, yes</w:t>
-      </w:r>
-      <w:r>
-        <w:rPr>
-          <w:rFonts w:cs="CG Times"/>
-          <w:lang w:val="en-AU"/>
-        </w:rPr>
-        <w:t xml:space="preserve"> and </w:t>
-      </w:r>
-      <w:r>
-        <w:rPr>
-          <w:rFonts w:cs="CG Times"/>
-          <w:i/>
-          <w:iCs/>
-          <w:lang w:val="en-AU"/>
-        </w:rPr>
-        <w:t>It isn't, no</w:t>
-      </w:r>
-      <w:r>
-        <w:rPr>
-          <w:rFonts w:cs="CG Times"/>
-          <w:lang w:val="en-AU"/>
-        </w:rPr>
-        <w:t xml:space="preserve">. A response to [7i] with the form </w:t>
-      </w:r>
-      <w:r>
-        <w:rPr>
-          <w:rFonts w:cs="CG Times"/>
-          <w:i/>
-          <w:iCs/>
-          <w:lang w:val="en-AU"/>
-        </w:rPr>
-        <w:t>No, it's Kim's</w:t>
-      </w:r>
-      <w:r>
-        <w:rPr>
-          <w:rFonts w:cs="CG Times"/>
-          <w:lang w:val="en-AU"/>
-        </w:rPr>
-        <w:t xml:space="preserve"> would not of course violate the polarity concord rule, because here we have not a single clause but a sequence of two, just as we do in </w:t>
-      </w:r>
-      <w:r>
-        <w:rPr>
-          <w:rFonts w:cs="CG Times"/>
-          <w:i/>
-          <w:iCs/>
-          <w:lang w:val="en-AU"/>
-        </w:rPr>
-        <w:t>No it's not mine, it's Kim's.</w:t>
       </w:r>
     </w:p>
     <w:p>
@@ -56862,6 +56678,7 @@
           <w:rFonts w:cs="CG Times"/>
           <w:lang w:val="en-AU"/>
         </w:rPr>
+        <w:lastRenderedPageBreak/>
         <w:t>[</w:t>
       </w:r>
       <w:r>
@@ -59749,6 +59566,50 @@
     <w:lsdException w:name="Subtitle" w:qFormat="1"/>
     <w:lsdException w:name="Strong" w:qFormat="1"/>
     <w:lsdException w:name="Emphasis" w:qFormat="1"/>
+    <w:lsdException w:name="Normal Table" w:semiHidden="1" w:unhideWhenUsed="1"/>
+    <w:lsdException w:name="Table Simple 1" w:semiHidden="1" w:unhideWhenUsed="1"/>
+    <w:lsdException w:name="Table Simple 2" w:semiHidden="1" w:unhideWhenUsed="1"/>
+    <w:lsdException w:name="Table Simple 3" w:semiHidden="1" w:unhideWhenUsed="1"/>
+    <w:lsdException w:name="Table Classic 1" w:semiHidden="1" w:unhideWhenUsed="1"/>
+    <w:lsdException w:name="Table Classic 2" w:semiHidden="1" w:unhideWhenUsed="1"/>
+    <w:lsdException w:name="Table Classic 3" w:semiHidden="1" w:unhideWhenUsed="1"/>
+    <w:lsdException w:name="Table Classic 4" w:semiHidden="1" w:unhideWhenUsed="1"/>
+    <w:lsdException w:name="Table Colorful 1" w:semiHidden="1" w:unhideWhenUsed="1"/>
+    <w:lsdException w:name="Table Colorful 2" w:semiHidden="1" w:unhideWhenUsed="1"/>
+    <w:lsdException w:name="Table Colorful 3" w:semiHidden="1" w:unhideWhenUsed="1"/>
+    <w:lsdException w:name="Table Columns 1" w:semiHidden="1" w:unhideWhenUsed="1"/>
+    <w:lsdException w:name="Table Columns 2" w:semiHidden="1" w:unhideWhenUsed="1"/>
+    <w:lsdException w:name="Table Columns 3" w:semiHidden="1" w:unhideWhenUsed="1"/>
+    <w:lsdException w:name="Table Columns 4" w:semiHidden="1" w:unhideWhenUsed="1"/>
+    <w:lsdException w:name="Table Columns 5" w:semiHidden="1" w:unhideWhenUsed="1"/>
+    <w:lsdException w:name="Table Grid 1" w:semiHidden="1" w:unhideWhenUsed="1"/>
+    <w:lsdException w:name="Table Grid 2" w:semiHidden="1" w:unhideWhenUsed="1"/>
+    <w:lsdException w:name="Table Grid 3" w:semiHidden="1" w:unhideWhenUsed="1"/>
+    <w:lsdException w:name="Table Grid 4" w:semiHidden="1" w:unhideWhenUsed="1"/>
+    <w:lsdException w:name="Table Grid 5" w:semiHidden="1" w:unhideWhenUsed="1"/>
+    <w:lsdException w:name="Table Grid 6" w:semiHidden="1" w:unhideWhenUsed="1"/>
+    <w:lsdException w:name="Table Grid 7" w:semiHidden="1" w:unhideWhenUsed="1"/>
+    <w:lsdException w:name="Table Grid 8" w:semiHidden="1" w:unhideWhenUsed="1"/>
+    <w:lsdException w:name="Table List 1" w:semiHidden="1" w:unhideWhenUsed="1"/>
+    <w:lsdException w:name="Table List 2" w:semiHidden="1" w:unhideWhenUsed="1"/>
+    <w:lsdException w:name="Table List 3" w:semiHidden="1" w:unhideWhenUsed="1"/>
+    <w:lsdException w:name="Table List 4" w:semiHidden="1" w:unhideWhenUsed="1"/>
+    <w:lsdException w:name="Table List 5" w:semiHidden="1" w:unhideWhenUsed="1"/>
+    <w:lsdException w:name="Table List 6" w:semiHidden="1" w:unhideWhenUsed="1"/>
+    <w:lsdException w:name="Table List 7" w:semiHidden="1" w:unhideWhenUsed="1"/>
+    <w:lsdException w:name="Table List 8" w:semiHidden="1" w:unhideWhenUsed="1"/>
+    <w:lsdException w:name="Table 3D effects 1" w:semiHidden="1" w:unhideWhenUsed="1"/>
+    <w:lsdException w:name="Table 3D effects 2" w:semiHidden="1" w:unhideWhenUsed="1"/>
+    <w:lsdException w:name="Table 3D effects 3" w:semiHidden="1" w:unhideWhenUsed="1"/>
+    <w:lsdException w:name="Table Contemporary" w:semiHidden="1" w:unhideWhenUsed="1"/>
+    <w:lsdException w:name="Table Elegant" w:semiHidden="1" w:unhideWhenUsed="1"/>
+    <w:lsdException w:name="Table Professional" w:semiHidden="1" w:unhideWhenUsed="1"/>
+    <w:lsdException w:name="Table Subtle 1" w:semiHidden="1" w:unhideWhenUsed="1"/>
+    <w:lsdException w:name="Table Subtle 2" w:semiHidden="1" w:unhideWhenUsed="1"/>
+    <w:lsdException w:name="Table Web 1" w:semiHidden="1" w:unhideWhenUsed="1"/>
+    <w:lsdException w:name="Table Web 2" w:semiHidden="1" w:unhideWhenUsed="1"/>
+    <w:lsdException w:name="Table Web 3" w:semiHidden="1" w:unhideWhenUsed="1"/>
+    <w:lsdException w:name="Table Theme" w:semiHidden="1" w:unhideWhenUsed="1"/>
     <w:lsdException w:name="Placeholder Text" w:semiHidden="1" w:uiPriority="99"/>
     <w:lsdException w:name="No Spacing" w:uiPriority="1" w:qFormat="1"/>
     <w:lsdException w:name="Light Shading" w:uiPriority="60"/>
@@ -59988,11 +59849,15 @@
   </w:style>
   <w:style w:type="character" w:default="1" w:styleId="DefaultParagraphFont">
     <w:name w:val="Default Paragraph Font"/>
+    <w:uiPriority w:val="1"/>
     <w:semiHidden/>
+    <w:unhideWhenUsed/>
   </w:style>
   <w:style w:type="table" w:default="1" w:styleId="TableNormal">
     <w:name w:val="Normal Table"/>
+    <w:uiPriority w:val="99"/>
     <w:semiHidden/>
+    <w:unhideWhenUsed/>
     <w:tblPr>
       <w:tblInd w:w="0" w:type="dxa"/>
       <w:tblCellMar>
@@ -60005,7 +59870,9 @@
   </w:style>
   <w:style w:type="numbering" w:default="1" w:styleId="NoList">
     <w:name w:val="No List"/>
+    <w:uiPriority w:val="99"/>
     <w:semiHidden/>
+    <w:unhideWhenUsed/>
   </w:style>
   <w:style w:type="character" w:styleId="FootnoteReference">
     <w:name w:val="footnote reference"/>

</xml_diff>

<commit_message>
YAML: ensure matching tags/brackets
</commit_message>
<xml_diff>
--- a/all-examples/cge09Ex.docx
+++ b/all-examples/cge09Ex.docx
@@ -27272,7 +27272,14 @@
           <w:rFonts w:cs="CG Times"/>
           <w:lang w:val="en-AU"/>
         </w:rPr>
-        <w:t xml:space="preserve"> (cf. [28i])</w:t>
+        <w:tab/>
+      </w:r>
+      <w:r>
+        <w:rPr>
+          <w:rFonts w:cs="CG Times"/>
+          <w:lang w:val="en-AU"/>
+        </w:rPr>
+        <w:t>(cf. [28i])</w:t>
       </w:r>
     </w:p>
     <w:p>
@@ -27352,7 +27359,16 @@
           <w:iCs/>
           <w:lang w:val="en-AU"/>
         </w:rPr>
-        <w:t xml:space="preserve"> ambition. </w:t>
+        <w:t xml:space="preserve"> ambition.</w:t>
+      </w:r>
+      <w:r>
+        <w:rPr>
+          <w:rFonts w:cs="CG Times"/>
+          <w:i/>
+          <w:iCs/>
+          <w:lang w:val="en-AU"/>
+        </w:rPr>
+        <w:tab/>
       </w:r>
       <w:r>
         <w:rPr>
@@ -27439,7 +27455,16 @@
           <w:iCs/>
           <w:lang w:val="en-AU"/>
         </w:rPr>
-        <w:t xml:space="preserve"> rain for the next month. </w:t>
+        <w:t xml:space="preserve"> rain for the next month.</w:t>
+      </w:r>
+      <w:r>
+        <w:rPr>
+          <w:rFonts w:cs="CG Times"/>
+          <w:i/>
+          <w:iCs/>
+          <w:lang w:val="en-AU"/>
+        </w:rPr>
+        <w:tab/>
       </w:r>
       <w:r>
         <w:rPr>
@@ -40829,14 +40854,34 @@
           <w:iCs/>
           <w:lang w:val="en-AU"/>
         </w:rPr>
-        <w:t xml:space="preserve">I argued in favour of taking any </w:t>
-      </w:r>
-      <w:r>
-        <w:rPr>
-          <w:rFonts w:cs="CG Times"/>
-          <w:lang w:val="en-AU"/>
-        </w:rPr>
-        <w:t>more.</w:t>
+        <w:t>I argued in favour of taking</w:t>
+      </w:r>
+      <w:r>
+        <w:rPr>
+          <w:rFonts w:cs="CG Times"/>
+          <w:i/>
+          <w:iCs/>
+          <w:lang w:val="en-AU"/>
+        </w:rPr>
+        <w:t xml:space="preserve"> </w:t>
+      </w:r>
+      <w:r>
+        <w:rPr>
+          <w:rFonts w:cs="CG Times"/>
+          <w:i/>
+          <w:iCs/>
+          <w:lang w:val="en-AU"/>
+        </w:rPr>
+        <w:t>any</w:t>
+      </w:r>
+      <w:r>
+        <w:rPr>
+          <w:rFonts w:cs="CG Times"/>
+          <w:i/>
+          <w:iCs/>
+          <w:lang w:val="en-AU"/>
+        </w:rPr>
+        <w:t xml:space="preserve"> more.</w:t>
       </w:r>
     </w:p>
     <w:p>

</xml_diff>

<commit_message>
all-examples: first batch of typos from @danflick in #109
</commit_message>
<xml_diff>
--- a/all-examples/cge09Ex.docx
+++ b/all-examples/cge09Ex.docx
@@ -378,14 +378,12 @@
         </w:rPr>
         <w:t xml:space="preserve">; </w:t>
       </w:r>
-      <w:proofErr w:type="gramStart"/>
       <w:r>
         <w:rPr>
           <w:rStyle w:val="DoubleUnderline"/>
         </w:rPr>
         <w:t>so</w:t>
       </w:r>
-      <w:proofErr w:type="gramEnd"/>
       <w:r>
         <w:rPr>
           <w:rFonts w:cs="CG Times"/>
@@ -6705,27 +6703,7 @@
           <w:iCs/>
           <w:lang w:val="en-AU"/>
         </w:rPr>
-        <w:t xml:space="preserve">Because it cost </w:t>
-      </w:r>
-      <w:proofErr w:type="gramStart"/>
-      <w:r>
-        <w:rPr>
-          <w:rFonts w:cs="CG Times"/>
-          <w:i/>
-          <w:iCs/>
-          <w:lang w:val="en-AU"/>
-        </w:rPr>
-        <w:t>$50</w:t>
-      </w:r>
-      <w:proofErr w:type="gramEnd"/>
-      <w:r>
-        <w:rPr>
-          <w:rFonts w:cs="CG Times"/>
-          <w:i/>
-          <w:iCs/>
-          <w:lang w:val="en-AU"/>
-        </w:rPr>
-        <w:t xml:space="preserve"> she didn't buy it.</w:t>
+        <w:t>Because it cost $50 she didn't buy it.</w:t>
       </w:r>
       <w:r>
         <w:rPr>
@@ -7433,25 +7411,14 @@
         </w:rPr>
         <w:tab/>
       </w:r>
-      <w:proofErr w:type="gramStart"/>
-      <w:r>
-        <w:rPr>
-          <w:rFonts w:cs="CG Times"/>
-          <w:i/>
-          <w:iCs/>
-          <w:lang w:val="en-AU"/>
-        </w:rPr>
-        <w:t>The</w:t>
-      </w:r>
-      <w:proofErr w:type="gramEnd"/>
-      <w:r>
-        <w:rPr>
-          <w:rFonts w:cs="CG Times"/>
-          <w:i/>
-          <w:iCs/>
-          <w:lang w:val="en-AU"/>
-        </w:rPr>
-        <w:t xml:space="preserve"> proposal was</w:t>
+      <w:r>
+        <w:rPr>
+          <w:rFonts w:cs="CG Times"/>
+          <w:i/>
+          <w:iCs/>
+          <w:lang w:val="en-AU"/>
+        </w:rPr>
+        <w:t>The proposal was</w:t>
       </w:r>
       <w:r>
         <w:rPr>
@@ -7839,25 +7806,14 @@
         </w:rPr>
         <w:tab/>
       </w:r>
-      <w:proofErr w:type="gramStart"/>
-      <w:r>
-        <w:rPr>
-          <w:rFonts w:cs="CG Times"/>
-          <w:i/>
-          <w:iCs/>
-          <w:lang w:val="en-AU"/>
-        </w:rPr>
-        <w:t>The</w:t>
-      </w:r>
-      <w:proofErr w:type="gramEnd"/>
-      <w:r>
-        <w:rPr>
-          <w:rFonts w:cs="CG Times"/>
-          <w:i/>
-          <w:iCs/>
-          <w:lang w:val="en-AU"/>
-        </w:rPr>
-        <w:t xml:space="preserve"> proposal wasn't supported by all of the members.</w:t>
+      <w:r>
+        <w:rPr>
+          <w:rFonts w:cs="CG Times"/>
+          <w:i/>
+          <w:iCs/>
+          <w:lang w:val="en-AU"/>
+        </w:rPr>
+        <w:t>The proposal wasn't supported by all of the members.</w:t>
       </w:r>
     </w:p>
     <w:p>
@@ -10988,27 +10944,7 @@
           <w:iCs/>
           <w:lang w:val="en-AU"/>
         </w:rPr>
-        <w:t xml:space="preserve">Everyone </w:t>
-      </w:r>
-      <w:proofErr w:type="gramStart"/>
-      <w:r>
-        <w:rPr>
-          <w:rFonts w:cs="CG Times"/>
-          <w:i/>
-          <w:iCs/>
-          <w:lang w:val="en-AU"/>
-        </w:rPr>
-        <w:t>shout</w:t>
-      </w:r>
-      <w:proofErr w:type="gramEnd"/>
-      <w:r>
-        <w:rPr>
-          <w:rFonts w:cs="CG Times"/>
-          <w:i/>
-          <w:iCs/>
-          <w:lang w:val="en-AU"/>
-        </w:rPr>
-        <w:t xml:space="preserve"> it out.</w:t>
+        <w:t>Everyone shout it out.</w:t>
       </w:r>
       <w:r>
         <w:rPr>
@@ -12979,25 +12915,14 @@
         </w:rPr>
         <w:tab/>
       </w:r>
-      <w:proofErr w:type="gramStart"/>
-      <w:r>
-        <w:rPr>
-          <w:rFonts w:cs="CG Times"/>
-          <w:i/>
-          <w:iCs/>
-          <w:lang w:val="en-AU"/>
-        </w:rPr>
-        <w:t>Oh</w:t>
-      </w:r>
-      <w:proofErr w:type="gramEnd"/>
-      <w:r>
-        <w:rPr>
-          <w:rFonts w:cs="CG Times"/>
-          <w:i/>
-          <w:iCs/>
-          <w:lang w:val="en-AU"/>
-        </w:rPr>
-        <w:t xml:space="preserve"> to have to visit England!</w:t>
+      <w:r>
+        <w:rPr>
+          <w:rFonts w:cs="CG Times"/>
+          <w:i/>
+          <w:iCs/>
+          <w:lang w:val="en-AU"/>
+        </w:rPr>
+        <w:t>Oh to have to visit England!</w:t>
       </w:r>
       <w:r>
         <w:rPr>
@@ -13014,25 +12939,14 @@
         </w:rPr>
         <w:tab/>
       </w:r>
-      <w:proofErr w:type="gramStart"/>
-      <w:r>
-        <w:rPr>
-          <w:rFonts w:cs="CG Times"/>
-          <w:i/>
-          <w:iCs/>
-          <w:lang w:val="en-AU"/>
-        </w:rPr>
-        <w:t>Oh</w:t>
-      </w:r>
-      <w:proofErr w:type="gramEnd"/>
-      <w:r>
-        <w:rPr>
-          <w:rFonts w:cs="CG Times"/>
-          <w:i/>
-          <w:iCs/>
-          <w:lang w:val="en-AU"/>
-        </w:rPr>
-        <w:t xml:space="preserve"> to not have to visit England!</w:t>
+      <w:r>
+        <w:rPr>
+          <w:rFonts w:cs="CG Times"/>
+          <w:i/>
+          <w:iCs/>
+          <w:lang w:val="en-AU"/>
+        </w:rPr>
+        <w:t>Oh to not have to visit England!</w:t>
       </w:r>
     </w:p>
     <w:p>
@@ -15423,7 +15337,6 @@
         </w:rPr>
         <w:t>not some</w:t>
       </w:r>
-      <w:proofErr w:type="gramStart"/>
       <w:r>
         <w:rPr>
           <w:rFonts w:cs="CG Times"/>
@@ -15446,17 +15359,7 @@
           <w:iCs/>
           <w:lang w:val="en-AU"/>
         </w:rPr>
-        <w:t>not</w:t>
-      </w:r>
-      <w:proofErr w:type="gramEnd"/>
-      <w:r>
-        <w:rPr>
-          <w:rFonts w:cs="CG Times"/>
-          <w:i/>
-          <w:iCs/>
-          <w:lang w:val="en-AU"/>
-        </w:rPr>
-        <w:t xml:space="preserve"> any</w:t>
+        <w:t>not any</w:t>
       </w:r>
     </w:p>
     <w:p>
@@ -17553,25 +17456,14 @@
         </w:rPr>
         <w:tab/>
       </w:r>
-      <w:proofErr w:type="gramStart"/>
-      <w:r>
-        <w:rPr>
-          <w:rFonts w:cs="CG Times"/>
-          <w:i/>
-          <w:iCs/>
-          <w:lang w:val="en-AU"/>
-        </w:rPr>
-        <w:t>The</w:t>
-      </w:r>
-      <w:proofErr w:type="gramEnd"/>
-      <w:r>
-        <w:rPr>
-          <w:rFonts w:cs="CG Times"/>
-          <w:i/>
-          <w:iCs/>
-          <w:lang w:val="en-AU"/>
-        </w:rPr>
-        <w:t xml:space="preserve"> film never quite generates his trademark level of icy paranoia. Not that it doesn't try.</w:t>
+      <w:r>
+        <w:rPr>
+          <w:rFonts w:cs="CG Times"/>
+          <w:i/>
+          <w:iCs/>
+          <w:lang w:val="en-AU"/>
+        </w:rPr>
+        <w:t>The film never quite generates his trademark level of icy paranoia. Not that it doesn't try.</w:t>
       </w:r>
     </w:p>
     <w:p>
@@ -18983,25 +18875,14 @@
         </w:rPr>
         <w:tab/>
       </w:r>
-      <w:proofErr w:type="gramStart"/>
-      <w:r>
-        <w:rPr>
-          <w:rFonts w:cs="CG Times"/>
-          <w:i/>
-          <w:iCs/>
-          <w:lang w:val="en-AU"/>
-        </w:rPr>
-        <w:t>In</w:t>
-      </w:r>
-      <w:proofErr w:type="gramEnd"/>
-      <w:r>
-        <w:rPr>
-          <w:rFonts w:cs="CG Times"/>
-          <w:i/>
-          <w:iCs/>
-          <w:lang w:val="en-AU"/>
-        </w:rPr>
-        <w:t xml:space="preserve"> </w:t>
+      <w:r>
+        <w:rPr>
+          <w:rFonts w:cs="CG Times"/>
+          <w:i/>
+          <w:iCs/>
+          <w:lang w:val="en-AU"/>
+        </w:rPr>
+        <w:t xml:space="preserve">In </w:t>
       </w:r>
       <w:r>
         <w:rPr>
@@ -20906,7 +20787,6 @@
         <w:tab/>
         <w:t>b.</w:t>
       </w:r>
-      <w:proofErr w:type="gramStart"/>
       <w:r>
         <w:rPr>
           <w:rFonts w:cs="CG Times"/>
@@ -20929,17 +20809,7 @@
           <w:iCs/>
           <w:lang w:val="en-AU"/>
         </w:rPr>
-        <w:t>I'm</w:t>
-      </w:r>
-      <w:proofErr w:type="gramEnd"/>
-      <w:r>
-        <w:rPr>
-          <w:rFonts w:cs="CG Times"/>
-          <w:i/>
-          <w:iCs/>
-          <w:lang w:val="en-AU"/>
-        </w:rPr>
-        <w:t xml:space="preserve"> not any angel.</w:t>
+        <w:t>I'm not any angel.</w:t>
       </w:r>
     </w:p>
     <w:p>
@@ -21009,7 +20879,6 @@
         <w:tab/>
         <w:t>b.</w:t>
       </w:r>
-      <w:proofErr w:type="gramStart"/>
       <w:r>
         <w:rPr>
           <w:rFonts w:cs="CG Times"/>
@@ -21032,17 +20901,7 @@
           <w:iCs/>
           <w:lang w:val="en-AU"/>
         </w:rPr>
-        <w:t>You're</w:t>
-      </w:r>
-      <w:proofErr w:type="gramEnd"/>
-      <w:r>
-        <w:rPr>
-          <w:rFonts w:cs="CG Times"/>
-          <w:i/>
-          <w:iCs/>
-          <w:lang w:val="en-AU"/>
-        </w:rPr>
-        <w:t xml:space="preserve"> not any electrician.</w:t>
+        <w:t>You're not any electrician.</w:t>
       </w:r>
     </w:p>
     <w:p>
@@ -21112,7 +20971,6 @@
         <w:tab/>
         <w:t>b.</w:t>
       </w:r>
-      <w:proofErr w:type="gramStart"/>
       <w:r>
         <w:rPr>
           <w:rFonts w:cs="CG Times"/>
@@ -21135,17 +20993,7 @@
           <w:iCs/>
           <w:lang w:val="en-AU"/>
         </w:rPr>
-        <w:t>He</w:t>
-      </w:r>
-      <w:proofErr w:type="gramEnd"/>
-      <w:r>
-        <w:rPr>
-          <w:rFonts w:cs="CG Times"/>
-          <w:i/>
-          <w:iCs/>
-          <w:lang w:val="en-AU"/>
-        </w:rPr>
-        <w:t xml:space="preserve"> isn't any friend, is he?</w:t>
+        <w:t>He isn't any friend, is he?</w:t>
       </w:r>
     </w:p>
     <w:p>
@@ -21293,7 +21141,6 @@
         <w:tab/>
         <w:t>b.</w:t>
       </w:r>
-      <w:proofErr w:type="gramStart"/>
       <w:r>
         <w:rPr>
           <w:rFonts w:cs="CG Times"/>
@@ -21316,17 +21163,7 @@
           <w:iCs/>
           <w:lang w:val="en-AU"/>
         </w:rPr>
-        <w:t>I</w:t>
-      </w:r>
-      <w:proofErr w:type="gramEnd"/>
-      <w:r>
-        <w:rPr>
-          <w:rFonts w:cs="CG Times"/>
-          <w:i/>
-          <w:iCs/>
-          <w:lang w:val="en-AU"/>
-        </w:rPr>
-        <w:t xml:space="preserve"> am satisfied with the proposal you have put to me in </w:t>
+        <w:t xml:space="preserve">I am satisfied with the proposal you have put to me in </w:t>
       </w:r>
       <w:r>
         <w:rPr>
@@ -21464,7 +21301,6 @@
         <w:tab/>
         <w:t>b.</w:t>
       </w:r>
-      <w:proofErr w:type="gramStart"/>
       <w:r>
         <w:rPr>
           <w:rFonts w:cs="CG Times"/>
@@ -21487,37 +21323,25 @@
           <w:iCs/>
           <w:lang w:val="en-AU"/>
         </w:rPr>
-        <w:t>As</w:t>
-      </w:r>
-      <w:proofErr w:type="gramEnd"/>
-      <w:r>
-        <w:rPr>
-          <w:rFonts w:cs="CG Times"/>
-          <w:i/>
-          <w:iCs/>
-          <w:lang w:val="en-AU"/>
-        </w:rPr>
-        <w:t xml:space="preserve"> far as I can recall, I have purchased food at the drive-through window of </w:t>
-      </w:r>
-      <w:proofErr w:type="spellStart"/>
-      <w:r>
-        <w:rPr>
-          <w:rFonts w:cs="CG Times"/>
-          <w:i/>
-          <w:iCs/>
-          <w:lang w:val="en-AU"/>
-        </w:rPr>
-        <w:t>afast</w:t>
-      </w:r>
-      <w:proofErr w:type="spellEnd"/>
-      <w:r>
-        <w:rPr>
-          <w:rFonts w:cs="CG Times"/>
-          <w:i/>
-          <w:iCs/>
-          <w:lang w:val="en-AU"/>
-        </w:rPr>
-        <w:t xml:space="preserve">-food restaurant on </w:t>
+        <w:t>As far as I can recall, I have purchased food at the drive-through window of a</w:t>
+      </w:r>
+      <w:r>
+        <w:rPr>
+          <w:rFonts w:cs="CG Times"/>
+          <w:i/>
+          <w:iCs/>
+          <w:lang w:val="en-AU"/>
+        </w:rPr>
+        <w:t xml:space="preserve"> </w:t>
+      </w:r>
+      <w:r>
+        <w:rPr>
+          <w:rFonts w:cs="CG Times"/>
+          <w:i/>
+          <w:iCs/>
+          <w:lang w:val="en-AU"/>
+        </w:rPr>
+        <w:t xml:space="preserve">fast-food restaurant on </w:t>
       </w:r>
       <w:r>
         <w:rPr>
@@ -31705,27 +31529,7 @@
           <w:iCs/>
           <w:lang w:val="en-AU"/>
         </w:rPr>
-        <w:t xml:space="preserve">When I wear </w:t>
-      </w:r>
-      <w:proofErr w:type="gramStart"/>
-      <w:r>
-        <w:rPr>
-          <w:rFonts w:cs="CG Times"/>
-          <w:i/>
-          <w:iCs/>
-          <w:lang w:val="en-AU"/>
-        </w:rPr>
-        <w:t>these</w:t>
-      </w:r>
-      <w:proofErr w:type="gramEnd"/>
-      <w:r>
-        <w:rPr>
-          <w:rFonts w:cs="CG Times"/>
-          <w:i/>
-          <w:iCs/>
-          <w:lang w:val="en-AU"/>
-        </w:rPr>
-        <w:t xml:space="preserve"> I look too </w:t>
+        <w:t xml:space="preserve">When I wear these I look too </w:t>
       </w:r>
       <w:r>
         <w:rPr>
@@ -35323,7 +35127,6 @@
         </w:rPr>
         <w:t>b.</w:t>
       </w:r>
-      <w:proofErr w:type="gramStart"/>
       <w:r>
         <w:rPr>
           <w:rFonts w:cs="CG Times"/>
@@ -35346,17 +35149,7 @@
           <w:iCs/>
           <w:lang w:val="en-AU"/>
         </w:rPr>
-        <w:t>Is</w:t>
-      </w:r>
-      <w:proofErr w:type="gramEnd"/>
-      <w:r>
-        <w:rPr>
-          <w:rFonts w:cs="CG Times"/>
-          <w:i/>
-          <w:iCs/>
-          <w:lang w:val="en-AU"/>
-        </w:rPr>
-        <w:t xml:space="preserve"> he pretty stupid?</w:t>
+        <w:t>Is he pretty stupid?</w:t>
       </w:r>
     </w:p>
     <w:p>
@@ -37909,25 +37702,14 @@
         </w:rPr>
         <w:tab/>
       </w:r>
-      <w:proofErr w:type="gramStart"/>
-      <w:r>
-        <w:rPr>
-          <w:rFonts w:cs="CG Times"/>
-          <w:i/>
-          <w:iCs/>
-          <w:lang w:val="en-AU"/>
-        </w:rPr>
-        <w:t>The</w:t>
-      </w:r>
-      <w:proofErr w:type="gramEnd"/>
-      <w:r>
-        <w:rPr>
-          <w:rFonts w:cs="CG Times"/>
-          <w:i/>
-          <w:iCs/>
-          <w:lang w:val="en-AU"/>
-        </w:rPr>
-        <w:t xml:space="preserve"> authorities </w:t>
+      <w:r>
+        <w:rPr>
+          <w:rFonts w:cs="CG Times"/>
+          <w:i/>
+          <w:iCs/>
+          <w:lang w:val="en-AU"/>
+        </w:rPr>
+        <w:t xml:space="preserve">The authorities </w:t>
       </w:r>
       <w:r>
         <w:rPr>
@@ -40140,7 +39922,6 @@
         </w:rPr>
         <w:t>b.</w:t>
       </w:r>
-      <w:proofErr w:type="gramStart"/>
       <w:r>
         <w:rPr>
           <w:rFonts w:cs="CG Times"/>
@@ -40155,7 +39936,6 @@
         </w:rPr>
         <w:t xml:space="preserve">  *</w:t>
       </w:r>
-      <w:proofErr w:type="gramEnd"/>
       <w:r>
         <w:rPr>
           <w:rFonts w:cs="CG Times"/>
@@ -40246,25 +40026,14 @@
         </w:rPr>
         <w:tab/>
       </w:r>
-      <w:proofErr w:type="gramStart"/>
-      <w:r>
-        <w:rPr>
-          <w:rFonts w:cs="CG Times"/>
-          <w:i/>
-          <w:iCs/>
-          <w:lang w:val="en-AU"/>
-        </w:rPr>
-        <w:t>By</w:t>
-      </w:r>
-      <w:proofErr w:type="gramEnd"/>
-      <w:r>
-        <w:rPr>
-          <w:rFonts w:cs="CG Times"/>
-          <w:i/>
-          <w:iCs/>
-          <w:lang w:val="en-AU"/>
-        </w:rPr>
-        <w:t xml:space="preserve"> that time I was just </w:t>
+      <w:r>
+        <w:rPr>
+          <w:rFonts w:cs="CG Times"/>
+          <w:i/>
+          <w:iCs/>
+          <w:lang w:val="en-AU"/>
+        </w:rPr>
+        <w:t xml:space="preserve">By that time I was just </w:t>
       </w:r>
       <w:r>
         <w:rPr>
@@ -41231,25 +41000,14 @@
         </w:rPr>
         <w:tab/>
       </w:r>
-      <w:proofErr w:type="gramStart"/>
-      <w:r>
-        <w:rPr>
-          <w:rFonts w:cs="CG Times"/>
-          <w:i/>
-          <w:iCs/>
-          <w:lang w:val="en-AU"/>
-        </w:rPr>
-        <w:t>The</w:t>
-      </w:r>
-      <w:proofErr w:type="gramEnd"/>
-      <w:r>
-        <w:rPr>
-          <w:rFonts w:cs="CG Times"/>
-          <w:i/>
-          <w:iCs/>
-          <w:lang w:val="en-AU"/>
-        </w:rPr>
-        <w:t xml:space="preserve"> performance was </w:t>
+      <w:r>
+        <w:rPr>
+          <w:rFonts w:cs="CG Times"/>
+          <w:i/>
+          <w:iCs/>
+          <w:lang w:val="en-AU"/>
+        </w:rPr>
+        <w:t xml:space="preserve">The performance was </w:t>
       </w:r>
       <w:r>
         <w:rPr>
@@ -42964,7 +42722,6 @@
         </w:rPr>
         <w:t>recommend</w:t>
       </w:r>
-      <w:proofErr w:type="gramStart"/>
       <w:r>
         <w:rPr>
           <w:rFonts w:cs="CG Times"/>
@@ -42989,7 +42746,6 @@
         </w:rPr>
         <w:t>suggest</w:t>
       </w:r>
-      <w:proofErr w:type="gramEnd"/>
       <w:r>
         <w:rPr>
           <w:rFonts w:cs="CG Times"/>
@@ -43087,7 +42843,6 @@
         </w:rPr>
         <w:t>likely</w:t>
       </w:r>
-      <w:proofErr w:type="gramStart"/>
       <w:r>
         <w:rPr>
           <w:rFonts w:cs="CG Times"/>
@@ -43112,7 +42867,6 @@
         </w:rPr>
         <w:t>probable</w:t>
       </w:r>
-      <w:proofErr w:type="gramEnd"/>
     </w:p>
     <w:p>
       <w:pPr>
@@ -47948,7 +47702,6 @@
         </w:rPr>
         <w:tab/>
       </w:r>
-      <w:proofErr w:type="gramStart"/>
       <w:r>
         <w:rPr>
           <w:rFonts w:cs="CG Times"/>
@@ -47964,17 +47717,7 @@
           <w:iCs/>
           <w:lang w:val="en-AU"/>
         </w:rPr>
-        <w:t>He</w:t>
-      </w:r>
-      <w:proofErr w:type="gramEnd"/>
-      <w:r>
-        <w:rPr>
-          <w:rFonts w:cs="CG Times"/>
-          <w:i/>
-          <w:iCs/>
-          <w:lang w:val="en-AU"/>
-        </w:rPr>
-        <w:t xml:space="preserve"> </w:t>
+        <w:t xml:space="preserve">He </w:t>
       </w:r>
       <w:r>
         <w:rPr>
@@ -48148,7 +47891,6 @@
         </w:rPr>
         <w:tab/>
       </w:r>
-      <w:proofErr w:type="gramStart"/>
       <w:r>
         <w:rPr>
           <w:rFonts w:cs="CG Times"/>
@@ -48164,17 +47906,7 @@
           <w:iCs/>
           <w:lang w:val="en-AU"/>
         </w:rPr>
-        <w:t>You</w:t>
-      </w:r>
-      <w:proofErr w:type="gramEnd"/>
-      <w:r>
-        <w:rPr>
-          <w:rFonts w:cs="CG Times"/>
-          <w:i/>
-          <w:iCs/>
-          <w:lang w:val="en-AU"/>
-        </w:rPr>
-        <w:t xml:space="preserve"> </w:t>
+        <w:t xml:space="preserve">You </w:t>
       </w:r>
       <w:proofErr w:type="spellStart"/>
       <w:r>
@@ -48453,7 +48185,6 @@
         </w:rPr>
         <w:tab/>
       </w:r>
-      <w:proofErr w:type="gramStart"/>
       <w:r>
         <w:rPr>
           <w:rFonts w:cs="CG Times"/>
@@ -48472,7 +48203,6 @@
         </w:rPr>
         <w:t>Nobody</w:t>
       </w:r>
-      <w:proofErr w:type="gramEnd"/>
       <w:r>
         <w:rPr>
           <w:rFonts w:cs="CG Times"/>
@@ -49499,25 +49229,14 @@
         </w:rPr>
         <w:t xml:space="preserve">   </w:t>
       </w:r>
-      <w:proofErr w:type="gramStart"/>
-      <w:r>
-        <w:rPr>
-          <w:rFonts w:cs="CG Times"/>
-          <w:i/>
-          <w:iCs/>
-          <w:lang w:val="en-AU"/>
-        </w:rPr>
-        <w:t>No</w:t>
-      </w:r>
-      <w:proofErr w:type="gramEnd"/>
-      <w:r>
-        <w:rPr>
-          <w:rFonts w:cs="CG Times"/>
-          <w:i/>
-          <w:iCs/>
-          <w:lang w:val="en-AU"/>
-        </w:rPr>
-        <w:t xml:space="preserve"> she didn't.</w:t>
+      <w:r>
+        <w:rPr>
+          <w:rFonts w:cs="CG Times"/>
+          <w:i/>
+          <w:iCs/>
+          <w:lang w:val="en-AU"/>
+        </w:rPr>
+        <w:t>No she didn't.</w:t>
       </w:r>
     </w:p>
     <w:p>
@@ -49596,25 +49315,14 @@
         </w:rPr>
         <w:tab/>
       </w:r>
-      <w:proofErr w:type="gramStart"/>
-      <w:r>
-        <w:rPr>
-          <w:rFonts w:cs="CG Times"/>
-          <w:i/>
-          <w:iCs/>
-          <w:lang w:val="en-AU"/>
-        </w:rPr>
-        <w:t>Yes</w:t>
-      </w:r>
-      <w:proofErr w:type="gramEnd"/>
-      <w:r>
-        <w:rPr>
-          <w:rFonts w:cs="CG Times"/>
-          <w:i/>
-          <w:iCs/>
-          <w:lang w:val="en-AU"/>
-        </w:rPr>
-        <w:t xml:space="preserve"> she did.</w:t>
+      <w:r>
+        <w:rPr>
+          <w:rFonts w:cs="CG Times"/>
+          <w:i/>
+          <w:iCs/>
+          <w:lang w:val="en-AU"/>
+        </w:rPr>
+        <w:t>Yes she did.</w:t>
       </w:r>
       <w:r>
         <w:rPr>
@@ -50121,15 +49829,7 @@
           <w:lang w:val="en-AU"/>
         </w:rPr>
         <w:tab/>
-        <w:t>B</w:t>
-      </w:r>
-      <w:proofErr w:type="gramStart"/>
-      <w:r>
-        <w:rPr>
-          <w:rFonts w:cs="CG Times"/>
-          <w:lang w:val="en-AU"/>
-        </w:rPr>
-        <w:t xml:space="preserve">: </w:t>
+        <w:t xml:space="preserve">B: </w:t>
       </w:r>
       <w:r>
         <w:rPr>
@@ -50146,17 +49846,7 @@
           <w:iCs/>
           <w:lang w:val="en-AU"/>
         </w:rPr>
-        <w:t>Yes</w:t>
-      </w:r>
-      <w:proofErr w:type="gramEnd"/>
-      <w:r>
-        <w:rPr>
-          <w:rFonts w:cs="CG Times"/>
-          <w:i/>
-          <w:iCs/>
-          <w:lang w:val="en-AU"/>
-        </w:rPr>
-        <w:t xml:space="preserve"> I will.</w:t>
+        <w:t>Yes I will.</w:t>
       </w:r>
     </w:p>
     <w:p>
@@ -50468,7 +50158,6 @@
         </w:rPr>
         <w:tab/>
       </w:r>
-      <w:proofErr w:type="gramStart"/>
       <w:r>
         <w:rPr>
           <w:rFonts w:cs="CG Times"/>
@@ -50476,16 +50165,7 @@
           <w:lang w:val="en-AU"/>
         </w:rPr>
         <w:tab/>
-        <w:t xml:space="preserve">  positive</w:t>
-      </w:r>
-      <w:proofErr w:type="gramEnd"/>
-      <w:r>
-        <w:rPr>
-          <w:rFonts w:cs="CG Times"/>
-          <w:smallCaps/>
-          <w:lang w:val="en-AU"/>
-        </w:rPr>
-        <w:t xml:space="preserve"> answer</w:t>
+        <w:t xml:space="preserve">  positive answer</w:t>
       </w:r>
       <w:r>
         <w:rPr>
@@ -50559,7 +50239,6 @@
         <w:tab/>
         <w:t>(</w:t>
       </w:r>
-      <w:proofErr w:type="gramStart"/>
       <w:r>
         <w:rPr>
           <w:rFonts w:cs="CG Times"/>
@@ -50575,17 +50254,7 @@
           <w:iCs/>
           <w:lang w:val="en-AU"/>
         </w:rPr>
-        <w:t>I</w:t>
-      </w:r>
-      <w:proofErr w:type="gramEnd"/>
-      <w:r>
-        <w:rPr>
-          <w:rFonts w:cs="CG Times"/>
-          <w:i/>
-          <w:iCs/>
-          <w:lang w:val="en-AU"/>
-        </w:rPr>
-        <w:t xml:space="preserve"> believe</w:t>
+        <w:t>I believe</w:t>
       </w:r>
       <w:r>
         <w:rPr>
@@ -50696,26 +50365,15 @@
         <w:tab/>
         <w:t>(</w:t>
       </w:r>
-      <w:proofErr w:type="gramStart"/>
-      <w:r>
-        <w:rPr>
-          <w:rFonts w:cs="CG Times"/>
-          <w:i/>
-          <w:iCs/>
-          <w:lang w:val="en-AU"/>
-        </w:rPr>
-        <w:tab/>
-        <w:t xml:space="preserve">  I</w:t>
-      </w:r>
-      <w:proofErr w:type="gramEnd"/>
-      <w:r>
-        <w:rPr>
-          <w:rFonts w:cs="CG Times"/>
-          <w:i/>
-          <w:iCs/>
-          <w:lang w:val="en-AU"/>
-        </w:rPr>
-        <w:t xml:space="preserve"> was told so.</w:t>
+      <w:r>
+        <w:rPr>
+          <w:rFonts w:cs="CG Times"/>
+          <w:i/>
+          <w:iCs/>
+          <w:lang w:val="en-AU"/>
+        </w:rPr>
+        <w:tab/>
+        <w:t xml:space="preserve">  I was told so.</w:t>
       </w:r>
       <w:r>
         <w:rPr>
@@ -50779,7 +50437,6 @@
         <w:tab/>
         <w:t>(</w:t>
       </w:r>
-      <w:proofErr w:type="gramStart"/>
       <w:r>
         <w:rPr>
           <w:rFonts w:cs="CG Times"/>
@@ -50795,17 +50452,7 @@
           <w:iCs/>
           <w:lang w:val="en-AU"/>
         </w:rPr>
-        <w:t>It</w:t>
-      </w:r>
-      <w:proofErr w:type="gramEnd"/>
-      <w:r>
-        <w:rPr>
-          <w:rFonts w:cs="CG Times"/>
-          <w:i/>
-          <w:iCs/>
-          <w:lang w:val="en-AU"/>
-        </w:rPr>
-        <w:t xml:space="preserve"> seems so.</w:t>
+        <w:t>It seems so.</w:t>
       </w:r>
       <w:r>
         <w:rPr>
@@ -50913,7 +50560,6 @@
         <w:tab/>
         <w:t>(</w:t>
       </w:r>
-      <w:proofErr w:type="gramStart"/>
       <w:r>
         <w:rPr>
           <w:rFonts w:cs="CG Times"/>
@@ -50929,17 +50575,7 @@
           <w:iCs/>
           <w:lang w:val="en-AU"/>
         </w:rPr>
-        <w:t>Apparently</w:t>
-      </w:r>
-      <w:proofErr w:type="gramEnd"/>
-      <w:r>
-        <w:rPr>
-          <w:rFonts w:cs="CG Times"/>
-          <w:i/>
-          <w:iCs/>
-          <w:lang w:val="en-AU"/>
-        </w:rPr>
-        <w:t xml:space="preserve"> so.</w:t>
+        <w:t>Apparently so.</w:t>
       </w:r>
       <w:r>
         <w:rPr>
@@ -51010,7 +50646,6 @@
         <w:tab/>
         <w:t>(</w:t>
       </w:r>
-      <w:proofErr w:type="gramStart"/>
       <w:r>
         <w:rPr>
           <w:rFonts w:cs="CG Times"/>
@@ -51026,17 +50661,7 @@
           <w:iCs/>
           <w:lang w:val="en-AU"/>
         </w:rPr>
-        <w:t>Most</w:t>
-      </w:r>
-      <w:proofErr w:type="gramEnd"/>
-      <w:r>
-        <w:rPr>
-          <w:rFonts w:cs="CG Times"/>
-          <w:i/>
-          <w:iCs/>
-          <w:lang w:val="en-AU"/>
-        </w:rPr>
-        <w:t xml:space="preserve"> definitely so.</w:t>
+        <w:t>Most definitely so.</w:t>
       </w:r>
       <w:r>
         <w:rPr>
@@ -51238,25 +50863,14 @@
         <w:tab/>
         <w:t>*</w:t>
       </w:r>
-      <w:proofErr w:type="gramStart"/>
-      <w:r>
-        <w:rPr>
-          <w:rFonts w:cs="CG Times"/>
-          <w:i/>
-          <w:iCs/>
-          <w:lang w:val="en-AU"/>
-        </w:rPr>
-        <w:t>So</w:t>
-      </w:r>
-      <w:proofErr w:type="gramEnd"/>
-      <w:r>
-        <w:rPr>
-          <w:rFonts w:cs="CG Times"/>
-          <w:i/>
-          <w:iCs/>
-          <w:lang w:val="en-AU"/>
-        </w:rPr>
-        <w:t xml:space="preserve"> in the winter.</w:t>
+      <w:r>
+        <w:rPr>
+          <w:rFonts w:cs="CG Times"/>
+          <w:i/>
+          <w:iCs/>
+          <w:lang w:val="en-AU"/>
+        </w:rPr>
+        <w:t>So in the winter.</w:t>
       </w:r>
       <w:r>
         <w:rPr>

</xml_diff>

<commit_message>
all-examples: accents/combining characters were stripped; instead use NKFC normalization to obtain precomposed characters (#109)
</commit_message>
<xml_diff>
--- a/all-examples/cge09Ex.docx
+++ b/all-examples/cge09Ex.docx
@@ -378,12 +378,14 @@
         </w:rPr>
         <w:t xml:space="preserve">; </w:t>
       </w:r>
+      <w:proofErr w:type="gramStart"/>
       <w:r>
         <w:rPr>
           <w:rStyle w:val="DoubleUnderline"/>
         </w:rPr>
         <w:t>so</w:t>
       </w:r>
+      <w:proofErr w:type="gramEnd"/>
       <w:r>
         <w:rPr>
           <w:rFonts w:cs="CG Times"/>
@@ -6703,7 +6705,27 @@
           <w:iCs/>
           <w:lang w:val="en-AU"/>
         </w:rPr>
-        <w:t>Because it cost $50 she didn't buy it.</w:t>
+        <w:t xml:space="preserve">Because it cost </w:t>
+      </w:r>
+      <w:proofErr w:type="gramStart"/>
+      <w:r>
+        <w:rPr>
+          <w:rFonts w:cs="CG Times"/>
+          <w:i/>
+          <w:iCs/>
+          <w:lang w:val="en-AU"/>
+        </w:rPr>
+        <w:t>$50</w:t>
+      </w:r>
+      <w:proofErr w:type="gramEnd"/>
+      <w:r>
+        <w:rPr>
+          <w:rFonts w:cs="CG Times"/>
+          <w:i/>
+          <w:iCs/>
+          <w:lang w:val="en-AU"/>
+        </w:rPr>
+        <w:t xml:space="preserve"> she didn't buy it.</w:t>
       </w:r>
       <w:r>
         <w:rPr>
@@ -7411,14 +7433,25 @@
         </w:rPr>
         <w:tab/>
       </w:r>
-      <w:r>
-        <w:rPr>
-          <w:rFonts w:cs="CG Times"/>
-          <w:i/>
-          <w:iCs/>
-          <w:lang w:val="en-AU"/>
-        </w:rPr>
-        <w:t>The proposal was</w:t>
+      <w:proofErr w:type="gramStart"/>
+      <w:r>
+        <w:rPr>
+          <w:rFonts w:cs="CG Times"/>
+          <w:i/>
+          <w:iCs/>
+          <w:lang w:val="en-AU"/>
+        </w:rPr>
+        <w:t>The</w:t>
+      </w:r>
+      <w:proofErr w:type="gramEnd"/>
+      <w:r>
+        <w:rPr>
+          <w:rFonts w:cs="CG Times"/>
+          <w:i/>
+          <w:iCs/>
+          <w:lang w:val="en-AU"/>
+        </w:rPr>
+        <w:t xml:space="preserve"> proposal was</w:t>
       </w:r>
       <w:r>
         <w:rPr>
@@ -7806,14 +7839,25 @@
         </w:rPr>
         <w:tab/>
       </w:r>
-      <w:r>
-        <w:rPr>
-          <w:rFonts w:cs="CG Times"/>
-          <w:i/>
-          <w:iCs/>
-          <w:lang w:val="en-AU"/>
-        </w:rPr>
-        <w:t>The proposal wasn't supported by all of the members.</w:t>
+      <w:proofErr w:type="gramStart"/>
+      <w:r>
+        <w:rPr>
+          <w:rFonts w:cs="CG Times"/>
+          <w:i/>
+          <w:iCs/>
+          <w:lang w:val="en-AU"/>
+        </w:rPr>
+        <w:t>The</w:t>
+      </w:r>
+      <w:proofErr w:type="gramEnd"/>
+      <w:r>
+        <w:rPr>
+          <w:rFonts w:cs="CG Times"/>
+          <w:i/>
+          <w:iCs/>
+          <w:lang w:val="en-AU"/>
+        </w:rPr>
+        <w:t xml:space="preserve"> proposal wasn't supported by all of the members.</w:t>
       </w:r>
     </w:p>
     <w:p>
@@ -10944,7 +10988,27 @@
           <w:iCs/>
           <w:lang w:val="en-AU"/>
         </w:rPr>
-        <w:t>Everyone shout it out.</w:t>
+        <w:t xml:space="preserve">Everyone </w:t>
+      </w:r>
+      <w:proofErr w:type="gramStart"/>
+      <w:r>
+        <w:rPr>
+          <w:rFonts w:cs="CG Times"/>
+          <w:i/>
+          <w:iCs/>
+          <w:lang w:val="en-AU"/>
+        </w:rPr>
+        <w:t>shout</w:t>
+      </w:r>
+      <w:proofErr w:type="gramEnd"/>
+      <w:r>
+        <w:rPr>
+          <w:rFonts w:cs="CG Times"/>
+          <w:i/>
+          <w:iCs/>
+          <w:lang w:val="en-AU"/>
+        </w:rPr>
+        <w:t xml:space="preserve"> it out.</w:t>
       </w:r>
       <w:r>
         <w:rPr>
@@ -12915,14 +12979,25 @@
         </w:rPr>
         <w:tab/>
       </w:r>
-      <w:r>
-        <w:rPr>
-          <w:rFonts w:cs="CG Times"/>
-          <w:i/>
-          <w:iCs/>
-          <w:lang w:val="en-AU"/>
-        </w:rPr>
-        <w:t>Oh to have to visit England!</w:t>
+      <w:proofErr w:type="gramStart"/>
+      <w:r>
+        <w:rPr>
+          <w:rFonts w:cs="CG Times"/>
+          <w:i/>
+          <w:iCs/>
+          <w:lang w:val="en-AU"/>
+        </w:rPr>
+        <w:t>Oh</w:t>
+      </w:r>
+      <w:proofErr w:type="gramEnd"/>
+      <w:r>
+        <w:rPr>
+          <w:rFonts w:cs="CG Times"/>
+          <w:i/>
+          <w:iCs/>
+          <w:lang w:val="en-AU"/>
+        </w:rPr>
+        <w:t xml:space="preserve"> to have to visit England!</w:t>
       </w:r>
       <w:r>
         <w:rPr>
@@ -12939,14 +13014,25 @@
         </w:rPr>
         <w:tab/>
       </w:r>
-      <w:r>
-        <w:rPr>
-          <w:rFonts w:cs="CG Times"/>
-          <w:i/>
-          <w:iCs/>
-          <w:lang w:val="en-AU"/>
-        </w:rPr>
-        <w:t>Oh to not have to visit England!</w:t>
+      <w:proofErr w:type="gramStart"/>
+      <w:r>
+        <w:rPr>
+          <w:rFonts w:cs="CG Times"/>
+          <w:i/>
+          <w:iCs/>
+          <w:lang w:val="en-AU"/>
+        </w:rPr>
+        <w:t>Oh</w:t>
+      </w:r>
+      <w:proofErr w:type="gramEnd"/>
+      <w:r>
+        <w:rPr>
+          <w:rFonts w:cs="CG Times"/>
+          <w:i/>
+          <w:iCs/>
+          <w:lang w:val="en-AU"/>
+        </w:rPr>
+        <w:t xml:space="preserve"> to not have to visit England!</w:t>
       </w:r>
     </w:p>
     <w:p>
@@ -15337,6 +15423,7 @@
         </w:rPr>
         <w:t>not some</w:t>
       </w:r>
+      <w:proofErr w:type="gramStart"/>
       <w:r>
         <w:rPr>
           <w:rFonts w:cs="CG Times"/>
@@ -15359,7 +15446,17 @@
           <w:iCs/>
           <w:lang w:val="en-AU"/>
         </w:rPr>
-        <w:t>not any</w:t>
+        <w:t>not</w:t>
+      </w:r>
+      <w:proofErr w:type="gramEnd"/>
+      <w:r>
+        <w:rPr>
+          <w:rFonts w:cs="CG Times"/>
+          <w:i/>
+          <w:iCs/>
+          <w:lang w:val="en-AU"/>
+        </w:rPr>
+        <w:t xml:space="preserve"> any</w:t>
       </w:r>
     </w:p>
     <w:p>
@@ -17456,14 +17553,25 @@
         </w:rPr>
         <w:tab/>
       </w:r>
-      <w:r>
-        <w:rPr>
-          <w:rFonts w:cs="CG Times"/>
-          <w:i/>
-          <w:iCs/>
-          <w:lang w:val="en-AU"/>
-        </w:rPr>
-        <w:t>The film never quite generates his trademark level of icy paranoia. Not that it doesn't try.</w:t>
+      <w:proofErr w:type="gramStart"/>
+      <w:r>
+        <w:rPr>
+          <w:rFonts w:cs="CG Times"/>
+          <w:i/>
+          <w:iCs/>
+          <w:lang w:val="en-AU"/>
+        </w:rPr>
+        <w:t>The</w:t>
+      </w:r>
+      <w:proofErr w:type="gramEnd"/>
+      <w:r>
+        <w:rPr>
+          <w:rFonts w:cs="CG Times"/>
+          <w:i/>
+          <w:iCs/>
+          <w:lang w:val="en-AU"/>
+        </w:rPr>
+        <w:t xml:space="preserve"> film never quite generates his trademark level of icy paranoia. Not that it doesn't try.</w:t>
       </w:r>
     </w:p>
     <w:p>
@@ -18875,14 +18983,25 @@
         </w:rPr>
         <w:tab/>
       </w:r>
-      <w:r>
-        <w:rPr>
-          <w:rFonts w:cs="CG Times"/>
-          <w:i/>
-          <w:iCs/>
-          <w:lang w:val="en-AU"/>
-        </w:rPr>
-        <w:t xml:space="preserve">In </w:t>
+      <w:proofErr w:type="gramStart"/>
+      <w:r>
+        <w:rPr>
+          <w:rFonts w:cs="CG Times"/>
+          <w:i/>
+          <w:iCs/>
+          <w:lang w:val="en-AU"/>
+        </w:rPr>
+        <w:t>In</w:t>
+      </w:r>
+      <w:proofErr w:type="gramEnd"/>
+      <w:r>
+        <w:rPr>
+          <w:rFonts w:cs="CG Times"/>
+          <w:i/>
+          <w:iCs/>
+          <w:lang w:val="en-AU"/>
+        </w:rPr>
+        <w:t xml:space="preserve"> </w:t>
       </w:r>
       <w:r>
         <w:rPr>
@@ -20787,6 +20906,7 @@
         <w:tab/>
         <w:t>b.</w:t>
       </w:r>
+      <w:proofErr w:type="gramStart"/>
       <w:r>
         <w:rPr>
           <w:rFonts w:cs="CG Times"/>
@@ -20809,7 +20929,17 @@
           <w:iCs/>
           <w:lang w:val="en-AU"/>
         </w:rPr>
-        <w:t>I'm not any angel.</w:t>
+        <w:t>I'm</w:t>
+      </w:r>
+      <w:proofErr w:type="gramEnd"/>
+      <w:r>
+        <w:rPr>
+          <w:rFonts w:cs="CG Times"/>
+          <w:i/>
+          <w:iCs/>
+          <w:lang w:val="en-AU"/>
+        </w:rPr>
+        <w:t xml:space="preserve"> not any angel.</w:t>
       </w:r>
     </w:p>
     <w:p>
@@ -20879,6 +21009,7 @@
         <w:tab/>
         <w:t>b.</w:t>
       </w:r>
+      <w:proofErr w:type="gramStart"/>
       <w:r>
         <w:rPr>
           <w:rFonts w:cs="CG Times"/>
@@ -20901,7 +21032,17 @@
           <w:iCs/>
           <w:lang w:val="en-AU"/>
         </w:rPr>
-        <w:t>You're not any electrician.</w:t>
+        <w:t>You're</w:t>
+      </w:r>
+      <w:proofErr w:type="gramEnd"/>
+      <w:r>
+        <w:rPr>
+          <w:rFonts w:cs="CG Times"/>
+          <w:i/>
+          <w:iCs/>
+          <w:lang w:val="en-AU"/>
+        </w:rPr>
+        <w:t xml:space="preserve"> not any electrician.</w:t>
       </w:r>
     </w:p>
     <w:p>
@@ -20971,6 +21112,7 @@
         <w:tab/>
         <w:t>b.</w:t>
       </w:r>
+      <w:proofErr w:type="gramStart"/>
       <w:r>
         <w:rPr>
           <w:rFonts w:cs="CG Times"/>
@@ -20993,7 +21135,17 @@
           <w:iCs/>
           <w:lang w:val="en-AU"/>
         </w:rPr>
-        <w:t>He isn't any friend, is he?</w:t>
+        <w:t>He</w:t>
+      </w:r>
+      <w:proofErr w:type="gramEnd"/>
+      <w:r>
+        <w:rPr>
+          <w:rFonts w:cs="CG Times"/>
+          <w:i/>
+          <w:iCs/>
+          <w:lang w:val="en-AU"/>
+        </w:rPr>
+        <w:t xml:space="preserve"> isn't any friend, is he?</w:t>
       </w:r>
     </w:p>
     <w:p>
@@ -21141,6 +21293,7 @@
         <w:tab/>
         <w:t>b.</w:t>
       </w:r>
+      <w:proofErr w:type="gramStart"/>
       <w:r>
         <w:rPr>
           <w:rFonts w:cs="CG Times"/>
@@ -21163,7 +21316,17 @@
           <w:iCs/>
           <w:lang w:val="en-AU"/>
         </w:rPr>
-        <w:t xml:space="preserve">I am satisfied with the proposal you have put to me in </w:t>
+        <w:t>I</w:t>
+      </w:r>
+      <w:proofErr w:type="gramEnd"/>
+      <w:r>
+        <w:rPr>
+          <w:rFonts w:cs="CG Times"/>
+          <w:i/>
+          <w:iCs/>
+          <w:lang w:val="en-AU"/>
+        </w:rPr>
+        <w:t xml:space="preserve"> am satisfied with the proposal you have put to me in </w:t>
       </w:r>
       <w:r>
         <w:rPr>
@@ -21301,6 +21464,7 @@
         <w:tab/>
         <w:t>b.</w:t>
       </w:r>
+      <w:proofErr w:type="gramStart"/>
       <w:r>
         <w:rPr>
           <w:rFonts w:cs="CG Times"/>
@@ -21323,7 +21487,17 @@
           <w:iCs/>
           <w:lang w:val="en-AU"/>
         </w:rPr>
-        <w:t>As far as I can recall, I have purchased food at the drive-through window of a</w:t>
+        <w:t>As</w:t>
+      </w:r>
+      <w:proofErr w:type="gramEnd"/>
+      <w:r>
+        <w:rPr>
+          <w:rFonts w:cs="CG Times"/>
+          <w:i/>
+          <w:iCs/>
+          <w:lang w:val="en-AU"/>
+        </w:rPr>
+        <w:t xml:space="preserve"> far as I can recall, I have purchased food at the drive-through window of a</w:t>
       </w:r>
       <w:r>
         <w:rPr>
@@ -31529,7 +31703,27 @@
           <w:iCs/>
           <w:lang w:val="en-AU"/>
         </w:rPr>
-        <w:t xml:space="preserve">When I wear these I look too </w:t>
+        <w:t xml:space="preserve">When I wear </w:t>
+      </w:r>
+      <w:proofErr w:type="gramStart"/>
+      <w:r>
+        <w:rPr>
+          <w:rFonts w:cs="CG Times"/>
+          <w:i/>
+          <w:iCs/>
+          <w:lang w:val="en-AU"/>
+        </w:rPr>
+        <w:t>these</w:t>
+      </w:r>
+      <w:proofErr w:type="gramEnd"/>
+      <w:r>
+        <w:rPr>
+          <w:rFonts w:cs="CG Times"/>
+          <w:i/>
+          <w:iCs/>
+          <w:lang w:val="en-AU"/>
+        </w:rPr>
+        <w:t xml:space="preserve"> I look too </w:t>
       </w:r>
       <w:r>
         <w:rPr>
@@ -35127,6 +35321,7 @@
         </w:rPr>
         <w:t>b.</w:t>
       </w:r>
+      <w:proofErr w:type="gramStart"/>
       <w:r>
         <w:rPr>
           <w:rFonts w:cs="CG Times"/>
@@ -35149,7 +35344,17 @@
           <w:iCs/>
           <w:lang w:val="en-AU"/>
         </w:rPr>
-        <w:t>Is he pretty stupid?</w:t>
+        <w:t>Is</w:t>
+      </w:r>
+      <w:proofErr w:type="gramEnd"/>
+      <w:r>
+        <w:rPr>
+          <w:rFonts w:cs="CG Times"/>
+          <w:i/>
+          <w:iCs/>
+          <w:lang w:val="en-AU"/>
+        </w:rPr>
+        <w:t xml:space="preserve"> he pretty stupid?</w:t>
       </w:r>
     </w:p>
     <w:p>
@@ -37702,14 +37907,25 @@
         </w:rPr>
         <w:tab/>
       </w:r>
-      <w:r>
-        <w:rPr>
-          <w:rFonts w:cs="CG Times"/>
-          <w:i/>
-          <w:iCs/>
-          <w:lang w:val="en-AU"/>
-        </w:rPr>
-        <w:t xml:space="preserve">The authorities </w:t>
+      <w:proofErr w:type="gramStart"/>
+      <w:r>
+        <w:rPr>
+          <w:rFonts w:cs="CG Times"/>
+          <w:i/>
+          <w:iCs/>
+          <w:lang w:val="en-AU"/>
+        </w:rPr>
+        <w:t>The</w:t>
+      </w:r>
+      <w:proofErr w:type="gramEnd"/>
+      <w:r>
+        <w:rPr>
+          <w:rFonts w:cs="CG Times"/>
+          <w:i/>
+          <w:iCs/>
+          <w:lang w:val="en-AU"/>
+        </w:rPr>
+        <w:t xml:space="preserve"> authorities </w:t>
       </w:r>
       <w:r>
         <w:rPr>
@@ -39922,6 +40138,7 @@
         </w:rPr>
         <w:t>b.</w:t>
       </w:r>
+      <w:proofErr w:type="gramStart"/>
       <w:r>
         <w:rPr>
           <w:rFonts w:cs="CG Times"/>
@@ -39936,6 +40153,7 @@
         </w:rPr>
         <w:t xml:space="preserve">  *</w:t>
       </w:r>
+      <w:proofErr w:type="gramEnd"/>
       <w:r>
         <w:rPr>
           <w:rFonts w:cs="CG Times"/>
@@ -40026,14 +40244,25 @@
         </w:rPr>
         <w:tab/>
       </w:r>
-      <w:r>
-        <w:rPr>
-          <w:rFonts w:cs="CG Times"/>
-          <w:i/>
-          <w:iCs/>
-          <w:lang w:val="en-AU"/>
-        </w:rPr>
-        <w:t xml:space="preserve">By that time I was just </w:t>
+      <w:proofErr w:type="gramStart"/>
+      <w:r>
+        <w:rPr>
+          <w:rFonts w:cs="CG Times"/>
+          <w:i/>
+          <w:iCs/>
+          <w:lang w:val="en-AU"/>
+        </w:rPr>
+        <w:t>By</w:t>
+      </w:r>
+      <w:proofErr w:type="gramEnd"/>
+      <w:r>
+        <w:rPr>
+          <w:rFonts w:cs="CG Times"/>
+          <w:i/>
+          <w:iCs/>
+          <w:lang w:val="en-AU"/>
+        </w:rPr>
+        <w:t xml:space="preserve"> that time I was just </w:t>
       </w:r>
       <w:r>
         <w:rPr>
@@ -41000,14 +41229,25 @@
         </w:rPr>
         <w:tab/>
       </w:r>
-      <w:r>
-        <w:rPr>
-          <w:rFonts w:cs="CG Times"/>
-          <w:i/>
-          <w:iCs/>
-          <w:lang w:val="en-AU"/>
-        </w:rPr>
-        <w:t xml:space="preserve">The performance was </w:t>
+      <w:proofErr w:type="gramStart"/>
+      <w:r>
+        <w:rPr>
+          <w:rFonts w:cs="CG Times"/>
+          <w:i/>
+          <w:iCs/>
+          <w:lang w:val="en-AU"/>
+        </w:rPr>
+        <w:t>The</w:t>
+      </w:r>
+      <w:proofErr w:type="gramEnd"/>
+      <w:r>
+        <w:rPr>
+          <w:rFonts w:cs="CG Times"/>
+          <w:i/>
+          <w:iCs/>
+          <w:lang w:val="en-AU"/>
+        </w:rPr>
+        <w:t xml:space="preserve"> performance was </w:t>
       </w:r>
       <w:r>
         <w:rPr>
@@ -42722,6 +42962,7 @@
         </w:rPr>
         <w:t>recommend</w:t>
       </w:r>
+      <w:proofErr w:type="gramStart"/>
       <w:r>
         <w:rPr>
           <w:rFonts w:cs="CG Times"/>
@@ -42746,6 +42987,7 @@
         </w:rPr>
         <w:t>suggest</w:t>
       </w:r>
+      <w:proofErr w:type="gramEnd"/>
       <w:r>
         <w:rPr>
           <w:rFonts w:cs="CG Times"/>
@@ -42843,6 +43085,7 @@
         </w:rPr>
         <w:t>likely</w:t>
       </w:r>
+      <w:proofErr w:type="gramStart"/>
       <w:r>
         <w:rPr>
           <w:rFonts w:cs="CG Times"/>
@@ -42867,6 +43110,7 @@
         </w:rPr>
         <w:t>probable</w:t>
       </w:r>
+      <w:proofErr w:type="gramEnd"/>
     </w:p>
     <w:p>
       <w:pPr>
@@ -47702,6 +47946,7 @@
         </w:rPr>
         <w:tab/>
       </w:r>
+      <w:proofErr w:type="gramStart"/>
       <w:r>
         <w:rPr>
           <w:rFonts w:cs="CG Times"/>
@@ -47717,7 +47962,17 @@
           <w:iCs/>
           <w:lang w:val="en-AU"/>
         </w:rPr>
-        <w:t xml:space="preserve">He </w:t>
+        <w:t>He</w:t>
+      </w:r>
+      <w:proofErr w:type="gramEnd"/>
+      <w:r>
+        <w:rPr>
+          <w:rFonts w:cs="CG Times"/>
+          <w:i/>
+          <w:iCs/>
+          <w:lang w:val="en-AU"/>
+        </w:rPr>
+        <w:t xml:space="preserve"> </w:t>
       </w:r>
       <w:r>
         <w:rPr>
@@ -47891,6 +48146,7 @@
         </w:rPr>
         <w:tab/>
       </w:r>
+      <w:proofErr w:type="gramStart"/>
       <w:r>
         <w:rPr>
           <w:rFonts w:cs="CG Times"/>
@@ -47906,7 +48162,17 @@
           <w:iCs/>
           <w:lang w:val="en-AU"/>
         </w:rPr>
-        <w:t xml:space="preserve">You </w:t>
+        <w:t>You</w:t>
+      </w:r>
+      <w:proofErr w:type="gramEnd"/>
+      <w:r>
+        <w:rPr>
+          <w:rFonts w:cs="CG Times"/>
+          <w:i/>
+          <w:iCs/>
+          <w:lang w:val="en-AU"/>
+        </w:rPr>
+        <w:t xml:space="preserve"> </w:t>
       </w:r>
       <w:proofErr w:type="spellStart"/>
       <w:r>
@@ -48185,6 +48451,7 @@
         </w:rPr>
         <w:tab/>
       </w:r>
+      <w:proofErr w:type="gramStart"/>
       <w:r>
         <w:rPr>
           <w:rFonts w:cs="CG Times"/>
@@ -48203,6 +48470,7 @@
         </w:rPr>
         <w:t>Nobody</w:t>
       </w:r>
+      <w:proofErr w:type="gramEnd"/>
       <w:r>
         <w:rPr>
           <w:rFonts w:cs="CG Times"/>
@@ -49229,14 +49497,25 @@
         </w:rPr>
         <w:t xml:space="preserve">   </w:t>
       </w:r>
-      <w:r>
-        <w:rPr>
-          <w:rFonts w:cs="CG Times"/>
-          <w:i/>
-          <w:iCs/>
-          <w:lang w:val="en-AU"/>
-        </w:rPr>
-        <w:t>No she didn't.</w:t>
+      <w:proofErr w:type="gramStart"/>
+      <w:r>
+        <w:rPr>
+          <w:rFonts w:cs="CG Times"/>
+          <w:i/>
+          <w:iCs/>
+          <w:lang w:val="en-AU"/>
+        </w:rPr>
+        <w:t>No</w:t>
+      </w:r>
+      <w:proofErr w:type="gramEnd"/>
+      <w:r>
+        <w:rPr>
+          <w:rFonts w:cs="CG Times"/>
+          <w:i/>
+          <w:iCs/>
+          <w:lang w:val="en-AU"/>
+        </w:rPr>
+        <w:t xml:space="preserve"> she didn't.</w:t>
       </w:r>
     </w:p>
     <w:p>
@@ -49315,14 +49594,25 @@
         </w:rPr>
         <w:tab/>
       </w:r>
-      <w:r>
-        <w:rPr>
-          <w:rFonts w:cs="CG Times"/>
-          <w:i/>
-          <w:iCs/>
-          <w:lang w:val="en-AU"/>
-        </w:rPr>
-        <w:t>Yes she did.</w:t>
+      <w:proofErr w:type="gramStart"/>
+      <w:r>
+        <w:rPr>
+          <w:rFonts w:cs="CG Times"/>
+          <w:i/>
+          <w:iCs/>
+          <w:lang w:val="en-AU"/>
+        </w:rPr>
+        <w:t>Yes</w:t>
+      </w:r>
+      <w:proofErr w:type="gramEnd"/>
+      <w:r>
+        <w:rPr>
+          <w:rFonts w:cs="CG Times"/>
+          <w:i/>
+          <w:iCs/>
+          <w:lang w:val="en-AU"/>
+        </w:rPr>
+        <w:t xml:space="preserve"> she did.</w:t>
       </w:r>
       <w:r>
         <w:rPr>
@@ -49829,7 +50119,15 @@
           <w:lang w:val="en-AU"/>
         </w:rPr>
         <w:tab/>
-        <w:t xml:space="preserve">B: </w:t>
+        <w:t>B</w:t>
+      </w:r>
+      <w:proofErr w:type="gramStart"/>
+      <w:r>
+        <w:rPr>
+          <w:rFonts w:cs="CG Times"/>
+          <w:lang w:val="en-AU"/>
+        </w:rPr>
+        <w:t xml:space="preserve">: </w:t>
       </w:r>
       <w:r>
         <w:rPr>
@@ -49846,7 +50144,17 @@
           <w:iCs/>
           <w:lang w:val="en-AU"/>
         </w:rPr>
-        <w:t>Yes I will.</w:t>
+        <w:t>Yes</w:t>
+      </w:r>
+      <w:proofErr w:type="gramEnd"/>
+      <w:r>
+        <w:rPr>
+          <w:rFonts w:cs="CG Times"/>
+          <w:i/>
+          <w:iCs/>
+          <w:lang w:val="en-AU"/>
+        </w:rPr>
+        <w:t xml:space="preserve"> I will.</w:t>
       </w:r>
     </w:p>
     <w:p>
@@ -50158,6 +50466,7 @@
         </w:rPr>
         <w:tab/>
       </w:r>
+      <w:proofErr w:type="gramStart"/>
       <w:r>
         <w:rPr>
           <w:rFonts w:cs="CG Times"/>
@@ -50165,7 +50474,16 @@
           <w:lang w:val="en-AU"/>
         </w:rPr>
         <w:tab/>
-        <w:t xml:space="preserve">  positive answer</w:t>
+        <w:t xml:space="preserve">  positive</w:t>
+      </w:r>
+      <w:proofErr w:type="gramEnd"/>
+      <w:r>
+        <w:rPr>
+          <w:rFonts w:cs="CG Times"/>
+          <w:smallCaps/>
+          <w:lang w:val="en-AU"/>
+        </w:rPr>
+        <w:t xml:space="preserve"> answer</w:t>
       </w:r>
       <w:r>
         <w:rPr>
@@ -50239,6 +50557,7 @@
         <w:tab/>
         <w:t>(</w:t>
       </w:r>
+      <w:proofErr w:type="gramStart"/>
       <w:r>
         <w:rPr>
           <w:rFonts w:cs="CG Times"/>
@@ -50254,7 +50573,17 @@
           <w:iCs/>
           <w:lang w:val="en-AU"/>
         </w:rPr>
-        <w:t>I believe</w:t>
+        <w:t>I</w:t>
+      </w:r>
+      <w:proofErr w:type="gramEnd"/>
+      <w:r>
+        <w:rPr>
+          <w:rFonts w:cs="CG Times"/>
+          <w:i/>
+          <w:iCs/>
+          <w:lang w:val="en-AU"/>
+        </w:rPr>
+        <w:t xml:space="preserve"> believe</w:t>
       </w:r>
       <w:r>
         <w:rPr>
@@ -50365,15 +50694,26 @@
         <w:tab/>
         <w:t>(</w:t>
       </w:r>
-      <w:r>
-        <w:rPr>
-          <w:rFonts w:cs="CG Times"/>
-          <w:i/>
-          <w:iCs/>
-          <w:lang w:val="en-AU"/>
-        </w:rPr>
-        <w:tab/>
-        <w:t xml:space="preserve">  I was told so.</w:t>
+      <w:proofErr w:type="gramStart"/>
+      <w:r>
+        <w:rPr>
+          <w:rFonts w:cs="CG Times"/>
+          <w:i/>
+          <w:iCs/>
+          <w:lang w:val="en-AU"/>
+        </w:rPr>
+        <w:tab/>
+        <w:t xml:space="preserve">  I</w:t>
+      </w:r>
+      <w:proofErr w:type="gramEnd"/>
+      <w:r>
+        <w:rPr>
+          <w:rFonts w:cs="CG Times"/>
+          <w:i/>
+          <w:iCs/>
+          <w:lang w:val="en-AU"/>
+        </w:rPr>
+        <w:t xml:space="preserve"> was told so.</w:t>
       </w:r>
       <w:r>
         <w:rPr>
@@ -50437,6 +50777,7 @@
         <w:tab/>
         <w:t>(</w:t>
       </w:r>
+      <w:proofErr w:type="gramStart"/>
       <w:r>
         <w:rPr>
           <w:rFonts w:cs="CG Times"/>
@@ -50452,7 +50793,17 @@
           <w:iCs/>
           <w:lang w:val="en-AU"/>
         </w:rPr>
-        <w:t>It seems so.</w:t>
+        <w:t>It</w:t>
+      </w:r>
+      <w:proofErr w:type="gramEnd"/>
+      <w:r>
+        <w:rPr>
+          <w:rFonts w:cs="CG Times"/>
+          <w:i/>
+          <w:iCs/>
+          <w:lang w:val="en-AU"/>
+        </w:rPr>
+        <w:t xml:space="preserve"> seems so.</w:t>
       </w:r>
       <w:r>
         <w:rPr>
@@ -50560,6 +50911,7 @@
         <w:tab/>
         <w:t>(</w:t>
       </w:r>
+      <w:proofErr w:type="gramStart"/>
       <w:r>
         <w:rPr>
           <w:rFonts w:cs="CG Times"/>
@@ -50575,7 +50927,17 @@
           <w:iCs/>
           <w:lang w:val="en-AU"/>
         </w:rPr>
-        <w:t>Apparently so.</w:t>
+        <w:t>Apparently</w:t>
+      </w:r>
+      <w:proofErr w:type="gramEnd"/>
+      <w:r>
+        <w:rPr>
+          <w:rFonts w:cs="CG Times"/>
+          <w:i/>
+          <w:iCs/>
+          <w:lang w:val="en-AU"/>
+        </w:rPr>
+        <w:t xml:space="preserve"> so.</w:t>
       </w:r>
       <w:r>
         <w:rPr>
@@ -50646,6 +51008,7 @@
         <w:tab/>
         <w:t>(</w:t>
       </w:r>
+      <w:proofErr w:type="gramStart"/>
       <w:r>
         <w:rPr>
           <w:rFonts w:cs="CG Times"/>
@@ -50661,7 +51024,17 @@
           <w:iCs/>
           <w:lang w:val="en-AU"/>
         </w:rPr>
-        <w:t>Most definitely so.</w:t>
+        <w:t>Most</w:t>
+      </w:r>
+      <w:proofErr w:type="gramEnd"/>
+      <w:r>
+        <w:rPr>
+          <w:rFonts w:cs="CG Times"/>
+          <w:i/>
+          <w:iCs/>
+          <w:lang w:val="en-AU"/>
+        </w:rPr>
+        <w:t xml:space="preserve"> definitely so.</w:t>
       </w:r>
       <w:r>
         <w:rPr>
@@ -50863,14 +51236,25 @@
         <w:tab/>
         <w:t>*</w:t>
       </w:r>
-      <w:r>
-        <w:rPr>
-          <w:rFonts w:cs="CG Times"/>
-          <w:i/>
-          <w:iCs/>
-          <w:lang w:val="en-AU"/>
-        </w:rPr>
-        <w:t>So in the winter.</w:t>
+      <w:proofErr w:type="gramStart"/>
+      <w:r>
+        <w:rPr>
+          <w:rFonts w:cs="CG Times"/>
+          <w:i/>
+          <w:iCs/>
+          <w:lang w:val="en-AU"/>
+        </w:rPr>
+        <w:t>So</w:t>
+      </w:r>
+      <w:proofErr w:type="gramEnd"/>
+      <w:r>
+        <w:rPr>
+          <w:rFonts w:cs="CG Times"/>
+          <w:i/>
+          <w:iCs/>
+          <w:lang w:val="en-AU"/>
+        </w:rPr>
+        <w:t xml:space="preserve"> in the winter.</w:t>
       </w:r>
       <w:r>
         <w:rPr>

</xml_diff>

<commit_message>
all-examples: spacing issues (#109)
</commit_message>
<xml_diff>
--- a/all-examples/cge09Ex.docx
+++ b/all-examples/cge09Ex.docx
@@ -37501,7 +37501,16 @@
           <w:iCs/>
           <w:lang w:val="en-AU"/>
         </w:rPr>
-        <w:t>Why did you help him?</w:t>
+        <w:t xml:space="preserve">Why did you help </w:t>
+      </w:r>
+      <w:r>
+        <w:rPr>
+          <w:rFonts w:cs="CG Times"/>
+          <w:i/>
+          <w:iCs/>
+          <w:lang w:val="en-AU"/>
+        </w:rPr>
+        <w:t>someone</w:t>
       </w:r>
       <w:r>
         <w:rPr>
@@ -37568,7 +37577,6 @@
           <w:tab w:val="left" w:pos="6968"/>
         </w:tabs>
         <w:spacing w:line="480" w:lineRule="auto"/>
-        <w:ind w:left="5371"/>
         <w:jc w:val="both"/>
         <w:rPr>
           <w:rFonts w:cs="CG Times"/>
@@ -37582,7 +37590,52 @@
           <w:iCs/>
           <w:lang w:val="en-AU"/>
         </w:rPr>
-        <w:t>someone like George?</w:t>
+        <w:t xml:space="preserve">like </w:t>
+      </w:r>
+      <w:proofErr w:type="spellStart"/>
+      <w:r>
+        <w:rPr>
+          <w:rFonts w:cs="CG Times"/>
+          <w:i/>
+          <w:iCs/>
+          <w:lang w:val="en-AU"/>
+        </w:rPr>
+        <w:t>George?</w:t>
+      </w:r>
+      <w:r>
+        <w:rPr>
+          <w:rFonts w:cs="CG Times"/>
+          <w:lang w:val="en-AU"/>
+        </w:rPr>
+        <w:tab/>
+      </w:r>
+      <w:proofErr w:type="spellEnd"/>
+      <w:r>
+        <w:rPr>
+          <w:rFonts w:cs="CG Times"/>
+          <w:lang w:val="en-AU"/>
+        </w:rPr>
+        <w:tab/>
+      </w:r>
+      <w:proofErr w:type="spellStart"/>
+      <w:r>
+        <w:rPr>
+          <w:rFonts w:cs="CG Times"/>
+          <w:i/>
+          <w:iCs/>
+          <w:lang w:val="en-AU"/>
+        </w:rPr>
+        <w:t xml:space="preserve">someone </w:t>
+      </w:r>
+      <w:proofErr w:type="spellEnd"/>
+      <w:r>
+        <w:rPr>
+          <w:rFonts w:cs="CG Times"/>
+          <w:i/>
+          <w:iCs/>
+          <w:lang w:val="en-AU"/>
+        </w:rPr>
+        <w:t>like George?</w:t>
       </w:r>
     </w:p>
     <w:p>

</xml_diff>

<commit_message>
all-examples: formatting: move space after </u> tag
</commit_message>
<xml_diff>
--- a/all-examples/cge09Ex.docx
+++ b/all-examples/cge09Ex.docx
@@ -126,7 +126,6 @@
         </w:rPr>
         <w:tab/>
       </w:r>
-      <w:proofErr w:type="spellStart"/>
       <w:r>
         <w:rPr>
           <w:rFonts w:cs="CG Times"/>
@@ -134,7 +133,6 @@
         </w:rPr>
         <w:t>i</w:t>
       </w:r>
-      <w:proofErr w:type="spellEnd"/>
       <w:r>
         <w:rPr>
           <w:rFonts w:cs="CG Times"/>
@@ -378,14 +376,12 @@
         </w:rPr>
         <w:t xml:space="preserve">; </w:t>
       </w:r>
-      <w:proofErr w:type="gramStart"/>
       <w:r>
         <w:rPr>
           <w:rStyle w:val="DoubleUnderline"/>
         </w:rPr>
         <w:t>so</w:t>
       </w:r>
-      <w:proofErr w:type="gramEnd"/>
       <w:r>
         <w:rPr>
           <w:rFonts w:cs="CG Times"/>
@@ -558,7 +554,6 @@
         </w:rPr>
         <w:tab/>
       </w:r>
-      <w:proofErr w:type="spellStart"/>
       <w:r>
         <w:rPr>
           <w:rFonts w:cs="CG Times"/>
@@ -566,7 +561,6 @@
         </w:rPr>
         <w:t>iv</w:t>
       </w:r>
-      <w:proofErr w:type="spellEnd"/>
       <w:r>
         <w:rPr>
           <w:rFonts w:cs="CG Times"/>
@@ -937,7 +931,6 @@
         </w:rPr>
         <w:tab/>
       </w:r>
-      <w:proofErr w:type="spellStart"/>
       <w:r>
         <w:rPr>
           <w:rFonts w:cs="CG Times"/>
@@ -945,7 +938,6 @@
         </w:rPr>
         <w:t>i</w:t>
       </w:r>
-      <w:proofErr w:type="spellEnd"/>
       <w:r>
         <w:rPr>
           <w:rFonts w:cs="CG Times"/>
@@ -1319,7 +1311,6 @@
         </w:rPr>
         <w:tab/>
       </w:r>
-      <w:proofErr w:type="spellStart"/>
       <w:r>
         <w:rPr>
           <w:rFonts w:cs="CG Times"/>
@@ -1327,7 +1318,6 @@
         </w:rPr>
         <w:t>i</w:t>
       </w:r>
-      <w:proofErr w:type="spellEnd"/>
       <w:r>
         <w:rPr>
           <w:rFonts w:cs="CG Times"/>
@@ -1683,7 +1673,6 @@
         </w:rPr>
         <w:tab/>
       </w:r>
-      <w:proofErr w:type="spellStart"/>
       <w:r>
         <w:rPr>
           <w:rFonts w:cs="CG Times"/>
@@ -1691,7 +1680,6 @@
         </w:rPr>
         <w:t>i</w:t>
       </w:r>
-      <w:proofErr w:type="spellEnd"/>
       <w:r>
         <w:rPr>
           <w:rFonts w:cs="CG Times"/>
@@ -2053,7 +2041,6 @@
         </w:rPr>
         <w:tab/>
       </w:r>
-      <w:proofErr w:type="spellStart"/>
       <w:r>
         <w:rPr>
           <w:rFonts w:cs="CG Times"/>
@@ -2061,7 +2048,6 @@
         </w:rPr>
         <w:t>i</w:t>
       </w:r>
-      <w:proofErr w:type="spellEnd"/>
       <w:r>
         <w:rPr>
           <w:rFonts w:cs="CG Times"/>
@@ -2465,7 +2451,6 @@
         </w:rPr>
         <w:tab/>
       </w:r>
-      <w:proofErr w:type="spellStart"/>
       <w:r>
         <w:rPr>
           <w:rFonts w:cs="CG Times"/>
@@ -2473,7 +2458,6 @@
         </w:rPr>
         <w:t>i</w:t>
       </w:r>
-      <w:proofErr w:type="spellEnd"/>
       <w:r>
         <w:rPr>
           <w:rFonts w:cs="CG Times"/>
@@ -2870,7 +2854,6 @@
         </w:rPr>
         <w:tab/>
       </w:r>
-      <w:proofErr w:type="spellStart"/>
       <w:r>
         <w:rPr>
           <w:rFonts w:cs="CG Times"/>
@@ -2878,7 +2861,6 @@
         </w:rPr>
         <w:t>i</w:t>
       </w:r>
-      <w:proofErr w:type="spellEnd"/>
       <w:r>
         <w:rPr>
           <w:rFonts w:cs="CG Times"/>
@@ -3400,7 +3382,6 @@
         </w:rPr>
         <w:tab/>
       </w:r>
-      <w:proofErr w:type="spellStart"/>
       <w:r>
         <w:rPr>
           <w:rFonts w:cs="CG Times"/>
@@ -3408,7 +3389,6 @@
         </w:rPr>
         <w:t>i</w:t>
       </w:r>
-      <w:proofErr w:type="spellEnd"/>
       <w:r>
         <w:rPr>
           <w:rFonts w:cs="CG Times"/>
@@ -3534,7 +3514,6 @@
         </w:rPr>
         <w:tab/>
       </w:r>
-      <w:proofErr w:type="spellStart"/>
       <w:r>
         <w:rPr>
           <w:rFonts w:cs="CG Times"/>
@@ -3542,7 +3521,6 @@
         </w:rPr>
         <w:t>i</w:t>
       </w:r>
-      <w:proofErr w:type="spellEnd"/>
       <w:r>
         <w:rPr>
           <w:rFonts w:cs="CG Times"/>
@@ -4100,7 +4078,6 @@
         </w:rPr>
         <w:tab/>
       </w:r>
-      <w:proofErr w:type="spellStart"/>
       <w:r>
         <w:rPr>
           <w:rFonts w:cs="CG Times"/>
@@ -4108,7 +4085,6 @@
         </w:rPr>
         <w:t>iv</w:t>
       </w:r>
-      <w:proofErr w:type="spellEnd"/>
       <w:r>
         <w:rPr>
           <w:rFonts w:cs="CG Times"/>
@@ -4364,7 +4340,6 @@
         </w:rPr>
         <w:tab/>
       </w:r>
-      <w:proofErr w:type="spellStart"/>
       <w:r>
         <w:rPr>
           <w:rFonts w:cs="CG Times"/>
@@ -4372,7 +4347,6 @@
         </w:rPr>
         <w:t>i</w:t>
       </w:r>
-      <w:proofErr w:type="spellEnd"/>
       <w:r>
         <w:rPr>
           <w:rFonts w:cs="CG Times"/>
@@ -5202,7 +5176,6 @@
         </w:rPr>
         <w:tab/>
       </w:r>
-      <w:proofErr w:type="spellStart"/>
       <w:r>
         <w:rPr>
           <w:rFonts w:cs="CG Times"/>
@@ -5210,7 +5183,6 @@
         </w:rPr>
         <w:t>i</w:t>
       </w:r>
-      <w:proofErr w:type="spellEnd"/>
       <w:r>
         <w:rPr>
           <w:rFonts w:cs="CG Times"/>
@@ -5476,7 +5448,6 @@
         </w:rPr>
         <w:tab/>
       </w:r>
-      <w:proofErr w:type="spellStart"/>
       <w:r>
         <w:rPr>
           <w:rFonts w:cs="CG Times"/>
@@ -5484,7 +5455,6 @@
         </w:rPr>
         <w:t>i</w:t>
       </w:r>
-      <w:proofErr w:type="spellEnd"/>
       <w:r>
         <w:rPr>
           <w:rFonts w:cs="CG Times"/>
@@ -5666,7 +5636,6 @@
         </w:rPr>
         <w:tab/>
       </w:r>
-      <w:proofErr w:type="spellStart"/>
       <w:r>
         <w:rPr>
           <w:rFonts w:cs="CG Times"/>
@@ -5674,7 +5643,6 @@
         </w:rPr>
         <w:t>i</w:t>
       </w:r>
-      <w:proofErr w:type="spellEnd"/>
       <w:r>
         <w:rPr>
           <w:rFonts w:cs="CG Times"/>
@@ -6046,7 +6014,6 @@
         <w:lastRenderedPageBreak/>
         <w:tab/>
       </w:r>
-      <w:proofErr w:type="spellStart"/>
       <w:r>
         <w:rPr>
           <w:rFonts w:cs="CG Times"/>
@@ -6054,7 +6021,6 @@
         </w:rPr>
         <w:t>i</w:t>
       </w:r>
-      <w:proofErr w:type="spellEnd"/>
       <w:r>
         <w:rPr>
           <w:rFonts w:cs="CG Times"/>
@@ -6477,7 +6443,6 @@
         </w:rPr>
         <w:tab/>
       </w:r>
-      <w:proofErr w:type="spellStart"/>
       <w:r>
         <w:rPr>
           <w:rFonts w:cs="CG Times"/>
@@ -6485,7 +6450,6 @@
         </w:rPr>
         <w:t>i</w:t>
       </w:r>
-      <w:proofErr w:type="spellEnd"/>
       <w:r>
         <w:rPr>
           <w:rFonts w:cs="CG Times"/>
@@ -6675,7 +6639,6 @@
         </w:rPr>
         <w:tab/>
       </w:r>
-      <w:proofErr w:type="spellStart"/>
       <w:r>
         <w:rPr>
           <w:rFonts w:cs="CG Times"/>
@@ -6683,49 +6646,28 @@
         </w:rPr>
         <w:t>i</w:t>
       </w:r>
-      <w:proofErr w:type="spellEnd"/>
-      <w:r>
-        <w:rPr>
-          <w:rFonts w:cs="CG Times"/>
-          <w:lang w:val="en-AU"/>
-        </w:rPr>
-        <w:tab/>
-      </w:r>
-      <w:r>
-        <w:rPr>
-          <w:rFonts w:cs="CG Times"/>
-          <w:lang w:val="en-AU"/>
-        </w:rPr>
-        <w:tab/>
-      </w:r>
-      <w:r>
-        <w:rPr>
-          <w:rFonts w:cs="CG Times"/>
-          <w:i/>
-          <w:iCs/>
-          <w:lang w:val="en-AU"/>
-        </w:rPr>
-        <w:t xml:space="preserve">Because it cost </w:t>
-      </w:r>
-      <w:proofErr w:type="gramStart"/>
-      <w:r>
-        <w:rPr>
-          <w:rFonts w:cs="CG Times"/>
-          <w:i/>
-          <w:iCs/>
-          <w:lang w:val="en-AU"/>
-        </w:rPr>
-        <w:t>$50</w:t>
-      </w:r>
-      <w:proofErr w:type="gramEnd"/>
-      <w:r>
-        <w:rPr>
-          <w:rFonts w:cs="CG Times"/>
-          <w:i/>
-          <w:iCs/>
-          <w:lang w:val="en-AU"/>
-        </w:rPr>
-        <w:t xml:space="preserve"> she didn't buy it.</w:t>
+      <w:r>
+        <w:rPr>
+          <w:rFonts w:cs="CG Times"/>
+          <w:lang w:val="en-AU"/>
+        </w:rPr>
+        <w:tab/>
+      </w:r>
+      <w:r>
+        <w:rPr>
+          <w:rFonts w:cs="CG Times"/>
+          <w:lang w:val="en-AU"/>
+        </w:rPr>
+        <w:tab/>
+      </w:r>
+      <w:r>
+        <w:rPr>
+          <w:rFonts w:cs="CG Times"/>
+          <w:i/>
+          <w:iCs/>
+          <w:lang w:val="en-AU"/>
+        </w:rPr>
+        <w:t>Because it cost $50 she didn't buy it.</w:t>
       </w:r>
       <w:r>
         <w:rPr>
@@ -6857,7 +6799,6 @@
         </w:rPr>
         <w:tab/>
       </w:r>
-      <w:proofErr w:type="spellStart"/>
       <w:r>
         <w:rPr>
           <w:rFonts w:cs="CG Times"/>
@@ -6865,7 +6806,6 @@
         </w:rPr>
         <w:t>i</w:t>
       </w:r>
-      <w:proofErr w:type="spellEnd"/>
       <w:r>
         <w:rPr>
           <w:rFonts w:cs="CG Times"/>
@@ -7086,7 +7026,6 @@
         </w:rPr>
         <w:tab/>
       </w:r>
-      <w:proofErr w:type="spellStart"/>
       <w:r>
         <w:rPr>
           <w:rFonts w:cs="CG Times"/>
@@ -7094,7 +7033,6 @@
         </w:rPr>
         <w:t>i</w:t>
       </w:r>
-      <w:proofErr w:type="spellEnd"/>
       <w:r>
         <w:rPr>
           <w:rFonts w:cs="CG Times"/>
@@ -7315,7 +7253,6 @@
         </w:rPr>
         <w:tab/>
       </w:r>
-      <w:proofErr w:type="spellStart"/>
       <w:r>
         <w:rPr>
           <w:rFonts w:cs="CG Times"/>
@@ -7323,7 +7260,6 @@
         </w:rPr>
         <w:t>i</w:t>
       </w:r>
-      <w:proofErr w:type="spellEnd"/>
       <w:r>
         <w:rPr>
           <w:rFonts w:cs="CG Times"/>
@@ -7433,25 +7369,14 @@
         </w:rPr>
         <w:tab/>
       </w:r>
-      <w:proofErr w:type="gramStart"/>
-      <w:r>
-        <w:rPr>
-          <w:rFonts w:cs="CG Times"/>
-          <w:i/>
-          <w:iCs/>
-          <w:lang w:val="en-AU"/>
-        </w:rPr>
-        <w:t>The</w:t>
-      </w:r>
-      <w:proofErr w:type="gramEnd"/>
-      <w:r>
-        <w:rPr>
-          <w:rFonts w:cs="CG Times"/>
-          <w:i/>
-          <w:iCs/>
-          <w:lang w:val="en-AU"/>
-        </w:rPr>
-        <w:t xml:space="preserve"> proposal was</w:t>
+      <w:r>
+        <w:rPr>
+          <w:rFonts w:cs="CG Times"/>
+          <w:i/>
+          <w:iCs/>
+          <w:lang w:val="en-AU"/>
+        </w:rPr>
+        <w:t>The proposal was</w:t>
       </w:r>
       <w:r>
         <w:rPr>
@@ -7555,7 +7480,6 @@
         </w:rPr>
         <w:tab/>
       </w:r>
-      <w:proofErr w:type="spellStart"/>
       <w:r>
         <w:rPr>
           <w:rFonts w:cs="CG Times"/>
@@ -7563,7 +7487,6 @@
         </w:rPr>
         <w:t>i</w:t>
       </w:r>
-      <w:proofErr w:type="spellEnd"/>
       <w:r>
         <w:rPr>
           <w:rFonts w:cs="CG Times"/>
@@ -7757,7 +7680,6 @@
         </w:rPr>
         <w:tab/>
       </w:r>
-      <w:proofErr w:type="spellStart"/>
       <w:r>
         <w:rPr>
           <w:rFonts w:cs="CG Times"/>
@@ -7765,7 +7687,6 @@
         </w:rPr>
         <w:t>i</w:t>
       </w:r>
-      <w:proofErr w:type="spellEnd"/>
       <w:r>
         <w:rPr>
           <w:rFonts w:cs="CG Times"/>
@@ -7839,25 +7760,14 @@
         </w:rPr>
         <w:tab/>
       </w:r>
-      <w:proofErr w:type="gramStart"/>
-      <w:r>
-        <w:rPr>
-          <w:rFonts w:cs="CG Times"/>
-          <w:i/>
-          <w:iCs/>
-          <w:lang w:val="en-AU"/>
-        </w:rPr>
-        <w:t>The</w:t>
-      </w:r>
-      <w:proofErr w:type="gramEnd"/>
-      <w:r>
-        <w:rPr>
-          <w:rFonts w:cs="CG Times"/>
-          <w:i/>
-          <w:iCs/>
-          <w:lang w:val="en-AU"/>
-        </w:rPr>
-        <w:t xml:space="preserve"> proposal wasn't supported by all of the members.</w:t>
+      <w:r>
+        <w:rPr>
+          <w:rFonts w:cs="CG Times"/>
+          <w:i/>
+          <w:iCs/>
+          <w:lang w:val="en-AU"/>
+        </w:rPr>
+        <w:t>The proposal wasn't supported by all of the members.</w:t>
       </w:r>
     </w:p>
     <w:p>
@@ -8021,7 +7931,6 @@
         </w:rPr>
         <w:tab/>
       </w:r>
-      <w:proofErr w:type="spellStart"/>
       <w:r>
         <w:rPr>
           <w:rFonts w:cs="CG Times"/>
@@ -8029,7 +7938,6 @@
         </w:rPr>
         <w:t>i</w:t>
       </w:r>
-      <w:proofErr w:type="spellEnd"/>
       <w:r>
         <w:rPr>
           <w:rFonts w:cs="CG Times"/>
@@ -8440,7 +8348,6 @@
         </w:rPr>
         <w:tab/>
       </w:r>
-      <w:proofErr w:type="spellStart"/>
       <w:r>
         <w:rPr>
           <w:rFonts w:cs="CG Times"/>
@@ -8448,7 +8355,6 @@
         </w:rPr>
         <w:t>iv</w:t>
       </w:r>
-      <w:proofErr w:type="spellEnd"/>
       <w:r>
         <w:rPr>
           <w:rFonts w:cs="CG Times"/>
@@ -8613,7 +8519,6 @@
         </w:rPr>
         <w:tab/>
       </w:r>
-      <w:proofErr w:type="spellStart"/>
       <w:r>
         <w:rPr>
           <w:rFonts w:cs="CG Times"/>
@@ -8621,7 +8526,6 @@
         </w:rPr>
         <w:t>i</w:t>
       </w:r>
-      <w:proofErr w:type="spellEnd"/>
       <w:r>
         <w:rPr>
           <w:rFonts w:cs="CG Times"/>
@@ -8739,7 +8643,6 @@
         </w:rPr>
         <w:tab/>
       </w:r>
-      <w:proofErr w:type="spellStart"/>
       <w:r>
         <w:rPr>
           <w:rFonts w:cs="CG Times"/>
@@ -8747,7 +8650,6 @@
         </w:rPr>
         <w:t>i</w:t>
       </w:r>
-      <w:proofErr w:type="spellEnd"/>
       <w:r>
         <w:rPr>
           <w:rFonts w:cs="CG Times"/>
@@ -9036,7 +8938,6 @@
         </w:rPr>
         <w:tab/>
       </w:r>
-      <w:proofErr w:type="spellStart"/>
       <w:r>
         <w:rPr>
           <w:rFonts w:cs="CG Times"/>
@@ -9044,7 +8945,6 @@
         </w:rPr>
         <w:t>i</w:t>
       </w:r>
-      <w:proofErr w:type="spellEnd"/>
       <w:r>
         <w:rPr>
           <w:rFonts w:cs="CG Times"/>
@@ -9321,7 +9221,6 @@
         </w:rPr>
         <w:tab/>
       </w:r>
-      <w:proofErr w:type="spellStart"/>
       <w:r>
         <w:rPr>
           <w:rFonts w:cs="CG Times"/>
@@ -9329,7 +9228,6 @@
         </w:rPr>
         <w:t>i</w:t>
       </w:r>
-      <w:proofErr w:type="spellEnd"/>
       <w:r>
         <w:rPr>
           <w:rFonts w:cs="CG Times"/>
@@ -9606,7 +9504,6 @@
         </w:rPr>
         <w:tab/>
       </w:r>
-      <w:proofErr w:type="spellStart"/>
       <w:r>
         <w:rPr>
           <w:rFonts w:cs="CG Times"/>
@@ -9614,7 +9511,6 @@
         </w:rPr>
         <w:t>i</w:t>
       </w:r>
-      <w:proofErr w:type="spellEnd"/>
       <w:r>
         <w:rPr>
           <w:rFonts w:cs="CG Times"/>
@@ -9951,7 +9847,6 @@
         </w:rPr>
         <w:tab/>
       </w:r>
-      <w:proofErr w:type="spellStart"/>
       <w:r>
         <w:rPr>
           <w:rFonts w:cs="CG Times"/>
@@ -9959,7 +9854,6 @@
         </w:rPr>
         <w:t>i</w:t>
       </w:r>
-      <w:proofErr w:type="spellEnd"/>
       <w:r>
         <w:rPr>
           <w:rFonts w:cs="CG Times"/>
@@ -10106,7 +10000,6 @@
         </w:rPr>
         <w:tab/>
       </w:r>
-      <w:proofErr w:type="spellStart"/>
       <w:r>
         <w:rPr>
           <w:rFonts w:cs="CG Times"/>
@@ -10114,7 +10007,6 @@
         </w:rPr>
         <w:t>i</w:t>
       </w:r>
-      <w:proofErr w:type="spellEnd"/>
       <w:r>
         <w:rPr>
           <w:rFonts w:cs="CG Times"/>
@@ -10431,17 +10323,7 @@
           <w:iCs/>
           <w:lang w:val="en-AU"/>
         </w:rPr>
-        <w:t xml:space="preserve"> </w:t>
-      </w:r>
-      <w:proofErr w:type="spellStart"/>
-      <w:r>
-        <w:rPr>
-          <w:rFonts w:cs="CG Times"/>
-          <w:i/>
-          <w:iCs/>
-          <w:lang w:val="en-AU"/>
-        </w:rPr>
-        <w:t>she</w:t>
+        <w:t xml:space="preserve"> she</w:t>
       </w:r>
       <w:r>
         <w:rPr>
@@ -10453,7 +10335,6 @@
         </w:rPr>
         <w:t>n't</w:t>
       </w:r>
-      <w:proofErr w:type="spellEnd"/>
       <w:r>
         <w:rPr>
           <w:rFonts w:cs="CG Times"/>
@@ -10573,7 +10454,6 @@
         </w:rPr>
         <w:tab/>
       </w:r>
-      <w:proofErr w:type="spellStart"/>
       <w:r>
         <w:rPr>
           <w:rFonts w:cs="CG Times"/>
@@ -10581,7 +10461,6 @@
         </w:rPr>
         <w:t>i</w:t>
       </w:r>
-      <w:proofErr w:type="spellEnd"/>
       <w:r>
         <w:rPr>
           <w:rFonts w:cs="CG Times"/>
@@ -10789,7 +10668,6 @@
         </w:rPr>
         <w:tab/>
       </w:r>
-      <w:proofErr w:type="spellStart"/>
       <w:r>
         <w:rPr>
           <w:rFonts w:cs="CG Times"/>
@@ -10797,7 +10675,6 @@
         </w:rPr>
         <w:t>i</w:t>
       </w:r>
-      <w:proofErr w:type="spellEnd"/>
       <w:r>
         <w:rPr>
           <w:rFonts w:cs="CG Times"/>
@@ -10988,27 +10865,7 @@
           <w:iCs/>
           <w:lang w:val="en-AU"/>
         </w:rPr>
-        <w:t xml:space="preserve">Everyone </w:t>
-      </w:r>
-      <w:proofErr w:type="gramStart"/>
-      <w:r>
-        <w:rPr>
-          <w:rFonts w:cs="CG Times"/>
-          <w:i/>
-          <w:iCs/>
-          <w:lang w:val="en-AU"/>
-        </w:rPr>
-        <w:t>shout</w:t>
-      </w:r>
-      <w:proofErr w:type="gramEnd"/>
-      <w:r>
-        <w:rPr>
-          <w:rFonts w:cs="CG Times"/>
-          <w:i/>
-          <w:iCs/>
-          <w:lang w:val="en-AU"/>
-        </w:rPr>
-        <w:t xml:space="preserve"> it out.</w:t>
+        <w:t>Everyone shout it out.</w:t>
       </w:r>
       <w:r>
         <w:rPr>
@@ -11159,7 +11016,6 @@
         </w:rPr>
         <w:tab/>
       </w:r>
-      <w:proofErr w:type="spellStart"/>
       <w:r>
         <w:rPr>
           <w:rFonts w:cs="CG Times"/>
@@ -11167,7 +11023,6 @@
         </w:rPr>
         <w:t>i</w:t>
       </w:r>
-      <w:proofErr w:type="spellEnd"/>
       <w:r>
         <w:rPr>
           <w:rFonts w:cs="CG Times"/>
@@ -11539,7 +11394,6 @@
         </w:rPr>
         <w:tab/>
       </w:r>
-      <w:proofErr w:type="spellStart"/>
       <w:r>
         <w:rPr>
           <w:rFonts w:cs="CG Times"/>
@@ -11547,7 +11401,6 @@
         </w:rPr>
         <w:t>i</w:t>
       </w:r>
-      <w:proofErr w:type="spellEnd"/>
       <w:r>
         <w:rPr>
           <w:rFonts w:cs="CG Times"/>
@@ -11867,7 +11720,6 @@
         </w:rPr>
         <w:tab/>
       </w:r>
-      <w:proofErr w:type="spellStart"/>
       <w:r>
         <w:rPr>
           <w:rFonts w:cs="CG Times"/>
@@ -11875,7 +11727,6 @@
         </w:rPr>
         <w:t>i</w:t>
       </w:r>
-      <w:proofErr w:type="spellEnd"/>
       <w:r>
         <w:rPr>
           <w:rFonts w:cs="CG Times"/>
@@ -12301,7 +12152,6 @@
         </w:rPr>
         <w:tab/>
       </w:r>
-      <w:proofErr w:type="spellStart"/>
       <w:r>
         <w:rPr>
           <w:rFonts w:cs="CG Times"/>
@@ -12309,7 +12159,6 @@
         </w:rPr>
         <w:t>iv</w:t>
       </w:r>
-      <w:proofErr w:type="spellEnd"/>
       <w:r>
         <w:rPr>
           <w:rFonts w:cs="CG Times"/>
@@ -12787,7 +12636,6 @@
         </w:rPr>
         <w:tab/>
       </w:r>
-      <w:proofErr w:type="spellStart"/>
       <w:r>
         <w:rPr>
           <w:rFonts w:cs="CG Times"/>
@@ -12795,7 +12643,6 @@
         </w:rPr>
         <w:t>i</w:t>
       </w:r>
-      <w:proofErr w:type="spellEnd"/>
       <w:r>
         <w:rPr>
           <w:rFonts w:cs="CG Times"/>
@@ -12979,25 +12826,14 @@
         </w:rPr>
         <w:tab/>
       </w:r>
-      <w:proofErr w:type="gramStart"/>
-      <w:r>
-        <w:rPr>
-          <w:rFonts w:cs="CG Times"/>
-          <w:i/>
-          <w:iCs/>
-          <w:lang w:val="en-AU"/>
-        </w:rPr>
-        <w:t>Oh</w:t>
-      </w:r>
-      <w:proofErr w:type="gramEnd"/>
-      <w:r>
-        <w:rPr>
-          <w:rFonts w:cs="CG Times"/>
-          <w:i/>
-          <w:iCs/>
-          <w:lang w:val="en-AU"/>
-        </w:rPr>
-        <w:t xml:space="preserve"> to have to visit England!</w:t>
+      <w:r>
+        <w:rPr>
+          <w:rFonts w:cs="CG Times"/>
+          <w:i/>
+          <w:iCs/>
+          <w:lang w:val="en-AU"/>
+        </w:rPr>
+        <w:t>Oh to have to visit England!</w:t>
       </w:r>
       <w:r>
         <w:rPr>
@@ -13014,25 +12850,14 @@
         </w:rPr>
         <w:tab/>
       </w:r>
-      <w:proofErr w:type="gramStart"/>
-      <w:r>
-        <w:rPr>
-          <w:rFonts w:cs="CG Times"/>
-          <w:i/>
-          <w:iCs/>
-          <w:lang w:val="en-AU"/>
-        </w:rPr>
-        <w:t>Oh</w:t>
-      </w:r>
-      <w:proofErr w:type="gramEnd"/>
-      <w:r>
-        <w:rPr>
-          <w:rFonts w:cs="CG Times"/>
-          <w:i/>
-          <w:iCs/>
-          <w:lang w:val="en-AU"/>
-        </w:rPr>
-        <w:t xml:space="preserve"> to not have to visit England!</w:t>
+      <w:r>
+        <w:rPr>
+          <w:rFonts w:cs="CG Times"/>
+          <w:i/>
+          <w:iCs/>
+          <w:lang w:val="en-AU"/>
+        </w:rPr>
+        <w:t>Oh to not have to visit England!</w:t>
       </w:r>
     </w:p>
     <w:p>
@@ -13091,7 +12916,6 @@
         </w:rPr>
         <w:tab/>
       </w:r>
-      <w:proofErr w:type="spellStart"/>
       <w:r>
         <w:rPr>
           <w:rFonts w:cs="CG Times"/>
@@ -13099,7 +12923,6 @@
         </w:rPr>
         <w:t>i</w:t>
       </w:r>
-      <w:proofErr w:type="spellEnd"/>
       <w:r>
         <w:rPr>
           <w:rFonts w:cs="CG Times"/>
@@ -13542,7 +13365,6 @@
         </w:rPr>
         <w:tab/>
       </w:r>
-      <w:proofErr w:type="spellStart"/>
       <w:r>
         <w:rPr>
           <w:rFonts w:cs="CG Times"/>
@@ -13550,7 +13372,6 @@
         </w:rPr>
         <w:t>i</w:t>
       </w:r>
-      <w:proofErr w:type="spellEnd"/>
       <w:r>
         <w:rPr>
           <w:rFonts w:cs="CG Times"/>
@@ -14094,7 +13915,6 @@
         </w:rPr>
         <w:tab/>
       </w:r>
-      <w:proofErr w:type="spellStart"/>
       <w:r>
         <w:rPr>
           <w:rFonts w:cs="CG Times"/>
@@ -14102,7 +13922,6 @@
         </w:rPr>
         <w:t>i</w:t>
       </w:r>
-      <w:proofErr w:type="spellEnd"/>
       <w:r>
         <w:rPr>
           <w:rFonts w:cs="CG Times"/>
@@ -14280,7 +14099,6 @@
         </w:rPr>
         <w:tab/>
       </w:r>
-      <w:proofErr w:type="spellStart"/>
       <w:r>
         <w:rPr>
           <w:rFonts w:cs="CG Times"/>
@@ -14288,7 +14106,6 @@
         </w:rPr>
         <w:t>i</w:t>
       </w:r>
-      <w:proofErr w:type="spellEnd"/>
       <w:r>
         <w:rPr>
           <w:rFonts w:cs="CG Times"/>
@@ -14487,7 +14304,6 @@
         </w:rPr>
         <w:tab/>
       </w:r>
-      <w:proofErr w:type="spellStart"/>
       <w:r>
         <w:rPr>
           <w:rFonts w:cs="CG Times"/>
@@ -14495,7 +14311,6 @@
         </w:rPr>
         <w:t>i</w:t>
       </w:r>
-      <w:proofErr w:type="spellEnd"/>
       <w:r>
         <w:rPr>
           <w:rFonts w:cs="CG Times"/>
@@ -14704,7 +14519,6 @@
         </w:rPr>
         <w:tab/>
       </w:r>
-      <w:proofErr w:type="spellStart"/>
       <w:r>
         <w:rPr>
           <w:rFonts w:cs="CG Times"/>
@@ -14712,7 +14526,6 @@
         </w:rPr>
         <w:t>i</w:t>
       </w:r>
-      <w:proofErr w:type="spellEnd"/>
       <w:r>
         <w:rPr>
           <w:rFonts w:cs="CG Times"/>
@@ -14898,7 +14711,6 @@
         </w:rPr>
         <w:tab/>
       </w:r>
-      <w:proofErr w:type="spellStart"/>
       <w:r>
         <w:rPr>
           <w:rFonts w:cs="CG Times"/>
@@ -14906,7 +14718,6 @@
         </w:rPr>
         <w:t>i</w:t>
       </w:r>
-      <w:proofErr w:type="spellEnd"/>
       <w:r>
         <w:rPr>
           <w:rFonts w:cs="CG Times"/>
@@ -15238,7 +15049,6 @@
         </w:rPr>
         <w:tab/>
       </w:r>
-      <w:proofErr w:type="spellStart"/>
       <w:r>
         <w:rPr>
           <w:rFonts w:cs="CG Times"/>
@@ -15246,7 +15056,6 @@
         </w:rPr>
         <w:t>i</w:t>
       </w:r>
-      <w:proofErr w:type="spellEnd"/>
       <w:r>
         <w:rPr>
           <w:rFonts w:cs="CG Times"/>
@@ -15423,7 +15232,6 @@
         </w:rPr>
         <w:t>not some</w:t>
       </w:r>
-      <w:proofErr w:type="gramStart"/>
       <w:r>
         <w:rPr>
           <w:rFonts w:cs="CG Times"/>
@@ -15446,17 +15254,7 @@
           <w:iCs/>
           <w:lang w:val="en-AU"/>
         </w:rPr>
-        <w:t>not</w:t>
-      </w:r>
-      <w:proofErr w:type="gramEnd"/>
-      <w:r>
-        <w:rPr>
-          <w:rFonts w:cs="CG Times"/>
-          <w:i/>
-          <w:iCs/>
-          <w:lang w:val="en-AU"/>
-        </w:rPr>
-        <w:t xml:space="preserve"> any</w:t>
+        <w:t>not any</w:t>
       </w:r>
     </w:p>
     <w:p>
@@ -15517,7 +15315,6 @@
         </w:rPr>
         <w:tab/>
       </w:r>
-      <w:proofErr w:type="spellStart"/>
       <w:r>
         <w:rPr>
           <w:rFonts w:cs="CG Times"/>
@@ -15525,7 +15322,6 @@
         </w:rPr>
         <w:t>i</w:t>
       </w:r>
-      <w:proofErr w:type="spellEnd"/>
       <w:r>
         <w:rPr>
           <w:rFonts w:cs="CG Times"/>
@@ -15669,7 +15465,6 @@
         </w:rPr>
         <w:tab/>
       </w:r>
-      <w:proofErr w:type="spellStart"/>
       <w:r>
         <w:rPr>
           <w:rFonts w:cs="CG Times"/>
@@ -15677,7 +15472,6 @@
         </w:rPr>
         <w:t>i</w:t>
       </w:r>
-      <w:proofErr w:type="spellEnd"/>
       <w:r>
         <w:rPr>
           <w:rFonts w:cs="CG Times"/>
@@ -15901,7 +15695,6 @@
         </w:rPr>
         <w:tab/>
       </w:r>
-      <w:proofErr w:type="spellStart"/>
       <w:r>
         <w:rPr>
           <w:rFonts w:cs="CG Times"/>
@@ -15909,7 +15702,6 @@
         </w:rPr>
         <w:t>i</w:t>
       </w:r>
-      <w:proofErr w:type="spellEnd"/>
       <w:r>
         <w:rPr>
           <w:rFonts w:cs="CG Times"/>
@@ -16112,7 +15904,6 @@
         </w:rPr>
         <w:tab/>
       </w:r>
-      <w:proofErr w:type="spellStart"/>
       <w:r>
         <w:rPr>
           <w:rFonts w:cs="CG Times"/>
@@ -16120,7 +15911,6 @@
         </w:rPr>
         <w:t>i</w:t>
       </w:r>
-      <w:proofErr w:type="spellEnd"/>
       <w:r>
         <w:rPr>
           <w:rFonts w:cs="CG Times"/>
@@ -16418,7 +16208,6 @@
         </w:rPr>
         <w:tab/>
       </w:r>
-      <w:proofErr w:type="spellStart"/>
       <w:r>
         <w:rPr>
           <w:rFonts w:cs="CG Times"/>
@@ -16426,7 +16215,6 @@
         </w:rPr>
         <w:t>iv</w:t>
       </w:r>
-      <w:proofErr w:type="spellEnd"/>
       <w:r>
         <w:rPr>
           <w:rFonts w:cs="CG Times"/>
@@ -16635,7 +16423,6 @@
         </w:rPr>
         <w:tab/>
       </w:r>
-      <w:proofErr w:type="spellStart"/>
       <w:r>
         <w:rPr>
           <w:rFonts w:cs="CG Times"/>
@@ -16643,7 +16430,6 @@
         </w:rPr>
         <w:t>i</w:t>
       </w:r>
-      <w:proofErr w:type="spellEnd"/>
       <w:r>
         <w:rPr>
           <w:rFonts w:cs="CG Times"/>
@@ -16899,7 +16685,6 @@
         </w:rPr>
         <w:tab/>
       </w:r>
-      <w:proofErr w:type="spellStart"/>
       <w:r>
         <w:rPr>
           <w:rFonts w:cs="CG Times"/>
@@ -16907,7 +16692,6 @@
         </w:rPr>
         <w:t>i</w:t>
       </w:r>
-      <w:proofErr w:type="spellEnd"/>
       <w:r>
         <w:rPr>
           <w:rFonts w:cs="CG Times"/>
@@ -17136,7 +16920,6 @@
         </w:rPr>
         <w:tab/>
       </w:r>
-      <w:proofErr w:type="spellStart"/>
       <w:r>
         <w:rPr>
           <w:rFonts w:cs="CG Times"/>
@@ -17144,7 +16927,6 @@
         </w:rPr>
         <w:t>i</w:t>
       </w:r>
-      <w:proofErr w:type="spellEnd"/>
       <w:r>
         <w:rPr>
           <w:rFonts w:cs="CG Times"/>
@@ -17284,7 +17066,6 @@
         </w:rPr>
         <w:tab/>
       </w:r>
-      <w:proofErr w:type="spellStart"/>
       <w:r>
         <w:rPr>
           <w:rFonts w:cs="CG Times"/>
@@ -17292,7 +17073,6 @@
         </w:rPr>
         <w:t>i</w:t>
       </w:r>
-      <w:proofErr w:type="spellEnd"/>
       <w:r>
         <w:rPr>
           <w:rFonts w:cs="CG Times"/>
@@ -17530,7 +17310,6 @@
         </w:rPr>
         <w:tab/>
       </w:r>
-      <w:proofErr w:type="spellStart"/>
       <w:r>
         <w:rPr>
           <w:rFonts w:cs="CG Times"/>
@@ -17538,40 +17317,28 @@
         </w:rPr>
         <w:t>i</w:t>
       </w:r>
-      <w:proofErr w:type="spellEnd"/>
-      <w:r>
-        <w:rPr>
-          <w:rFonts w:cs="CG Times"/>
-          <w:lang w:val="en-AU"/>
-        </w:rPr>
-        <w:tab/>
-      </w:r>
-      <w:r>
-        <w:rPr>
-          <w:rFonts w:cs="CG Times"/>
-          <w:lang w:val="en-AU"/>
-        </w:rPr>
-        <w:tab/>
-      </w:r>
-      <w:proofErr w:type="gramStart"/>
-      <w:r>
-        <w:rPr>
-          <w:rFonts w:cs="CG Times"/>
-          <w:i/>
-          <w:iCs/>
-          <w:lang w:val="en-AU"/>
-        </w:rPr>
-        <w:t>The</w:t>
-      </w:r>
-      <w:proofErr w:type="gramEnd"/>
-      <w:r>
-        <w:rPr>
-          <w:rFonts w:cs="CG Times"/>
-          <w:i/>
-          <w:iCs/>
-          <w:lang w:val="en-AU"/>
-        </w:rPr>
-        <w:t xml:space="preserve"> film never quite generates his trademark level of icy paranoia. Not that it doesn't try.</w:t>
+      <w:r>
+        <w:rPr>
+          <w:rFonts w:cs="CG Times"/>
+          <w:lang w:val="en-AU"/>
+        </w:rPr>
+        <w:tab/>
+      </w:r>
+      <w:r>
+        <w:rPr>
+          <w:rFonts w:cs="CG Times"/>
+          <w:lang w:val="en-AU"/>
+        </w:rPr>
+        <w:tab/>
+      </w:r>
+      <w:r>
+        <w:rPr>
+          <w:rFonts w:cs="CG Times"/>
+          <w:i/>
+          <w:iCs/>
+          <w:lang w:val="en-AU"/>
+        </w:rPr>
+        <w:t>The film never quite generates his trademark level of icy paranoia. Not that it doesn't try.</w:t>
       </w:r>
     </w:p>
     <w:p>
@@ -17766,7 +17533,6 @@
         </w:rPr>
         <w:tab/>
       </w:r>
-      <w:proofErr w:type="spellStart"/>
       <w:r>
         <w:rPr>
           <w:rFonts w:cs="CG Times"/>
@@ -17774,7 +17540,6 @@
         </w:rPr>
         <w:t>i</w:t>
       </w:r>
-      <w:proofErr w:type="spellEnd"/>
       <w:r>
         <w:rPr>
           <w:rFonts w:cs="CG Times"/>
@@ -18248,7 +18013,6 @@
         </w:rPr>
         <w:tab/>
       </w:r>
-      <w:proofErr w:type="spellStart"/>
       <w:r>
         <w:rPr>
           <w:rFonts w:cs="CG Times"/>
@@ -18256,7 +18020,6 @@
         </w:rPr>
         <w:t>i</w:t>
       </w:r>
-      <w:proofErr w:type="spellEnd"/>
       <w:r>
         <w:rPr>
           <w:rFonts w:cs="CG Times"/>
@@ -18413,7 +18176,6 @@
         </w:rPr>
         <w:tab/>
       </w:r>
-      <w:proofErr w:type="spellStart"/>
       <w:r>
         <w:rPr>
           <w:rFonts w:cs="CG Times"/>
@@ -18421,7 +18183,6 @@
         </w:rPr>
         <w:t>i</w:t>
       </w:r>
-      <w:proofErr w:type="spellEnd"/>
       <w:r>
         <w:rPr>
           <w:rFonts w:cs="CG Times"/>
@@ -18546,23 +18307,7 @@
           <w:rFonts w:cs="CG Times"/>
           <w:lang w:val="en-AU"/>
         </w:rPr>
-        <w:t xml:space="preserve"> (informal </w:t>
-      </w:r>
-      <w:proofErr w:type="spellStart"/>
-      <w:r>
-        <w:rPr>
-          <w:rFonts w:cs="CG Times"/>
-          <w:lang w:val="en-AU"/>
-        </w:rPr>
-        <w:t>AmE</w:t>
-      </w:r>
-      <w:proofErr w:type="spellEnd"/>
-      <w:r>
-        <w:rPr>
-          <w:rFonts w:cs="CG Times"/>
-          <w:lang w:val="en-AU"/>
-        </w:rPr>
-        <w:t>)</w:t>
+        <w:t xml:space="preserve"> (informal AmE)</w:t>
       </w:r>
     </w:p>
     <w:p>
@@ -18711,7 +18456,6 @@
         </w:rPr>
         <w:tab/>
       </w:r>
-      <w:proofErr w:type="spellStart"/>
       <w:r>
         <w:rPr>
           <w:rFonts w:cs="CG Times"/>
@@ -18719,7 +18463,6 @@
         </w:rPr>
         <w:t>i</w:t>
       </w:r>
-      <w:proofErr w:type="spellEnd"/>
       <w:r>
         <w:rPr>
           <w:rFonts w:cs="CG Times"/>
@@ -18983,25 +18726,14 @@
         </w:rPr>
         <w:tab/>
       </w:r>
-      <w:proofErr w:type="gramStart"/>
-      <w:r>
-        <w:rPr>
-          <w:rFonts w:cs="CG Times"/>
-          <w:i/>
-          <w:iCs/>
-          <w:lang w:val="en-AU"/>
-        </w:rPr>
-        <w:t>In</w:t>
-      </w:r>
-      <w:proofErr w:type="gramEnd"/>
-      <w:r>
-        <w:rPr>
-          <w:rFonts w:cs="CG Times"/>
-          <w:i/>
-          <w:iCs/>
-          <w:lang w:val="en-AU"/>
-        </w:rPr>
-        <w:t xml:space="preserve"> </w:t>
+      <w:r>
+        <w:rPr>
+          <w:rFonts w:cs="CG Times"/>
+          <w:i/>
+          <w:iCs/>
+          <w:lang w:val="en-AU"/>
+        </w:rPr>
+        <w:t xml:space="preserve">In </w:t>
       </w:r>
       <w:r>
         <w:rPr>
@@ -19187,7 +18919,6 @@
         </w:rPr>
         <w:tab/>
       </w:r>
-      <w:proofErr w:type="spellStart"/>
       <w:r>
         <w:rPr>
           <w:rFonts w:cs="CG Times"/>
@@ -19195,7 +18926,6 @@
         </w:rPr>
         <w:t>i</w:t>
       </w:r>
-      <w:proofErr w:type="spellEnd"/>
       <w:r>
         <w:rPr>
           <w:rFonts w:cs="CG Times"/>
@@ -19612,7 +19342,6 @@
         </w:rPr>
         <w:tab/>
       </w:r>
-      <w:proofErr w:type="spellStart"/>
       <w:r>
         <w:rPr>
           <w:rFonts w:cs="CG Times"/>
@@ -19620,7 +19349,6 @@
         </w:rPr>
         <w:t>iv</w:t>
       </w:r>
-      <w:proofErr w:type="spellEnd"/>
       <w:r>
         <w:rPr>
           <w:rFonts w:cs="CG Times"/>
@@ -20153,7 +19881,6 @@
         </w:rPr>
         <w:tab/>
       </w:r>
-      <w:proofErr w:type="spellStart"/>
       <w:r>
         <w:rPr>
           <w:rFonts w:cs="CG Times"/>
@@ -20161,7 +19888,6 @@
         </w:rPr>
         <w:t>i</w:t>
       </w:r>
-      <w:proofErr w:type="spellEnd"/>
       <w:r>
         <w:rPr>
           <w:rFonts w:cs="CG Times"/>
@@ -20609,7 +20335,6 @@
         </w:rPr>
         <w:tab/>
       </w:r>
-      <w:proofErr w:type="spellStart"/>
       <w:r>
         <w:rPr>
           <w:rFonts w:cs="CG Times"/>
@@ -20617,7 +20342,6 @@
         </w:rPr>
         <w:t>i</w:t>
       </w:r>
-      <w:proofErr w:type="spellEnd"/>
       <w:r>
         <w:rPr>
           <w:rFonts w:cs="CG Times"/>
@@ -20865,7 +20589,6 @@
         </w:rPr>
         <w:tab/>
       </w:r>
-      <w:proofErr w:type="spellStart"/>
       <w:r>
         <w:rPr>
           <w:rFonts w:cs="CG Times"/>
@@ -20873,7 +20596,6 @@
         </w:rPr>
         <w:t>iv</w:t>
       </w:r>
-      <w:proofErr w:type="spellEnd"/>
       <w:r>
         <w:rPr>
           <w:rFonts w:cs="CG Times"/>
@@ -20906,7 +20628,6 @@
         <w:tab/>
         <w:t>b.</w:t>
       </w:r>
-      <w:proofErr w:type="gramStart"/>
       <w:r>
         <w:rPr>
           <w:rFonts w:cs="CG Times"/>
@@ -20929,17 +20650,7 @@
           <w:iCs/>
           <w:lang w:val="en-AU"/>
         </w:rPr>
-        <w:t>I'm</w:t>
-      </w:r>
-      <w:proofErr w:type="gramEnd"/>
-      <w:r>
-        <w:rPr>
-          <w:rFonts w:cs="CG Times"/>
-          <w:i/>
-          <w:iCs/>
-          <w:lang w:val="en-AU"/>
-        </w:rPr>
-        <w:t xml:space="preserve"> not any angel.</w:t>
+        <w:t>I'm not any angel.</w:t>
       </w:r>
     </w:p>
     <w:p>
@@ -21009,7 +20720,6 @@
         <w:tab/>
         <w:t>b.</w:t>
       </w:r>
-      <w:proofErr w:type="gramStart"/>
       <w:r>
         <w:rPr>
           <w:rFonts w:cs="CG Times"/>
@@ -21032,17 +20742,7 @@
           <w:iCs/>
           <w:lang w:val="en-AU"/>
         </w:rPr>
-        <w:t>You're</w:t>
-      </w:r>
-      <w:proofErr w:type="gramEnd"/>
-      <w:r>
-        <w:rPr>
-          <w:rFonts w:cs="CG Times"/>
-          <w:i/>
-          <w:iCs/>
-          <w:lang w:val="en-AU"/>
-        </w:rPr>
-        <w:t xml:space="preserve"> not any electrician.</w:t>
+        <w:t>You're not any electrician.</w:t>
       </w:r>
     </w:p>
     <w:p>
@@ -21112,7 +20812,6 @@
         <w:tab/>
         <w:t>b.</w:t>
       </w:r>
-      <w:proofErr w:type="gramStart"/>
       <w:r>
         <w:rPr>
           <w:rFonts w:cs="CG Times"/>
@@ -21135,17 +20834,7 @@
           <w:iCs/>
           <w:lang w:val="en-AU"/>
         </w:rPr>
-        <w:t>He</w:t>
-      </w:r>
-      <w:proofErr w:type="gramEnd"/>
-      <w:r>
-        <w:rPr>
-          <w:rFonts w:cs="CG Times"/>
-          <w:i/>
-          <w:iCs/>
-          <w:lang w:val="en-AU"/>
-        </w:rPr>
-        <w:t xml:space="preserve"> isn't any friend, is he?</w:t>
+        <w:t>He isn't any friend, is he?</w:t>
       </w:r>
     </w:p>
     <w:p>
@@ -21204,7 +20893,6 @@
         </w:rPr>
         <w:tab/>
       </w:r>
-      <w:proofErr w:type="spellStart"/>
       <w:r>
         <w:rPr>
           <w:rFonts w:cs="CG Times"/>
@@ -21212,7 +20900,6 @@
         </w:rPr>
         <w:t>i</w:t>
       </w:r>
-      <w:proofErr w:type="spellEnd"/>
       <w:r>
         <w:rPr>
           <w:rFonts w:cs="CG Times"/>
@@ -21293,7 +20980,6 @@
         <w:tab/>
         <w:t>b.</w:t>
       </w:r>
-      <w:proofErr w:type="gramStart"/>
       <w:r>
         <w:rPr>
           <w:rFonts w:cs="CG Times"/>
@@ -21316,17 +21002,7 @@
           <w:iCs/>
           <w:lang w:val="en-AU"/>
         </w:rPr>
-        <w:t>I</w:t>
-      </w:r>
-      <w:proofErr w:type="gramEnd"/>
-      <w:r>
-        <w:rPr>
-          <w:rFonts w:cs="CG Times"/>
-          <w:i/>
-          <w:iCs/>
-          <w:lang w:val="en-AU"/>
-        </w:rPr>
-        <w:t xml:space="preserve"> am satisfied with the proposal you have put to me in </w:t>
+        <w:t xml:space="preserve">I am satisfied with the proposal you have put to me in </w:t>
       </w:r>
       <w:r>
         <w:rPr>
@@ -21464,7 +21140,6 @@
         <w:tab/>
         <w:t>b.</w:t>
       </w:r>
-      <w:proofErr w:type="gramStart"/>
       <w:r>
         <w:rPr>
           <w:rFonts w:cs="CG Times"/>
@@ -21487,17 +21162,7 @@
           <w:iCs/>
           <w:lang w:val="en-AU"/>
         </w:rPr>
-        <w:t>As</w:t>
-      </w:r>
-      <w:proofErr w:type="gramEnd"/>
-      <w:r>
-        <w:rPr>
-          <w:rFonts w:cs="CG Times"/>
-          <w:i/>
-          <w:iCs/>
-          <w:lang w:val="en-AU"/>
-        </w:rPr>
-        <w:t xml:space="preserve"> far as I can recall, I have purchased food at the drive-through window of a</w:t>
+        <w:t>As far as I can recall, I have purchased food at the drive-through window of a</w:t>
       </w:r>
       <w:r>
         <w:rPr>
@@ -21593,7 +21258,6 @@
         </w:rPr>
         <w:tab/>
       </w:r>
-      <w:proofErr w:type="spellStart"/>
       <w:r>
         <w:rPr>
           <w:rFonts w:cs="CG Times"/>
@@ -21601,7 +21265,6 @@
         </w:rPr>
         <w:t>i</w:t>
       </w:r>
-      <w:proofErr w:type="spellEnd"/>
       <w:r>
         <w:rPr>
           <w:rFonts w:cs="CG Times"/>
@@ -21760,23 +21423,7 @@
           <w:rFonts w:cs="CG Times"/>
           <w:lang w:val="en-AU"/>
         </w:rPr>
-        <w:t xml:space="preserve"> [</w:t>
-      </w:r>
-      <w:proofErr w:type="spellStart"/>
-      <w:r>
-        <w:rPr>
-          <w:rFonts w:cs="CG Times"/>
-          <w:lang w:val="en-AU"/>
-        </w:rPr>
-        <w:t>i</w:t>
-      </w:r>
-      <w:proofErr w:type="spellEnd"/>
-      <w:r>
-        <w:rPr>
-          <w:rFonts w:cs="CG Times"/>
-          <w:lang w:val="en-AU"/>
-        </w:rPr>
-        <w:t>]]</w:t>
+        <w:t xml:space="preserve"> [i]]</w:t>
       </w:r>
     </w:p>
     <w:p>
@@ -21920,7 +21567,6 @@
         </w:rPr>
         <w:tab/>
       </w:r>
-      <w:proofErr w:type="spellStart"/>
       <w:r>
         <w:rPr>
           <w:rFonts w:cs="CG Times"/>
@@ -21928,7 +21574,6 @@
         </w:rPr>
         <w:t>i</w:t>
       </w:r>
-      <w:proofErr w:type="spellEnd"/>
       <w:r>
         <w:rPr>
           <w:rFonts w:cs="CG Times"/>
@@ -22094,23 +21739,7 @@
           <w:rFonts w:cs="CG Times"/>
           <w:lang w:val="en-AU"/>
         </w:rPr>
-        <w:t xml:space="preserve"> [</w:t>
-      </w:r>
-      <w:proofErr w:type="spellStart"/>
-      <w:r>
-        <w:rPr>
-          <w:rFonts w:cs="CG Times"/>
-          <w:lang w:val="en-AU"/>
-        </w:rPr>
-        <w:t>i</w:t>
-      </w:r>
-      <w:proofErr w:type="spellEnd"/>
-      <w:r>
-        <w:rPr>
-          <w:rFonts w:cs="CG Times"/>
-          <w:lang w:val="en-AU"/>
-        </w:rPr>
-        <w:t>]]</w:t>
+        <w:t xml:space="preserve"> [i]]</w:t>
       </w:r>
     </w:p>
     <w:p>
@@ -22169,7 +21798,6 @@
         </w:rPr>
         <w:tab/>
       </w:r>
-      <w:proofErr w:type="spellStart"/>
       <w:r>
         <w:rPr>
           <w:rFonts w:cs="CG Times"/>
@@ -22177,7 +21805,6 @@
         </w:rPr>
         <w:t>i</w:t>
       </w:r>
-      <w:proofErr w:type="spellEnd"/>
       <w:r>
         <w:rPr>
           <w:rFonts w:cs="CG Times"/>
@@ -22396,7 +22023,6 @@
         </w:rPr>
         <w:tab/>
       </w:r>
-      <w:proofErr w:type="spellStart"/>
       <w:r>
         <w:rPr>
           <w:rFonts w:cs="CG Times"/>
@@ -22404,7 +22030,6 @@
         </w:rPr>
         <w:t>i</w:t>
       </w:r>
-      <w:proofErr w:type="spellEnd"/>
       <w:r>
         <w:rPr>
           <w:rFonts w:cs="CG Times"/>
@@ -22632,7 +22257,6 @@
         </w:rPr>
         <w:tab/>
       </w:r>
-      <w:proofErr w:type="spellStart"/>
       <w:r>
         <w:rPr>
           <w:rFonts w:cs="CG Times"/>
@@ -22640,7 +22264,6 @@
         </w:rPr>
         <w:t>iv</w:t>
       </w:r>
-      <w:proofErr w:type="spellEnd"/>
       <w:r>
         <w:rPr>
           <w:rFonts w:cs="CG Times"/>
@@ -22919,7 +22542,6 @@
         </w:rPr>
         <w:tab/>
       </w:r>
-      <w:proofErr w:type="spellStart"/>
       <w:r>
         <w:rPr>
           <w:rFonts w:cs="CG Times"/>
@@ -22927,7 +22549,6 @@
         </w:rPr>
         <w:t>i</w:t>
       </w:r>
-      <w:proofErr w:type="spellEnd"/>
       <w:r>
         <w:rPr>
           <w:rFonts w:cs="CG Times"/>
@@ -23108,7 +22729,6 @@
         </w:rPr>
         <w:tab/>
       </w:r>
-      <w:proofErr w:type="spellStart"/>
       <w:r>
         <w:rPr>
           <w:rFonts w:cs="CG Times"/>
@@ -23116,7 +22736,6 @@
         </w:rPr>
         <w:t>i</w:t>
       </w:r>
-      <w:proofErr w:type="spellEnd"/>
       <w:r>
         <w:rPr>
           <w:rFonts w:cs="CG Times"/>
@@ -23380,7 +22999,6 @@
         </w:rPr>
         <w:tab/>
       </w:r>
-      <w:proofErr w:type="spellStart"/>
       <w:r>
         <w:rPr>
           <w:rFonts w:cs="CG Times"/>
@@ -23388,7 +23006,6 @@
         </w:rPr>
         <w:t>i</w:t>
       </w:r>
-      <w:proofErr w:type="spellEnd"/>
       <w:r>
         <w:rPr>
           <w:rFonts w:cs="CG Times"/>
@@ -23963,7 +23580,6 @@
         </w:rPr>
         <w:tab/>
       </w:r>
-      <w:proofErr w:type="spellStart"/>
       <w:r>
         <w:rPr>
           <w:rFonts w:cs="CG Times"/>
@@ -23971,7 +23587,6 @@
         </w:rPr>
         <w:t>i</w:t>
       </w:r>
-      <w:proofErr w:type="spellEnd"/>
       <w:r>
         <w:rPr>
           <w:rFonts w:cs="CG Times"/>
@@ -24193,7 +23808,6 @@
         </w:rPr>
         <w:tab/>
       </w:r>
-      <w:proofErr w:type="spellStart"/>
       <w:r>
         <w:rPr>
           <w:rFonts w:cs="CG Times"/>
@@ -24201,7 +23815,6 @@
         </w:rPr>
         <w:t>i</w:t>
       </w:r>
-      <w:proofErr w:type="spellEnd"/>
       <w:r>
         <w:rPr>
           <w:rFonts w:cs="CG Times"/>
@@ -24543,7 +24156,6 @@
         </w:rPr>
         <w:tab/>
       </w:r>
-      <w:proofErr w:type="spellStart"/>
       <w:r>
         <w:rPr>
           <w:rFonts w:cs="CG Times"/>
@@ -24551,7 +24163,6 @@
         </w:rPr>
         <w:t>i</w:t>
       </w:r>
-      <w:proofErr w:type="spellEnd"/>
       <w:r>
         <w:rPr>
           <w:rFonts w:cs="CG Times"/>
@@ -24961,7 +24572,6 @@
         </w:rPr>
         <w:tab/>
       </w:r>
-      <w:proofErr w:type="spellStart"/>
       <w:r>
         <w:rPr>
           <w:rFonts w:cs="CG Times"/>
@@ -24969,7 +24579,6 @@
         </w:rPr>
         <w:t>i</w:t>
       </w:r>
-      <w:proofErr w:type="spellEnd"/>
       <w:r>
         <w:rPr>
           <w:rFonts w:cs="CG Times"/>
@@ -25235,7 +24844,6 @@
         </w:rPr>
         <w:tab/>
       </w:r>
-      <w:proofErr w:type="spellStart"/>
       <w:r>
         <w:rPr>
           <w:rFonts w:cs="CG Times"/>
@@ -25243,7 +24851,6 @@
         </w:rPr>
         <w:t>i</w:t>
       </w:r>
-      <w:proofErr w:type="spellEnd"/>
       <w:r>
         <w:rPr>
           <w:rFonts w:cs="CG Times"/>
@@ -25471,7 +25078,6 @@
         </w:rPr>
         <w:tab/>
       </w:r>
-      <w:proofErr w:type="spellStart"/>
       <w:r>
         <w:rPr>
           <w:rFonts w:cs="CG Times"/>
@@ -25479,7 +25085,6 @@
         </w:rPr>
         <w:t>iv</w:t>
       </w:r>
-      <w:proofErr w:type="spellEnd"/>
       <w:r>
         <w:rPr>
           <w:rFonts w:cs="CG Times"/>
@@ -25579,7 +25184,6 @@
         </w:rPr>
         <w:tab/>
       </w:r>
-      <w:proofErr w:type="spellStart"/>
       <w:r>
         <w:rPr>
           <w:rFonts w:cs="CG Times"/>
@@ -25587,7 +25191,6 @@
         </w:rPr>
         <w:t>i</w:t>
       </w:r>
-      <w:proofErr w:type="spellEnd"/>
       <w:r>
         <w:rPr>
           <w:rFonts w:cs="CG Times"/>
@@ -25730,7 +25333,6 @@
         </w:rPr>
         <w:tab/>
       </w:r>
-      <w:proofErr w:type="spellStart"/>
       <w:r>
         <w:rPr>
           <w:rFonts w:cs="CG Times"/>
@@ -25738,7 +25340,6 @@
         </w:rPr>
         <w:t>i</w:t>
       </w:r>
-      <w:proofErr w:type="spellEnd"/>
       <w:r>
         <w:rPr>
           <w:rFonts w:cs="CG Times"/>
@@ -26497,7 +26098,6 @@
         </w:rPr>
         <w:tab/>
       </w:r>
-      <w:proofErr w:type="spellStart"/>
       <w:r>
         <w:rPr>
           <w:rFonts w:cs="CG Times"/>
@@ -26505,7 +26105,6 @@
         </w:rPr>
         <w:t>i</w:t>
       </w:r>
-      <w:proofErr w:type="spellEnd"/>
       <w:r>
         <w:rPr>
           <w:rFonts w:cs="CG Times"/>
@@ -26651,7 +26250,6 @@
         </w:rPr>
         <w:tab/>
       </w:r>
-      <w:proofErr w:type="spellStart"/>
       <w:r>
         <w:rPr>
           <w:rFonts w:cs="CG Times"/>
@@ -26659,7 +26257,6 @@
         </w:rPr>
         <w:t>i</w:t>
       </w:r>
-      <w:proofErr w:type="spellEnd"/>
       <w:r>
         <w:rPr>
           <w:rFonts w:cs="CG Times"/>
@@ -26841,7 +26438,6 @@
         </w:rPr>
         <w:tab/>
       </w:r>
-      <w:proofErr w:type="spellStart"/>
       <w:r>
         <w:rPr>
           <w:rFonts w:cs="CG Times"/>
@@ -26849,7 +26445,6 @@
         </w:rPr>
         <w:t>i</w:t>
       </w:r>
-      <w:proofErr w:type="spellEnd"/>
       <w:r>
         <w:rPr>
           <w:rFonts w:cs="CG Times"/>
@@ -27182,7 +26777,6 @@
         </w:rPr>
         <w:tab/>
       </w:r>
-      <w:proofErr w:type="spellStart"/>
       <w:r>
         <w:rPr>
           <w:rFonts w:cs="CG Times"/>
@@ -27190,7 +26784,6 @@
         </w:rPr>
         <w:t>i</w:t>
       </w:r>
-      <w:proofErr w:type="spellEnd"/>
       <w:r>
         <w:rPr>
           <w:rFonts w:cs="CG Times"/>
@@ -27498,7 +27091,6 @@
         </w:rPr>
         <w:tab/>
       </w:r>
-      <w:proofErr w:type="spellStart"/>
       <w:r>
         <w:rPr>
           <w:rFonts w:cs="CG Times"/>
@@ -27506,7 +27098,6 @@
         </w:rPr>
         <w:t>i</w:t>
       </w:r>
-      <w:proofErr w:type="spellEnd"/>
       <w:r>
         <w:rPr>
           <w:rFonts w:cs="CG Times"/>
@@ -28102,7 +27693,6 @@
         </w:rPr>
         <w:tab/>
       </w:r>
-      <w:proofErr w:type="spellStart"/>
       <w:r>
         <w:rPr>
           <w:rFonts w:cs="CG Times"/>
@@ -28110,7 +27700,6 @@
         </w:rPr>
         <w:t>i</w:t>
       </w:r>
-      <w:proofErr w:type="spellEnd"/>
       <w:r>
         <w:rPr>
           <w:rFonts w:cs="CG Times"/>
@@ -28390,7 +27979,6 @@
         </w:rPr>
         <w:tab/>
       </w:r>
-      <w:proofErr w:type="spellStart"/>
       <w:r>
         <w:rPr>
           <w:rFonts w:cs="CG Times"/>
@@ -28398,7 +27986,6 @@
         </w:rPr>
         <w:t>i</w:t>
       </w:r>
-      <w:proofErr w:type="spellEnd"/>
       <w:r>
         <w:rPr>
           <w:rFonts w:cs="CG Times"/>
@@ -28613,7 +28200,6 @@
         </w:rPr>
         <w:tab/>
       </w:r>
-      <w:proofErr w:type="spellStart"/>
       <w:r>
         <w:rPr>
           <w:rFonts w:cs="CG Times"/>
@@ -28621,7 +28207,6 @@
         </w:rPr>
         <w:t>i</w:t>
       </w:r>
-      <w:proofErr w:type="spellEnd"/>
       <w:r>
         <w:rPr>
           <w:rFonts w:cs="CG Times"/>
@@ -28846,7 +28431,6 @@
         </w:rPr>
         <w:tab/>
       </w:r>
-      <w:proofErr w:type="spellStart"/>
       <w:r>
         <w:rPr>
           <w:rFonts w:cs="CG Times"/>
@@ -28854,7 +28438,6 @@
         </w:rPr>
         <w:t>i</w:t>
       </w:r>
-      <w:proofErr w:type="spellEnd"/>
       <w:r>
         <w:rPr>
           <w:rFonts w:cs="CG Times"/>
@@ -29273,7 +28856,6 @@
         </w:rPr>
         <w:tab/>
       </w:r>
-      <w:proofErr w:type="spellStart"/>
       <w:r>
         <w:rPr>
           <w:rFonts w:cs="CG Times"/>
@@ -29281,7 +28863,6 @@
         </w:rPr>
         <w:t>iv</w:t>
       </w:r>
-      <w:proofErr w:type="spellEnd"/>
       <w:r>
         <w:rPr>
           <w:rFonts w:cs="CG Times"/>
@@ -29859,7 +29440,6 @@
         </w:rPr>
         <w:tab/>
       </w:r>
-      <w:proofErr w:type="spellStart"/>
       <w:r>
         <w:rPr>
           <w:rFonts w:cs="CG Times"/>
@@ -29867,7 +29447,6 @@
         </w:rPr>
         <w:t>i</w:t>
       </w:r>
-      <w:proofErr w:type="spellEnd"/>
       <w:r>
         <w:rPr>
           <w:rFonts w:cs="CG Times"/>
@@ -30165,45 +29744,23 @@
           <w:rFonts w:cs="CG Times"/>
           <w:lang w:val="en-AU"/>
         </w:rPr>
-        <w:t>[</w:t>
-      </w:r>
-      <w:r>
-        <w:rPr>
-          <w:rFonts w:cs="CG Times"/>
-          <w:lang w:val="en-AU"/>
-        </w:rPr>
-        <w:t>8</w:t>
-      </w:r>
-      <w:r>
-        <w:rPr>
-          <w:rFonts w:cs="CG Times"/>
-          <w:lang w:val="en-AU"/>
-        </w:rPr>
-        <w:t>]</w:t>
-      </w:r>
-      <w:r>
-        <w:rPr>
-          <w:rFonts w:cs="CG Times"/>
-          <w:lang w:val="en-AU"/>
-        </w:rPr>
-        <w:tab/>
-      </w:r>
-      <w:r>
-        <w:rPr>
-          <w:rFonts w:cs="CG Times"/>
-          <w:lang w:val="en-AU"/>
-        </w:rPr>
-        <w:tab/>
-      </w:r>
-      <w:proofErr w:type="spellStart"/>
-      <w:r>
-        <w:rPr>
-          <w:rFonts w:cs="CG Times"/>
-          <w:lang w:val="en-AU"/>
-        </w:rPr>
+        <w:t>[8]</w:t>
+      </w:r>
+      <w:r>
+        <w:rPr>
+          <w:rFonts w:cs="CG Times"/>
+          <w:lang w:val="en-AU"/>
+        </w:rPr>
+        <w:tab/>
+      </w:r>
+      <w:r>
+        <w:rPr>
+          <w:rFonts w:cs="CG Times"/>
+          <w:lang w:val="en-AU"/>
+        </w:rPr>
+        <w:tab/>
         <w:t>i</w:t>
       </w:r>
-      <w:proofErr w:type="spellEnd"/>
       <w:r>
         <w:rPr>
           <w:rFonts w:cs="CG Times"/>
@@ -30459,7 +30016,6 @@
         </w:rPr>
         <w:tab/>
       </w:r>
-      <w:proofErr w:type="spellStart"/>
       <w:r>
         <w:rPr>
           <w:rFonts w:cs="CG Times"/>
@@ -30467,7 +30023,6 @@
         </w:rPr>
         <w:t>i</w:t>
       </w:r>
-      <w:proofErr w:type="spellEnd"/>
       <w:r>
         <w:rPr>
           <w:rFonts w:cs="CG Times"/>
@@ -30657,7 +30212,6 @@
         </w:rPr>
         <w:tab/>
       </w:r>
-      <w:proofErr w:type="spellStart"/>
       <w:r>
         <w:rPr>
           <w:rFonts w:cs="CG Times"/>
@@ -30665,7 +30219,6 @@
         </w:rPr>
         <w:t>i</w:t>
       </w:r>
-      <w:proofErr w:type="spellEnd"/>
       <w:r>
         <w:rPr>
           <w:rFonts w:cs="CG Times"/>
@@ -30953,7 +30506,6 @@
         </w:rPr>
         <w:tab/>
       </w:r>
-      <w:proofErr w:type="spellStart"/>
       <w:r>
         <w:rPr>
           <w:rFonts w:cs="CG Times"/>
@@ -30961,7 +30513,6 @@
         </w:rPr>
         <w:t>iv</w:t>
       </w:r>
-      <w:proofErr w:type="spellEnd"/>
       <w:r>
         <w:rPr>
           <w:rFonts w:cs="CG Times"/>
@@ -31277,7 +30828,6 @@
         </w:rPr>
         <w:tab/>
       </w:r>
-      <w:proofErr w:type="spellStart"/>
       <w:r>
         <w:rPr>
           <w:rFonts w:cs="CG Times"/>
@@ -31285,7 +30835,6 @@
         </w:rPr>
         <w:t>i</w:t>
       </w:r>
-      <w:proofErr w:type="spellEnd"/>
       <w:r>
         <w:rPr>
           <w:rFonts w:cs="CG Times"/>
@@ -31820,27 +31369,7 @@
           <w:iCs/>
           <w:lang w:val="en-AU"/>
         </w:rPr>
-        <w:t xml:space="preserve">When I wear </w:t>
-      </w:r>
-      <w:proofErr w:type="gramStart"/>
-      <w:r>
-        <w:rPr>
-          <w:rFonts w:cs="CG Times"/>
-          <w:i/>
-          <w:iCs/>
-          <w:lang w:val="en-AU"/>
-        </w:rPr>
-        <w:t>these</w:t>
-      </w:r>
-      <w:proofErr w:type="gramEnd"/>
-      <w:r>
-        <w:rPr>
-          <w:rFonts w:cs="CG Times"/>
-          <w:i/>
-          <w:iCs/>
-          <w:lang w:val="en-AU"/>
-        </w:rPr>
-        <w:t xml:space="preserve"> I look too </w:t>
+        <w:t xml:space="preserve">When I wear these I look too </w:t>
       </w:r>
       <w:r>
         <w:rPr>
@@ -32285,7 +31814,6 @@
         </w:rPr>
         <w:tab/>
       </w:r>
-      <w:proofErr w:type="spellStart"/>
       <w:r>
         <w:rPr>
           <w:rFonts w:cs="CG Times"/>
@@ -32293,7 +31821,6 @@
         </w:rPr>
         <w:t>i</w:t>
       </w:r>
-      <w:proofErr w:type="spellEnd"/>
       <w:r>
         <w:rPr>
           <w:rFonts w:cs="CG Times"/>
@@ -32606,7 +32133,6 @@
         </w:rPr>
         <w:tab/>
       </w:r>
-      <w:proofErr w:type="spellStart"/>
       <w:r>
         <w:rPr>
           <w:rFonts w:cs="CG Times"/>
@@ -32614,7 +32140,6 @@
         </w:rPr>
         <w:t>i</w:t>
       </w:r>
-      <w:proofErr w:type="spellEnd"/>
       <w:r>
         <w:rPr>
           <w:rFonts w:cs="CG Times"/>
@@ -32888,7 +32413,6 @@
         </w:rPr>
         <w:tab/>
       </w:r>
-      <w:proofErr w:type="spellStart"/>
       <w:r>
         <w:rPr>
           <w:rFonts w:cs="CG Times"/>
@@ -32896,7 +32420,6 @@
         </w:rPr>
         <w:t>i</w:t>
       </w:r>
-      <w:proofErr w:type="spellEnd"/>
       <w:r>
         <w:rPr>
           <w:rFonts w:cs="CG Times"/>
@@ -33045,7 +32568,6 @@
         </w:rPr>
         <w:tab/>
       </w:r>
-      <w:proofErr w:type="spellStart"/>
       <w:r>
         <w:rPr>
           <w:rFonts w:cs="CG Times"/>
@@ -33053,7 +32575,6 @@
         </w:rPr>
         <w:t>i</w:t>
       </w:r>
-      <w:proofErr w:type="spellEnd"/>
       <w:r>
         <w:rPr>
           <w:rFonts w:cs="CG Times"/>
@@ -33461,7 +32982,6 @@
         </w:rPr>
         <w:tab/>
       </w:r>
-      <w:proofErr w:type="spellStart"/>
       <w:r>
         <w:rPr>
           <w:rFonts w:cs="CG Times"/>
@@ -33469,7 +32989,6 @@
         </w:rPr>
         <w:t>iv</w:t>
       </w:r>
-      <w:proofErr w:type="spellEnd"/>
       <w:r>
         <w:rPr>
           <w:rFonts w:cs="CG Times"/>
@@ -34065,7 +33584,6 @@
         </w:rPr>
         <w:tab/>
       </w:r>
-      <w:proofErr w:type="spellStart"/>
       <w:r>
         <w:rPr>
           <w:rFonts w:cs="CG Times"/>
@@ -34073,7 +33591,6 @@
         </w:rPr>
         <w:t>i</w:t>
       </w:r>
-      <w:proofErr w:type="spellEnd"/>
       <w:r>
         <w:rPr>
           <w:rFonts w:cs="CG Times"/>
@@ -34293,7 +33810,6 @@
         <w:lastRenderedPageBreak/>
         <w:tab/>
       </w:r>
-      <w:proofErr w:type="spellStart"/>
       <w:r>
         <w:rPr>
           <w:rFonts w:cs="CG Times"/>
@@ -34301,7 +33817,6 @@
         </w:rPr>
         <w:t>iv</w:t>
       </w:r>
-      <w:proofErr w:type="spellEnd"/>
       <w:r>
         <w:rPr>
           <w:rFonts w:cs="CG Times"/>
@@ -34557,7 +34072,6 @@
         </w:rPr>
         <w:tab/>
       </w:r>
-      <w:proofErr w:type="spellStart"/>
       <w:r>
         <w:rPr>
           <w:rFonts w:cs="CG Times"/>
@@ -34565,7 +34079,6 @@
         </w:rPr>
         <w:t>i</w:t>
       </w:r>
-      <w:proofErr w:type="spellEnd"/>
       <w:r>
         <w:rPr>
           <w:rFonts w:cs="CG Times"/>
@@ -34777,7 +34290,6 @@
         </w:rPr>
         <w:tab/>
       </w:r>
-      <w:proofErr w:type="spellStart"/>
       <w:r>
         <w:rPr>
           <w:rFonts w:cs="CG Times"/>
@@ -34785,7 +34297,6 @@
         </w:rPr>
         <w:t>i</w:t>
       </w:r>
-      <w:proofErr w:type="spellEnd"/>
       <w:r>
         <w:rPr>
           <w:rFonts w:cs="CG Times"/>
@@ -34963,7 +34474,6 @@
         </w:rPr>
         <w:tab/>
       </w:r>
-      <w:proofErr w:type="spellStart"/>
       <w:r>
         <w:rPr>
           <w:rFonts w:cs="CG Times"/>
@@ -34971,7 +34481,6 @@
         </w:rPr>
         <w:t>i</w:t>
       </w:r>
-      <w:proofErr w:type="spellEnd"/>
       <w:r>
         <w:rPr>
           <w:rFonts w:cs="CG Times"/>
@@ -35181,7 +34690,6 @@
         </w:rPr>
         <w:tab/>
       </w:r>
-      <w:proofErr w:type="spellStart"/>
       <w:r>
         <w:rPr>
           <w:rFonts w:cs="CG Times"/>
@@ -35189,7 +34697,6 @@
         </w:rPr>
         <w:t>i</w:t>
       </w:r>
-      <w:proofErr w:type="spellEnd"/>
       <w:r>
         <w:rPr>
           <w:rFonts w:cs="CG Times"/>
@@ -35437,7 +34944,6 @@
         </w:rPr>
         <w:t>b.</w:t>
       </w:r>
-      <w:proofErr w:type="gramStart"/>
       <w:r>
         <w:rPr>
           <w:rFonts w:cs="CG Times"/>
@@ -35460,17 +34966,7 @@
           <w:iCs/>
           <w:lang w:val="en-AU"/>
         </w:rPr>
-        <w:t>Is</w:t>
-      </w:r>
-      <w:proofErr w:type="gramEnd"/>
-      <w:r>
-        <w:rPr>
-          <w:rFonts w:cs="CG Times"/>
-          <w:i/>
-          <w:iCs/>
-          <w:lang w:val="en-AU"/>
-        </w:rPr>
-        <w:t xml:space="preserve"> he pretty stupid?</w:t>
+        <w:t>Is he pretty stupid?</w:t>
       </w:r>
     </w:p>
     <w:p>
@@ -35502,7 +34998,6 @@
         </w:rPr>
         <w:tab/>
       </w:r>
-      <w:proofErr w:type="spellStart"/>
       <w:r>
         <w:rPr>
           <w:rFonts w:cs="CG Times"/>
@@ -35510,7 +35005,6 @@
         </w:rPr>
         <w:t>iv</w:t>
       </w:r>
-      <w:proofErr w:type="spellEnd"/>
       <w:r>
         <w:rPr>
           <w:rFonts w:cs="CG Times"/>
@@ -35732,7 +35226,6 @@
         </w:rPr>
         <w:tab/>
       </w:r>
-      <w:proofErr w:type="spellStart"/>
       <w:r>
         <w:rPr>
           <w:rFonts w:cs="CG Times"/>
@@ -35740,7 +35233,6 @@
         </w:rPr>
         <w:t>i</w:t>
       </w:r>
-      <w:proofErr w:type="spellEnd"/>
       <w:r>
         <w:rPr>
           <w:rFonts w:cs="CG Times"/>
@@ -36018,7 +35510,6 @@
         </w:rPr>
         <w:tab/>
       </w:r>
-      <w:proofErr w:type="spellStart"/>
       <w:r>
         <w:rPr>
           <w:rFonts w:cs="CG Times"/>
@@ -36026,7 +35517,6 @@
         </w:rPr>
         <w:t>i</w:t>
       </w:r>
-      <w:proofErr w:type="spellEnd"/>
       <w:r>
         <w:rPr>
           <w:rFonts w:cs="CG Times"/>
@@ -36320,7 +35810,6 @@
         </w:rPr>
         <w:tab/>
       </w:r>
-      <w:proofErr w:type="spellStart"/>
       <w:r>
         <w:rPr>
           <w:rFonts w:cs="CG Times"/>
@@ -36328,7 +35817,6 @@
         </w:rPr>
         <w:t>i</w:t>
       </w:r>
-      <w:proofErr w:type="spellEnd"/>
       <w:r>
         <w:rPr>
           <w:rFonts w:cs="CG Times"/>
@@ -36396,7 +35884,6 @@
         </w:rPr>
         <w:t xml:space="preserve">Ed doesn't live with us </w:t>
       </w:r>
-      <w:proofErr w:type="spellStart"/>
       <w:r>
         <w:rPr>
           <w:rFonts w:cs="CG Times"/>
@@ -36407,7 +35894,6 @@
         </w:rPr>
         <w:t>any more</w:t>
       </w:r>
-      <w:proofErr w:type="spellEnd"/>
       <w:r>
         <w:rPr>
           <w:rFonts w:cs="CG Times"/>
@@ -36613,7 +36099,6 @@
         </w:rPr>
         <w:tab/>
       </w:r>
-      <w:proofErr w:type="spellStart"/>
       <w:r>
         <w:rPr>
           <w:rFonts w:cs="CG Times"/>
@@ -36621,7 +36106,6 @@
         </w:rPr>
         <w:t>i</w:t>
       </w:r>
-      <w:proofErr w:type="spellEnd"/>
       <w:r>
         <w:rPr>
           <w:rFonts w:cs="CG Times"/>
@@ -36812,7 +36296,6 @@
         </w:rPr>
         <w:tab/>
       </w:r>
-      <w:proofErr w:type="spellStart"/>
       <w:r>
         <w:rPr>
           <w:rFonts w:cs="CG Times"/>
@@ -36820,7 +36303,6 @@
         </w:rPr>
         <w:t>i</w:t>
       </w:r>
-      <w:proofErr w:type="spellEnd"/>
       <w:r>
         <w:rPr>
           <w:rFonts w:cs="CG Times"/>
@@ -37474,7 +36956,6 @@
         </w:rPr>
         <w:tab/>
       </w:r>
-      <w:proofErr w:type="spellStart"/>
       <w:r>
         <w:rPr>
           <w:rFonts w:cs="CG Times"/>
@@ -37482,7 +36963,6 @@
         </w:rPr>
         <w:t>i</w:t>
       </w:r>
-      <w:proofErr w:type="spellEnd"/>
       <w:r>
         <w:rPr>
           <w:rFonts w:cs="CG Times"/>
@@ -38031,7 +37511,6 @@
         </w:rPr>
         <w:tab/>
       </w:r>
-      <w:proofErr w:type="spellStart"/>
       <w:r>
         <w:rPr>
           <w:rFonts w:cs="CG Times"/>
@@ -38039,40 +37518,28 @@
         </w:rPr>
         <w:t>i</w:t>
       </w:r>
-      <w:proofErr w:type="spellEnd"/>
-      <w:r>
-        <w:rPr>
-          <w:rFonts w:cs="CG Times"/>
-          <w:lang w:val="en-AU"/>
-        </w:rPr>
-        <w:tab/>
-      </w:r>
-      <w:r>
-        <w:rPr>
-          <w:rFonts w:cs="CG Times"/>
-          <w:lang w:val="en-AU"/>
-        </w:rPr>
-        <w:tab/>
-      </w:r>
-      <w:proofErr w:type="gramStart"/>
-      <w:r>
-        <w:rPr>
-          <w:rFonts w:cs="CG Times"/>
-          <w:i/>
-          <w:iCs/>
-          <w:lang w:val="en-AU"/>
-        </w:rPr>
-        <w:t>The</w:t>
-      </w:r>
-      <w:proofErr w:type="gramEnd"/>
-      <w:r>
-        <w:rPr>
-          <w:rFonts w:cs="CG Times"/>
-          <w:i/>
-          <w:iCs/>
-          <w:lang w:val="en-AU"/>
-        </w:rPr>
-        <w:t xml:space="preserve"> authorities </w:t>
+      <w:r>
+        <w:rPr>
+          <w:rFonts w:cs="CG Times"/>
+          <w:lang w:val="en-AU"/>
+        </w:rPr>
+        <w:tab/>
+      </w:r>
+      <w:r>
+        <w:rPr>
+          <w:rFonts w:cs="CG Times"/>
+          <w:lang w:val="en-AU"/>
+        </w:rPr>
+        <w:tab/>
+      </w:r>
+      <w:r>
+        <w:rPr>
+          <w:rFonts w:cs="CG Times"/>
+          <w:i/>
+          <w:iCs/>
+          <w:lang w:val="en-AU"/>
+        </w:rPr>
+        <w:t xml:space="preserve">The authorities </w:t>
       </w:r>
       <w:r>
         <w:rPr>
@@ -38350,7 +37817,6 @@
         </w:rPr>
         <w:tab/>
       </w:r>
-      <w:proofErr w:type="spellStart"/>
       <w:r>
         <w:rPr>
           <w:rFonts w:cs="CG Times"/>
@@ -38358,7 +37824,6 @@
         </w:rPr>
         <w:t>iv</w:t>
       </w:r>
-      <w:proofErr w:type="spellEnd"/>
       <w:r>
         <w:rPr>
           <w:rFonts w:cs="CG Times"/>
@@ -38474,7 +37939,6 @@
         </w:rPr>
         <w:tab/>
       </w:r>
-      <w:proofErr w:type="spellStart"/>
       <w:r>
         <w:rPr>
           <w:rFonts w:cs="CG Times"/>
@@ -38482,7 +37946,6 @@
         </w:rPr>
         <w:t>i</w:t>
       </w:r>
-      <w:proofErr w:type="spellEnd"/>
       <w:r>
         <w:rPr>
           <w:rFonts w:cs="CG Times"/>
@@ -38726,7 +38189,6 @@
         </w:rPr>
         <w:tab/>
       </w:r>
-      <w:proofErr w:type="spellStart"/>
       <w:r>
         <w:rPr>
           <w:rFonts w:cs="CG Times"/>
@@ -38734,7 +38196,6 @@
         </w:rPr>
         <w:t>i</w:t>
       </w:r>
-      <w:proofErr w:type="spellEnd"/>
       <w:r>
         <w:rPr>
           <w:rFonts w:cs="CG Times"/>
@@ -39076,7 +38537,6 @@
         </w:rPr>
         <w:tab/>
       </w:r>
-      <w:proofErr w:type="spellStart"/>
       <w:r>
         <w:rPr>
           <w:rFonts w:cs="CG Times"/>
@@ -39084,7 +38544,6 @@
         </w:rPr>
         <w:t>i</w:t>
       </w:r>
-      <w:proofErr w:type="spellEnd"/>
       <w:r>
         <w:rPr>
           <w:rFonts w:cs="CG Times"/>
@@ -39360,7 +38819,6 @@
         </w:rPr>
         <w:tab/>
       </w:r>
-      <w:proofErr w:type="spellStart"/>
       <w:r>
         <w:rPr>
           <w:rFonts w:cs="CG Times"/>
@@ -39368,7 +38826,6 @@
         </w:rPr>
         <w:t>iv</w:t>
       </w:r>
-      <w:proofErr w:type="spellEnd"/>
       <w:r>
         <w:rPr>
           <w:rFonts w:cs="CG Times"/>
@@ -39392,14 +38849,12 @@
         </w:rPr>
         <w:t xml:space="preserve">She expressed </w:t>
       </w:r>
-      <w:proofErr w:type="spellStart"/>
       <w:r>
         <w:rPr>
           <w:rStyle w:val="DoubleUnderline"/>
         </w:rPr>
         <w:t>skepticism</w:t>
       </w:r>
-      <w:proofErr w:type="spellEnd"/>
       <w:r>
         <w:rPr>
           <w:rFonts w:cs="CG Times"/>
@@ -39486,7 +38941,6 @@
         </w:rPr>
         <w:tab/>
       </w:r>
-      <w:proofErr w:type="spellStart"/>
       <w:r>
         <w:rPr>
           <w:rFonts w:cs="CG Times"/>
@@ -39494,7 +38948,6 @@
         </w:rPr>
         <w:t>i</w:t>
       </w:r>
-      <w:proofErr w:type="spellEnd"/>
       <w:r>
         <w:rPr>
           <w:rFonts w:cs="CG Times"/>
@@ -39799,7 +39252,6 @@
         </w:rPr>
         <w:tab/>
       </w:r>
-      <w:proofErr w:type="spellStart"/>
       <w:r>
         <w:rPr>
           <w:rFonts w:cs="CG Times"/>
@@ -39807,7 +39259,6 @@
         </w:rPr>
         <w:t>i</w:t>
       </w:r>
-      <w:proofErr w:type="spellEnd"/>
       <w:r>
         <w:rPr>
           <w:rFonts w:cs="CG Times"/>
@@ -40102,7 +39553,6 @@
         </w:rPr>
         <w:tab/>
       </w:r>
-      <w:proofErr w:type="spellStart"/>
       <w:r>
         <w:rPr>
           <w:rFonts w:cs="CG Times"/>
@@ -40110,7 +39560,6 @@
         </w:rPr>
         <w:t>i</w:t>
       </w:r>
-      <w:proofErr w:type="spellEnd"/>
       <w:r>
         <w:rPr>
           <w:rFonts w:cs="CG Times"/>
@@ -40285,7 +39734,6 @@
         </w:rPr>
         <w:t>b.</w:t>
       </w:r>
-      <w:proofErr w:type="gramStart"/>
       <w:r>
         <w:rPr>
           <w:rFonts w:cs="CG Times"/>
@@ -40300,7 +39748,6 @@
         </w:rPr>
         <w:t xml:space="preserve">  *</w:t>
       </w:r>
-      <w:proofErr w:type="gramEnd"/>
       <w:r>
         <w:rPr>
           <w:rFonts w:cs="CG Times"/>
@@ -40368,7 +39815,6 @@
         </w:rPr>
         <w:tab/>
       </w:r>
-      <w:proofErr w:type="spellStart"/>
       <w:r>
         <w:rPr>
           <w:rFonts w:cs="CG Times"/>
@@ -40376,40 +39822,28 @@
         </w:rPr>
         <w:t>i</w:t>
       </w:r>
-      <w:proofErr w:type="spellEnd"/>
-      <w:r>
-        <w:rPr>
-          <w:rFonts w:cs="CG Times"/>
-          <w:lang w:val="en-AU"/>
-        </w:rPr>
-        <w:tab/>
-      </w:r>
-      <w:r>
-        <w:rPr>
-          <w:rFonts w:cs="CG Times"/>
-          <w:lang w:val="en-AU"/>
-        </w:rPr>
-        <w:tab/>
-      </w:r>
-      <w:proofErr w:type="gramStart"/>
-      <w:r>
-        <w:rPr>
-          <w:rFonts w:cs="CG Times"/>
-          <w:i/>
-          <w:iCs/>
-          <w:lang w:val="en-AU"/>
-        </w:rPr>
-        <w:t>By</w:t>
-      </w:r>
-      <w:proofErr w:type="gramEnd"/>
-      <w:r>
-        <w:rPr>
-          <w:rFonts w:cs="CG Times"/>
-          <w:i/>
-          <w:iCs/>
-          <w:lang w:val="en-AU"/>
-        </w:rPr>
-        <w:t xml:space="preserve"> that time I was just </w:t>
+      <w:r>
+        <w:rPr>
+          <w:rFonts w:cs="CG Times"/>
+          <w:lang w:val="en-AU"/>
+        </w:rPr>
+        <w:tab/>
+      </w:r>
+      <w:r>
+        <w:rPr>
+          <w:rFonts w:cs="CG Times"/>
+          <w:lang w:val="en-AU"/>
+        </w:rPr>
+        <w:tab/>
+      </w:r>
+      <w:r>
+        <w:rPr>
+          <w:rFonts w:cs="CG Times"/>
+          <w:i/>
+          <w:iCs/>
+          <w:lang w:val="en-AU"/>
+        </w:rPr>
+        <w:t xml:space="preserve">By that time I was just </w:t>
       </w:r>
       <w:r>
         <w:rPr>
@@ -40597,7 +40031,6 @@
         </w:rPr>
         <w:tab/>
       </w:r>
-      <w:proofErr w:type="spellStart"/>
       <w:r>
         <w:rPr>
           <w:rFonts w:cs="CG Times"/>
@@ -40605,7 +40038,6 @@
         </w:rPr>
         <w:t>i</w:t>
       </w:r>
-      <w:proofErr w:type="spellEnd"/>
       <w:r>
         <w:rPr>
           <w:rFonts w:cs="CG Times"/>
@@ -41050,7 +40482,6 @@
         </w:rPr>
         <w:tab/>
       </w:r>
-      <w:proofErr w:type="spellStart"/>
       <w:r>
         <w:rPr>
           <w:rFonts w:cs="CG Times"/>
@@ -41058,7 +40489,6 @@
         </w:rPr>
         <w:t>i</w:t>
       </w:r>
-      <w:proofErr w:type="spellEnd"/>
       <w:r>
         <w:rPr>
           <w:rFonts w:cs="CG Times"/>
@@ -41190,7 +40620,16 @@
           <w:u w:val="single"/>
           <w:lang w:val="en-AU"/>
         </w:rPr>
-        <w:t xml:space="preserve">any </w:t>
+        <w:t>any</w:t>
+      </w:r>
+      <w:r>
+        <w:rPr>
+          <w:rFonts w:cs="CG Times"/>
+          <w:i/>
+          <w:iCs/>
+          <w:lang w:val="en-AU"/>
+        </w:rPr>
+        <w:t xml:space="preserve"> </w:t>
       </w:r>
       <w:r>
         <w:rPr>
@@ -41259,7 +40698,6 @@
         </w:rPr>
         <w:tab/>
       </w:r>
-      <w:proofErr w:type="spellStart"/>
       <w:r>
         <w:rPr>
           <w:rFonts w:cs="CG Times"/>
@@ -41267,7 +40705,6 @@
         </w:rPr>
         <w:t>i</w:t>
       </w:r>
-      <w:proofErr w:type="spellEnd"/>
       <w:r>
         <w:rPr>
           <w:rFonts w:cs="CG Times"/>
@@ -41376,25 +40813,14 @@
         </w:rPr>
         <w:tab/>
       </w:r>
-      <w:proofErr w:type="gramStart"/>
-      <w:r>
-        <w:rPr>
-          <w:rFonts w:cs="CG Times"/>
-          <w:i/>
-          <w:iCs/>
-          <w:lang w:val="en-AU"/>
-        </w:rPr>
-        <w:t>The</w:t>
-      </w:r>
-      <w:proofErr w:type="gramEnd"/>
-      <w:r>
-        <w:rPr>
-          <w:rFonts w:cs="CG Times"/>
-          <w:i/>
-          <w:iCs/>
-          <w:lang w:val="en-AU"/>
-        </w:rPr>
-        <w:t xml:space="preserve"> performance was </w:t>
+      <w:r>
+        <w:rPr>
+          <w:rFonts w:cs="CG Times"/>
+          <w:i/>
+          <w:iCs/>
+          <w:lang w:val="en-AU"/>
+        </w:rPr>
+        <w:t xml:space="preserve">The performance was </w:t>
       </w:r>
       <w:r>
         <w:rPr>
@@ -41582,7 +41008,6 @@
         </w:rPr>
         <w:tab/>
       </w:r>
-      <w:proofErr w:type="spellStart"/>
       <w:r>
         <w:rPr>
           <w:rFonts w:cs="CG Times"/>
@@ -41590,7 +41015,6 @@
         </w:rPr>
         <w:t>i</w:t>
       </w:r>
-      <w:proofErr w:type="spellEnd"/>
       <w:r>
         <w:rPr>
           <w:rFonts w:cs="CG Times"/>
@@ -41897,7 +41321,6 @@
         </w:rPr>
         <w:t xml:space="preserve">Drink </w:t>
       </w:r>
-      <w:proofErr w:type="spellStart"/>
       <w:r>
         <w:rPr>
           <w:rFonts w:cs="CG Times"/>
@@ -41915,17 +41338,7 @@
           <w:iCs/>
           <w:lang w:val="en-AU"/>
         </w:rPr>
-        <w:t xml:space="preserve"> more</w:t>
-      </w:r>
-      <w:proofErr w:type="spellEnd"/>
-      <w:r>
-        <w:rPr>
-          <w:rFonts w:cs="CG Times"/>
-          <w:i/>
-          <w:iCs/>
-          <w:lang w:val="en-AU"/>
-        </w:rPr>
-        <w:t xml:space="preserve"> and you'll have to get a taxi home.</w:t>
+        <w:t xml:space="preserve"> more and you'll have to get a taxi home.</w:t>
       </w:r>
     </w:p>
     <w:p>
@@ -41985,7 +41398,6 @@
         </w:rPr>
         <w:tab/>
       </w:r>
-      <w:proofErr w:type="spellStart"/>
       <w:r>
         <w:rPr>
           <w:rFonts w:cs="CG Times"/>
@@ -41993,7 +41405,6 @@
         </w:rPr>
         <w:t>i</w:t>
       </w:r>
-      <w:proofErr w:type="spellEnd"/>
       <w:r>
         <w:rPr>
           <w:rFonts w:cs="CG Times"/>
@@ -42510,7 +41921,6 @@
         </w:rPr>
         <w:tab/>
       </w:r>
-      <w:proofErr w:type="spellStart"/>
       <w:r>
         <w:rPr>
           <w:rFonts w:cs="CG Times"/>
@@ -42518,7 +41928,6 @@
         </w:rPr>
         <w:t>i</w:t>
       </w:r>
-      <w:proofErr w:type="spellEnd"/>
       <w:r>
         <w:rPr>
           <w:rFonts w:cs="CG Times"/>
@@ -42862,7 +42271,6 @@
         </w:rPr>
         <w:tab/>
       </w:r>
-      <w:proofErr w:type="spellStart"/>
       <w:r>
         <w:rPr>
           <w:rFonts w:cs="CG Times"/>
@@ -42870,7 +42278,6 @@
         </w:rPr>
         <w:t>i</w:t>
       </w:r>
-      <w:proofErr w:type="spellEnd"/>
       <w:r>
         <w:rPr>
           <w:rFonts w:cs="CG Times"/>
@@ -43109,7 +42516,6 @@
         </w:rPr>
         <w:t>recommend</w:t>
       </w:r>
-      <w:proofErr w:type="gramStart"/>
       <w:r>
         <w:rPr>
           <w:rFonts w:cs="CG Times"/>
@@ -43134,7 +42540,6 @@
         </w:rPr>
         <w:t>suggest</w:t>
       </w:r>
-      <w:proofErr w:type="gramEnd"/>
       <w:r>
         <w:rPr>
           <w:rFonts w:cs="CG Times"/>
@@ -43232,7 +42637,6 @@
         </w:rPr>
         <w:t>likely</w:t>
       </w:r>
-      <w:proofErr w:type="gramStart"/>
       <w:r>
         <w:rPr>
           <w:rFonts w:cs="CG Times"/>
@@ -43257,7 +42661,6 @@
         </w:rPr>
         <w:t>probable</w:t>
       </w:r>
-      <w:proofErr w:type="gramEnd"/>
     </w:p>
     <w:p>
       <w:pPr>
@@ -43702,7 +43105,6 @@
         </w:rPr>
         <w:tab/>
       </w:r>
-      <w:proofErr w:type="spellStart"/>
       <w:r>
         <w:rPr>
           <w:rFonts w:cs="CG Times"/>
@@ -43710,7 +43112,6 @@
         </w:rPr>
         <w:t>i</w:t>
       </w:r>
-      <w:proofErr w:type="spellEnd"/>
       <w:r>
         <w:rPr>
           <w:rFonts w:cs="CG Times"/>
@@ -44239,7 +43640,6 @@
         </w:rPr>
         <w:tab/>
       </w:r>
-      <w:proofErr w:type="spellStart"/>
       <w:r>
         <w:rPr>
           <w:rFonts w:cs="CG Times"/>
@@ -44247,7 +43647,6 @@
         </w:rPr>
         <w:t>i</w:t>
       </w:r>
-      <w:proofErr w:type="spellEnd"/>
       <w:r>
         <w:rPr>
           <w:rFonts w:cs="CG Times"/>
@@ -44776,7 +44175,6 @@
         </w:rPr>
         <w:tab/>
       </w:r>
-      <w:proofErr w:type="spellStart"/>
       <w:r>
         <w:rPr>
           <w:rFonts w:cs="CG Times"/>
@@ -44784,7 +44182,6 @@
         </w:rPr>
         <w:t>i</w:t>
       </w:r>
-      <w:proofErr w:type="spellEnd"/>
       <w:r>
         <w:rPr>
           <w:rFonts w:cs="CG Times"/>
@@ -45313,7 +44710,6 @@
         </w:rPr>
         <w:tab/>
       </w:r>
-      <w:proofErr w:type="spellStart"/>
       <w:r>
         <w:rPr>
           <w:rFonts w:cs="CG Times"/>
@@ -45321,7 +44717,6 @@
         </w:rPr>
         <w:t>i</w:t>
       </w:r>
-      <w:proofErr w:type="spellEnd"/>
       <w:r>
         <w:rPr>
           <w:rFonts w:cs="CG Times"/>
@@ -45860,7 +45255,6 @@
         </w:rPr>
         <w:tab/>
       </w:r>
-      <w:proofErr w:type="spellStart"/>
       <w:r>
         <w:rPr>
           <w:rFonts w:cs="CG Times"/>
@@ -45868,7 +45262,6 @@
         </w:rPr>
         <w:t>i</w:t>
       </w:r>
-      <w:proofErr w:type="spellEnd"/>
       <w:r>
         <w:rPr>
           <w:rFonts w:cs="CG Times"/>
@@ -46165,7 +45558,6 @@
         </w:rPr>
         <w:tab/>
       </w:r>
-      <w:proofErr w:type="spellStart"/>
       <w:r>
         <w:rPr>
           <w:rFonts w:cs="CG Times"/>
@@ -46173,7 +45565,6 @@
         </w:rPr>
         <w:t>i</w:t>
       </w:r>
-      <w:proofErr w:type="spellEnd"/>
       <w:r>
         <w:rPr>
           <w:rFonts w:cs="CG Times"/>
@@ -46404,7 +45795,6 @@
         </w:rPr>
         <w:tab/>
       </w:r>
-      <w:proofErr w:type="spellStart"/>
       <w:r>
         <w:rPr>
           <w:rFonts w:cs="CG Times"/>
@@ -46412,7 +45802,6 @@
         </w:rPr>
         <w:t>i</w:t>
       </w:r>
-      <w:proofErr w:type="spellEnd"/>
       <w:r>
         <w:rPr>
           <w:rFonts w:cs="CG Times"/>
@@ -46671,7 +46060,6 @@
         </w:rPr>
         <w:tab/>
       </w:r>
-      <w:proofErr w:type="spellStart"/>
       <w:r>
         <w:rPr>
           <w:rFonts w:cs="CG Times"/>
@@ -46679,7 +46067,6 @@
         </w:rPr>
         <w:t>iv</w:t>
       </w:r>
-      <w:proofErr w:type="spellEnd"/>
       <w:r>
         <w:rPr>
           <w:rFonts w:cs="CG Times"/>
@@ -46877,7 +46264,6 @@
         </w:rPr>
         <w:tab/>
       </w:r>
-      <w:proofErr w:type="spellStart"/>
       <w:r>
         <w:rPr>
           <w:rFonts w:cs="CG Times"/>
@@ -46885,7 +46271,6 @@
         </w:rPr>
         <w:t>i</w:t>
       </w:r>
-      <w:proofErr w:type="spellEnd"/>
       <w:r>
         <w:rPr>
           <w:rFonts w:cs="CG Times"/>
@@ -47204,7 +46589,6 @@
         </w:rPr>
         <w:tab/>
       </w:r>
-      <w:proofErr w:type="spellStart"/>
       <w:r>
         <w:rPr>
           <w:rFonts w:cs="CG Times"/>
@@ -47212,7 +46596,6 @@
         </w:rPr>
         <w:t>iv</w:t>
       </w:r>
-      <w:proofErr w:type="spellEnd"/>
       <w:r>
         <w:rPr>
           <w:rFonts w:cs="CG Times"/>
@@ -47347,7 +46730,6 @@
         </w:rPr>
         <w:tab/>
       </w:r>
-      <w:proofErr w:type="spellStart"/>
       <w:r>
         <w:rPr>
           <w:rFonts w:cs="CG Times"/>
@@ -47355,7 +46737,6 @@
         </w:rPr>
         <w:t>i</w:t>
       </w:r>
-      <w:proofErr w:type="spellEnd"/>
       <w:r>
         <w:rPr>
           <w:rFonts w:cs="CG Times"/>
@@ -47652,7 +47033,6 @@
         </w:rPr>
         <w:tab/>
       </w:r>
-      <w:proofErr w:type="spellStart"/>
       <w:r>
         <w:rPr>
           <w:rFonts w:cs="CG Times"/>
@@ -47660,7 +47040,6 @@
         </w:rPr>
         <w:t>iv</w:t>
       </w:r>
-      <w:proofErr w:type="spellEnd"/>
       <w:r>
         <w:rPr>
           <w:rFonts w:cs="CG Times"/>
@@ -47787,7 +47166,6 @@
         </w:rPr>
         <w:tab/>
       </w:r>
-      <w:proofErr w:type="spellStart"/>
       <w:r>
         <w:rPr>
           <w:rFonts w:cs="CG Times"/>
@@ -47795,7 +47173,6 @@
         </w:rPr>
         <w:t>i</w:t>
       </w:r>
-      <w:proofErr w:type="spellEnd"/>
       <w:r>
         <w:rPr>
           <w:rFonts w:cs="CG Times"/>
@@ -48069,7 +47446,6 @@
         </w:rPr>
         <w:tab/>
       </w:r>
-      <w:proofErr w:type="spellStart"/>
       <w:r>
         <w:rPr>
           <w:rFonts w:cs="CG Times"/>
@@ -48077,7 +47453,6 @@
         </w:rPr>
         <w:t>i</w:t>
       </w:r>
-      <w:proofErr w:type="spellEnd"/>
       <w:r>
         <w:rPr>
           <w:rFonts w:cs="CG Times"/>
@@ -48093,7 +47468,6 @@
         </w:rPr>
         <w:tab/>
       </w:r>
-      <w:proofErr w:type="gramStart"/>
       <w:r>
         <w:rPr>
           <w:rFonts w:cs="CG Times"/>
@@ -48109,17 +47483,7 @@
           <w:iCs/>
           <w:lang w:val="en-AU"/>
         </w:rPr>
-        <w:t>He</w:t>
-      </w:r>
-      <w:proofErr w:type="gramEnd"/>
-      <w:r>
-        <w:rPr>
-          <w:rFonts w:cs="CG Times"/>
-          <w:i/>
-          <w:iCs/>
-          <w:lang w:val="en-AU"/>
-        </w:rPr>
-        <w:t xml:space="preserve"> </w:t>
+        <w:t xml:space="preserve">He </w:t>
       </w:r>
       <w:r>
         <w:rPr>
@@ -48140,7 +47504,6 @@
         </w:rPr>
         <w:t xml:space="preserve"> say </w:t>
       </w:r>
-      <w:proofErr w:type="spellStart"/>
       <w:r>
         <w:rPr>
           <w:rFonts w:cs="CG Times"/>
@@ -48149,18 +47512,7 @@
           <w:u w:val="single"/>
           <w:lang w:val="en-AU"/>
         </w:rPr>
-        <w:t>nothin</w:t>
-      </w:r>
-      <w:proofErr w:type="spellEnd"/>
-      <w:r>
-        <w:rPr>
-          <w:rFonts w:cs="CG Times"/>
-          <w:i/>
-          <w:iCs/>
-          <w:u w:val="single"/>
-          <w:lang w:val="en-AU"/>
-        </w:rPr>
-        <w:t>'</w:t>
+        <w:t>nothin'</w:t>
       </w:r>
       <w:r>
         <w:rPr>
@@ -48293,7 +47645,6 @@
         </w:rPr>
         <w:tab/>
       </w:r>
-      <w:proofErr w:type="gramStart"/>
       <w:r>
         <w:rPr>
           <w:rFonts w:cs="CG Times"/>
@@ -48309,37 +47660,7 @@
           <w:iCs/>
           <w:lang w:val="en-AU"/>
         </w:rPr>
-        <w:t>You</w:t>
-      </w:r>
-      <w:proofErr w:type="gramEnd"/>
-      <w:r>
-        <w:rPr>
-          <w:rFonts w:cs="CG Times"/>
-          <w:i/>
-          <w:iCs/>
-          <w:lang w:val="en-AU"/>
-        </w:rPr>
-        <w:t xml:space="preserve"> </w:t>
-      </w:r>
-      <w:proofErr w:type="spellStart"/>
-      <w:r>
-        <w:rPr>
-          <w:rFonts w:cs="CG Times"/>
-          <w:i/>
-          <w:iCs/>
-          <w:lang w:val="en-AU"/>
-        </w:rPr>
-        <w:t>gonna</w:t>
-      </w:r>
-      <w:proofErr w:type="spellEnd"/>
-      <w:r>
-        <w:rPr>
-          <w:rFonts w:cs="CG Times"/>
-          <w:i/>
-          <w:iCs/>
-          <w:lang w:val="en-AU"/>
-        </w:rPr>
-        <w:t xml:space="preserve"> spend your whole life</w:t>
+        <w:t>You gonna spend your whole life</w:t>
       </w:r>
       <w:r>
         <w:rPr>
@@ -48437,27 +47758,7 @@
           <w:iCs/>
           <w:lang w:val="en-AU"/>
         </w:rPr>
-        <w:t xml:space="preserve"> </w:t>
-      </w:r>
-      <w:proofErr w:type="spellStart"/>
-      <w:r>
-        <w:rPr>
-          <w:rFonts w:cs="CG Times"/>
-          <w:i/>
-          <w:iCs/>
-          <w:lang w:val="en-AU"/>
-        </w:rPr>
-        <w:t>trustin</w:t>
-      </w:r>
-      <w:proofErr w:type="spellEnd"/>
-      <w:r>
-        <w:rPr>
-          <w:rFonts w:cs="CG Times"/>
-          <w:i/>
-          <w:iCs/>
-          <w:lang w:val="en-AU"/>
-        </w:rPr>
-        <w:t xml:space="preserve">' </w:t>
+        <w:t xml:space="preserve"> trustin' </w:t>
       </w:r>
       <w:r>
         <w:rPr>
@@ -48598,7 +47899,6 @@
         </w:rPr>
         <w:tab/>
       </w:r>
-      <w:proofErr w:type="gramStart"/>
       <w:r>
         <w:rPr>
           <w:rFonts w:cs="CG Times"/>
@@ -48617,7 +47917,6 @@
         </w:rPr>
         <w:t>Nobody</w:t>
       </w:r>
-      <w:proofErr w:type="gramEnd"/>
       <w:r>
         <w:rPr>
           <w:rFonts w:cs="CG Times"/>
@@ -48884,7 +48183,6 @@
         </w:rPr>
         <w:tab/>
       </w:r>
-      <w:proofErr w:type="spellStart"/>
       <w:r>
         <w:rPr>
           <w:rFonts w:cs="CG Times"/>
@@ -48892,7 +48190,6 @@
         </w:rPr>
         <w:t>i</w:t>
       </w:r>
-      <w:proofErr w:type="spellEnd"/>
       <w:r>
         <w:rPr>
           <w:rFonts w:cs="CG Times"/>
@@ -49548,7 +48845,6 @@
         </w:rPr>
         <w:tab/>
       </w:r>
-      <w:proofErr w:type="spellStart"/>
       <w:r>
         <w:rPr>
           <w:rFonts w:cs="CG Times"/>
@@ -49556,7 +48852,6 @@
         </w:rPr>
         <w:t>i</w:t>
       </w:r>
-      <w:proofErr w:type="spellEnd"/>
       <w:r>
         <w:rPr>
           <w:rFonts w:cs="CG Times"/>
@@ -49644,25 +48939,14 @@
         </w:rPr>
         <w:t xml:space="preserve">   </w:t>
       </w:r>
-      <w:proofErr w:type="gramStart"/>
-      <w:r>
-        <w:rPr>
-          <w:rFonts w:cs="CG Times"/>
-          <w:i/>
-          <w:iCs/>
-          <w:lang w:val="en-AU"/>
-        </w:rPr>
-        <w:t>No</w:t>
-      </w:r>
-      <w:proofErr w:type="gramEnd"/>
-      <w:r>
-        <w:rPr>
-          <w:rFonts w:cs="CG Times"/>
-          <w:i/>
-          <w:iCs/>
-          <w:lang w:val="en-AU"/>
-        </w:rPr>
-        <w:t xml:space="preserve"> she didn't.</w:t>
+      <w:r>
+        <w:rPr>
+          <w:rFonts w:cs="CG Times"/>
+          <w:i/>
+          <w:iCs/>
+          <w:lang w:val="en-AU"/>
+        </w:rPr>
+        <w:t>No she didn't.</w:t>
       </w:r>
     </w:p>
     <w:p>
@@ -49741,25 +49025,14 @@
         </w:rPr>
         <w:tab/>
       </w:r>
-      <w:proofErr w:type="gramStart"/>
-      <w:r>
-        <w:rPr>
-          <w:rFonts w:cs="CG Times"/>
-          <w:i/>
-          <w:iCs/>
-          <w:lang w:val="en-AU"/>
-        </w:rPr>
-        <w:t>Yes</w:t>
-      </w:r>
-      <w:proofErr w:type="gramEnd"/>
-      <w:r>
-        <w:rPr>
-          <w:rFonts w:cs="CG Times"/>
-          <w:i/>
-          <w:iCs/>
-          <w:lang w:val="en-AU"/>
-        </w:rPr>
-        <w:t xml:space="preserve"> she did.</w:t>
+      <w:r>
+        <w:rPr>
+          <w:rFonts w:cs="CG Times"/>
+          <w:i/>
+          <w:iCs/>
+          <w:lang w:val="en-AU"/>
+        </w:rPr>
+        <w:t>Yes she did.</w:t>
       </w:r>
       <w:r>
         <w:rPr>
@@ -49869,7 +49142,6 @@
         </w:rPr>
         <w:tab/>
       </w:r>
-      <w:proofErr w:type="spellStart"/>
       <w:r>
         <w:rPr>
           <w:rFonts w:cs="CG Times"/>
@@ -49877,7 +49149,6 @@
         </w:rPr>
         <w:t>i</w:t>
       </w:r>
-      <w:proofErr w:type="spellEnd"/>
       <w:r>
         <w:rPr>
           <w:rFonts w:cs="CG Times"/>
@@ -50266,15 +49537,7 @@
           <w:lang w:val="en-AU"/>
         </w:rPr>
         <w:tab/>
-        <w:t>B</w:t>
-      </w:r>
-      <w:proofErr w:type="gramStart"/>
-      <w:r>
-        <w:rPr>
-          <w:rFonts w:cs="CG Times"/>
-          <w:lang w:val="en-AU"/>
-        </w:rPr>
-        <w:t xml:space="preserve">: </w:t>
+        <w:t xml:space="preserve">B: </w:t>
       </w:r>
       <w:r>
         <w:rPr>
@@ -50291,17 +49554,7 @@
           <w:iCs/>
           <w:lang w:val="en-AU"/>
         </w:rPr>
-        <w:t>Yes</w:t>
-      </w:r>
-      <w:proofErr w:type="gramEnd"/>
-      <w:r>
-        <w:rPr>
-          <w:rFonts w:cs="CG Times"/>
-          <w:i/>
-          <w:iCs/>
-          <w:lang w:val="en-AU"/>
-        </w:rPr>
-        <w:t xml:space="preserve"> I will.</w:t>
+        <w:t>Yes I will.</w:t>
       </w:r>
     </w:p>
     <w:p>
@@ -50360,7 +49613,6 @@
         </w:rPr>
         <w:tab/>
       </w:r>
-      <w:proofErr w:type="spellStart"/>
       <w:r>
         <w:rPr>
           <w:rFonts w:cs="CG Times"/>
@@ -50368,7 +49620,6 @@
         </w:rPr>
         <w:t>i</w:t>
       </w:r>
-      <w:proofErr w:type="spellEnd"/>
       <w:r>
         <w:rPr>
           <w:rFonts w:cs="CG Times"/>
@@ -50417,23 +49668,7 @@
           <w:rFonts w:cs="CG Times"/>
           <w:lang w:val="en-AU"/>
         </w:rPr>
-        <w:t xml:space="preserve"> (</w:t>
-      </w:r>
-      <w:proofErr w:type="spellStart"/>
-      <w:r>
-        <w:rPr>
-          <w:rFonts w:cs="CG Times"/>
-          <w:lang w:val="en-AU"/>
-        </w:rPr>
-        <w:t>AmE</w:t>
-      </w:r>
-      <w:proofErr w:type="spellEnd"/>
-      <w:r>
-        <w:rPr>
-          <w:rFonts w:cs="CG Times"/>
-          <w:lang w:val="en-AU"/>
-        </w:rPr>
-        <w:t>)</w:t>
+        <w:t xml:space="preserve"> (AmE)</w:t>
       </w:r>
     </w:p>
     <w:p>
@@ -50613,7 +49848,6 @@
         </w:rPr>
         <w:tab/>
       </w:r>
-      <w:proofErr w:type="gramStart"/>
       <w:r>
         <w:rPr>
           <w:rFonts w:cs="CG Times"/>
@@ -50621,16 +49855,7 @@
           <w:lang w:val="en-AU"/>
         </w:rPr>
         <w:tab/>
-        <w:t xml:space="preserve">  positive</w:t>
-      </w:r>
-      <w:proofErr w:type="gramEnd"/>
-      <w:r>
-        <w:rPr>
-          <w:rFonts w:cs="CG Times"/>
-          <w:smallCaps/>
-          <w:lang w:val="en-AU"/>
-        </w:rPr>
-        <w:t xml:space="preserve"> answer</w:t>
+        <w:t xml:space="preserve">  positive answer</w:t>
       </w:r>
       <w:r>
         <w:rPr>
@@ -50704,7 +49929,6 @@
         <w:tab/>
         <w:t>(</w:t>
       </w:r>
-      <w:proofErr w:type="gramStart"/>
       <w:r>
         <w:rPr>
           <w:rFonts w:cs="CG Times"/>
@@ -50720,17 +49944,7 @@
           <w:iCs/>
           <w:lang w:val="en-AU"/>
         </w:rPr>
-        <w:t>I</w:t>
-      </w:r>
-      <w:proofErr w:type="gramEnd"/>
-      <w:r>
-        <w:rPr>
-          <w:rFonts w:cs="CG Times"/>
-          <w:i/>
-          <w:iCs/>
-          <w:lang w:val="en-AU"/>
-        </w:rPr>
-        <w:t xml:space="preserve"> believe</w:t>
+        <w:t>I believe</w:t>
       </w:r>
       <w:r>
         <w:rPr>
@@ -50841,26 +50055,15 @@
         <w:tab/>
         <w:t>(</w:t>
       </w:r>
-      <w:proofErr w:type="gramStart"/>
-      <w:r>
-        <w:rPr>
-          <w:rFonts w:cs="CG Times"/>
-          <w:i/>
-          <w:iCs/>
-          <w:lang w:val="en-AU"/>
-        </w:rPr>
-        <w:tab/>
-        <w:t xml:space="preserve">  I</w:t>
-      </w:r>
-      <w:proofErr w:type="gramEnd"/>
-      <w:r>
-        <w:rPr>
-          <w:rFonts w:cs="CG Times"/>
-          <w:i/>
-          <w:iCs/>
-          <w:lang w:val="en-AU"/>
-        </w:rPr>
-        <w:t xml:space="preserve"> was told so.</w:t>
+      <w:r>
+        <w:rPr>
+          <w:rFonts w:cs="CG Times"/>
+          <w:i/>
+          <w:iCs/>
+          <w:lang w:val="en-AU"/>
+        </w:rPr>
+        <w:tab/>
+        <w:t xml:space="preserve">  I was told so.</w:t>
       </w:r>
       <w:r>
         <w:rPr>
@@ -50924,7 +50127,6 @@
         <w:tab/>
         <w:t>(</w:t>
       </w:r>
-      <w:proofErr w:type="gramStart"/>
       <w:r>
         <w:rPr>
           <w:rFonts w:cs="CG Times"/>
@@ -50940,17 +50142,7 @@
           <w:iCs/>
           <w:lang w:val="en-AU"/>
         </w:rPr>
-        <w:t>It</w:t>
-      </w:r>
-      <w:proofErr w:type="gramEnd"/>
-      <w:r>
-        <w:rPr>
-          <w:rFonts w:cs="CG Times"/>
-          <w:i/>
-          <w:iCs/>
-          <w:lang w:val="en-AU"/>
-        </w:rPr>
-        <w:t xml:space="preserve"> seems so.</w:t>
+        <w:t>It seems so.</w:t>
       </w:r>
       <w:r>
         <w:rPr>
@@ -51058,7 +50250,6 @@
         <w:tab/>
         <w:t>(</w:t>
       </w:r>
-      <w:proofErr w:type="gramStart"/>
       <w:r>
         <w:rPr>
           <w:rFonts w:cs="CG Times"/>
@@ -51074,17 +50265,7 @@
           <w:iCs/>
           <w:lang w:val="en-AU"/>
         </w:rPr>
-        <w:t>Apparently</w:t>
-      </w:r>
-      <w:proofErr w:type="gramEnd"/>
-      <w:r>
-        <w:rPr>
-          <w:rFonts w:cs="CG Times"/>
-          <w:i/>
-          <w:iCs/>
-          <w:lang w:val="en-AU"/>
-        </w:rPr>
-        <w:t xml:space="preserve"> so.</w:t>
+        <w:t>Apparently so.</w:t>
       </w:r>
       <w:r>
         <w:rPr>
@@ -51155,7 +50336,6 @@
         <w:tab/>
         <w:t>(</w:t>
       </w:r>
-      <w:proofErr w:type="gramStart"/>
       <w:r>
         <w:rPr>
           <w:rFonts w:cs="CG Times"/>
@@ -51171,17 +50351,7 @@
           <w:iCs/>
           <w:lang w:val="en-AU"/>
         </w:rPr>
-        <w:t>Most</w:t>
-      </w:r>
-      <w:proofErr w:type="gramEnd"/>
-      <w:r>
-        <w:rPr>
-          <w:rFonts w:cs="CG Times"/>
-          <w:i/>
-          <w:iCs/>
-          <w:lang w:val="en-AU"/>
-        </w:rPr>
-        <w:t xml:space="preserve"> definitely so.</w:t>
+        <w:t>Most definitely so.</w:t>
       </w:r>
       <w:r>
         <w:rPr>
@@ -51383,25 +50553,14 @@
         <w:tab/>
         <w:t>*</w:t>
       </w:r>
-      <w:proofErr w:type="gramStart"/>
-      <w:r>
-        <w:rPr>
-          <w:rFonts w:cs="CG Times"/>
-          <w:i/>
-          <w:iCs/>
-          <w:lang w:val="en-AU"/>
-        </w:rPr>
-        <w:t>So</w:t>
-      </w:r>
-      <w:proofErr w:type="gramEnd"/>
-      <w:r>
-        <w:rPr>
-          <w:rFonts w:cs="CG Times"/>
-          <w:i/>
-          <w:iCs/>
-          <w:lang w:val="en-AU"/>
-        </w:rPr>
-        <w:t xml:space="preserve"> in the winter.</w:t>
+      <w:r>
+        <w:rPr>
+          <w:rFonts w:cs="CG Times"/>
+          <w:i/>
+          <w:iCs/>
+          <w:lang w:val="en-AU"/>
+        </w:rPr>
+        <w:t>So in the winter.</w:t>
       </w:r>
       <w:r>
         <w:rPr>
@@ -51557,7 +50716,6 @@
         </w:rPr>
         <w:tab/>
       </w:r>
-      <w:proofErr w:type="spellStart"/>
       <w:r>
         <w:rPr>
           <w:rFonts w:cs="CG Times"/>
@@ -51565,7 +50723,6 @@
         </w:rPr>
         <w:t>i</w:t>
       </w:r>
-      <w:proofErr w:type="spellEnd"/>
       <w:r>
         <w:rPr>
           <w:rFonts w:cs="CG Times"/>

</xml_diff>

<commit_message>
all-examples: p. 849 [11], [12], [13]: distribute questions over curly braces and pair with answers (#119)
</commit_message>
<xml_diff>
--- a/all-examples/cge09Ex.docx
+++ b/all-examples/cge09Ex.docx
@@ -50662,27 +50662,6 @@
       <w:r>
         <w:rPr>
           <w:rFonts w:cs="CG Times"/>
-          <w:lang w:val="en-AU"/>
-        </w:rPr>
-        <w:tab/>
-      </w:r>
-      <w:r>
-        <w:rPr>
-          <w:rFonts w:cs="CG Times"/>
-          <w:lang w:val="en-AU"/>
-        </w:rPr>
-        <w:tab/>
-      </w:r>
-      <w:r>
-        <w:rPr>
-          <w:rFonts w:cs="CG Times"/>
-          <w:lang w:val="en-AU"/>
-        </w:rPr>
-        <w:tab/>
-      </w:r>
-      <w:r>
-        <w:rPr>
-          <w:rFonts w:cs="CG Times"/>
           <w:i/>
           <w:iCs/>
           <w:lang w:val="en-AU"/>
@@ -50800,50 +50779,27 @@
       <w:r>
         <w:rPr>
           <w:rFonts w:cs="CG Times"/>
-          <w:i/>
-          <w:iCs/>
-          <w:lang w:val="en-AU"/>
-        </w:rPr>
-        <w:tab/>
-      </w:r>
-      <w:r>
-        <w:rPr>
-          <w:rFonts w:cs="CG Times"/>
-          <w:i/>
-          <w:iCs/>
-          <w:lang w:val="en-AU"/>
-        </w:rPr>
-        <w:tab/>
-      </w:r>
-      <w:r>
-        <w:rPr>
-          <w:rFonts w:cs="CG Times"/>
-          <w:i/>
-          <w:iCs/>
-          <w:lang w:val="en-AU"/>
-        </w:rPr>
-        <w:tab/>
-      </w:r>
-      <w:r>
-        <w:rPr>
-          <w:rFonts w:cs="CG Times"/>
-          <w:i/>
-          <w:iCs/>
-          <w:lang w:val="en-AU"/>
-        </w:rPr>
-        <w:tab/>
+          <w:lang w:val="en-AU"/>
+        </w:rPr>
         <w:t>(</w:t>
       </w:r>
       <w:proofErr w:type="gramStart"/>
       <w:r>
         <w:rPr>
           <w:rFonts w:cs="CG Times"/>
-          <w:i/>
-          <w:iCs/>
-          <w:lang w:val="en-AU"/>
-        </w:rPr>
-        <w:tab/>
-        <w:t xml:space="preserve">  I</w:t>
+          <w:lang w:val="en-AU"/>
+        </w:rPr>
+        <w:tab/>
+        <w:t xml:space="preserve">  </w:t>
+      </w:r>
+      <w:r>
+        <w:rPr>
+          <w:rFonts w:cs="CG Times"/>
+          <w:i/>
+          <w:iCs/>
+          <w:lang w:val="en-AU"/>
+        </w:rPr>
+        <w:t>I</w:t>
       </w:r>
       <w:proofErr w:type="gramEnd"/>
       <w:r>
@@ -50858,12 +50814,19 @@
       <w:r>
         <w:rPr>
           <w:rFonts w:cs="CG Times"/>
-          <w:i/>
-          <w:iCs/>
-          <w:lang w:val="en-AU"/>
-        </w:rPr>
-        <w:tab/>
-        <w:t xml:space="preserve">  I was told not.</w:t>
+          <w:lang w:val="en-AU"/>
+        </w:rPr>
+        <w:tab/>
+        <w:t xml:space="preserve">  </w:t>
+      </w:r>
+      <w:r>
+        <w:rPr>
+          <w:rFonts w:cs="CG Times"/>
+          <w:i/>
+          <w:iCs/>
+          <w:lang w:val="en-AU"/>
+        </w:rPr>
+        <w:t>I was told not.</w:t>
       </w:r>
     </w:p>
     <w:p>
@@ -50893,28 +50856,6 @@
           <w:rFonts w:cs="CG Times"/>
           <w:lang w:val="en-AU"/>
         </w:rPr>
-        <w:tab/>
-      </w:r>
-      <w:r>
-        <w:rPr>
-          <w:rFonts w:cs="CG Times"/>
-          <w:lang w:val="en-AU"/>
-        </w:rPr>
-        <w:tab/>
-      </w:r>
-      <w:r>
-        <w:rPr>
-          <w:rFonts w:cs="CG Times"/>
-          <w:lang w:val="en-AU"/>
-        </w:rPr>
-        <w:tab/>
-      </w:r>
-      <w:r>
-        <w:rPr>
-          <w:rFonts w:cs="CG Times"/>
-          <w:lang w:val="en-AU"/>
-        </w:rPr>
-        <w:tab/>
         <w:t>(</w:t>
       </w:r>
       <w:proofErr w:type="gramStart"/>
@@ -51016,27 +50957,6 @@
       <w:r>
         <w:rPr>
           <w:rFonts w:cs="CG Times"/>
-          <w:lang w:val="en-AU"/>
-        </w:rPr>
-        <w:tab/>
-      </w:r>
-      <w:r>
-        <w:rPr>
-          <w:rFonts w:cs="CG Times"/>
-          <w:lang w:val="en-AU"/>
-        </w:rPr>
-        <w:tab/>
-      </w:r>
-      <w:r>
-        <w:rPr>
-          <w:rFonts w:cs="CG Times"/>
-          <w:lang w:val="en-AU"/>
-        </w:rPr>
-        <w:tab/>
-      </w:r>
-      <w:r>
-        <w:rPr>
-          <w:rFonts w:cs="CG Times"/>
           <w:i/>
           <w:iCs/>
           <w:lang w:val="en-AU"/>
@@ -51124,28 +51044,6 @@
           <w:rFonts w:cs="CG Times"/>
           <w:lang w:val="en-AU"/>
         </w:rPr>
-        <w:tab/>
-      </w:r>
-      <w:r>
-        <w:rPr>
-          <w:rFonts w:cs="CG Times"/>
-          <w:lang w:val="en-AU"/>
-        </w:rPr>
-        <w:tab/>
-      </w:r>
-      <w:r>
-        <w:rPr>
-          <w:rFonts w:cs="CG Times"/>
-          <w:lang w:val="en-AU"/>
-        </w:rPr>
-        <w:tab/>
-      </w:r>
-      <w:r>
-        <w:rPr>
-          <w:rFonts w:cs="CG Times"/>
-          <w:lang w:val="en-AU"/>
-        </w:rPr>
-        <w:tab/>
         <w:t>(</w:t>
       </w:r>
       <w:proofErr w:type="gramStart"/>
@@ -51247,27 +51145,6 @@
       <w:r>
         <w:rPr>
           <w:rFonts w:cs="CG Times"/>
-          <w:lang w:val="en-AU"/>
-        </w:rPr>
-        <w:tab/>
-      </w:r>
-      <w:r>
-        <w:rPr>
-          <w:rFonts w:cs="CG Times"/>
-          <w:lang w:val="en-AU"/>
-        </w:rPr>
-        <w:tab/>
-      </w:r>
-      <w:r>
-        <w:rPr>
-          <w:rFonts w:cs="CG Times"/>
-          <w:lang w:val="en-AU"/>
-        </w:rPr>
-        <w:tab/>
-      </w:r>
-      <w:r>
-        <w:rPr>
-          <w:rFonts w:cs="CG Times"/>
           <w:i/>
           <w:iCs/>
           <w:lang w:val="en-AU"/>
@@ -51344,28 +51221,6 @@
           <w:rFonts w:cs="CG Times"/>
           <w:lang w:val="en-AU"/>
         </w:rPr>
-        <w:tab/>
-      </w:r>
-      <w:r>
-        <w:rPr>
-          <w:rFonts w:cs="CG Times"/>
-          <w:lang w:val="en-AU"/>
-        </w:rPr>
-        <w:tab/>
-      </w:r>
-      <w:r>
-        <w:rPr>
-          <w:rFonts w:cs="CG Times"/>
-          <w:lang w:val="en-AU"/>
-        </w:rPr>
-        <w:tab/>
-      </w:r>
-      <w:r>
-        <w:rPr>
-          <w:rFonts w:cs="CG Times"/>
-          <w:lang w:val="en-AU"/>
-        </w:rPr>
-        <w:tab/>
         <w:t>(</w:t>
       </w:r>
       <w:r>
@@ -51441,28 +51296,6 @@
           <w:rFonts w:cs="CG Times"/>
           <w:lang w:val="en-AU"/>
         </w:rPr>
-        <w:tab/>
-      </w:r>
-      <w:r>
-        <w:rPr>
-          <w:rFonts w:cs="CG Times"/>
-          <w:lang w:val="en-AU"/>
-        </w:rPr>
-        <w:tab/>
-      </w:r>
-      <w:r>
-        <w:rPr>
-          <w:rFonts w:cs="CG Times"/>
-          <w:lang w:val="en-AU"/>
-        </w:rPr>
-        <w:tab/>
-      </w:r>
-      <w:r>
-        <w:rPr>
-          <w:rFonts w:cs="CG Times"/>
-          <w:lang w:val="en-AU"/>
-        </w:rPr>
-        <w:tab/>
         <w:t>(</w:t>
       </w:r>
       <w:r>
@@ -51485,12 +51318,19 @@
       <w:r>
         <w:rPr>
           <w:rFonts w:cs="CG Times"/>
-          <w:i/>
-          <w:iCs/>
-          <w:lang w:val="en-AU"/>
-        </w:rPr>
-        <w:tab/>
-        <w:t xml:space="preserve">  Usually not this early.</w:t>
+          <w:lang w:val="en-AU"/>
+        </w:rPr>
+        <w:tab/>
+        <w:t xml:space="preserve">  </w:t>
+      </w:r>
+      <w:r>
+        <w:rPr>
+          <w:rFonts w:cs="CG Times"/>
+          <w:i/>
+          <w:iCs/>
+          <w:lang w:val="en-AU"/>
+        </w:rPr>
+        <w:t>Usually not this early.</w:t>
       </w:r>
     </w:p>
     <w:p>

</xml_diff>